<commit_message>
Modificado el error de imagen en el reporte de cárnicos
Se reparo un error en cuanto a la imagen de logo que se utiliza al
momento de imprimir el grid de consulta de etiquetas de cárnicos.
</commit_message>
<xml_diff>
--- a/MANUS_SelectivasSucursales.docx
+++ b/MANUS_SelectivasSucursales.docx
@@ -45,9 +45,6 @@
                 </w:rPr>
                 <w:alias w:val="Compañía"/>
                 <w:id w:val="15524243"/>
-                <w:placeholder>
-                  <w:docPart w:val="C2AFEF76098A4CCEA7063662C45181D7"/>
-                </w:placeholder>
                 <w:dataBinding w:prefixMappings="xmlns:ns0='http://schemas.openxmlformats.org/officeDocument/2006/extended-properties'" w:xpath="/ns0:Properties[1]/ns0:Company[1]" w:storeItemID="{6668398D-A668-4E3E-A5EB-62B293D839F1}"/>
                 <w:text/>
               </w:sdtPr>
@@ -96,9 +93,6 @@
                 </w:rPr>
                 <w:alias w:val="Título"/>
                 <w:id w:val="15524250"/>
-                <w:placeholder>
-                  <w:docPart w:val="722FCD39D6594C5B87BD500E3A29573D"/>
-                </w:placeholder>
                 <w:dataBinding w:prefixMappings="xmlns:ns0='http://schemas.openxmlformats.org/package/2006/metadata/core-properties' xmlns:ns1='http://purl.org/dc/elements/1.1/'" w:xpath="/ns0:coreProperties[1]/ns1:title[1]" w:storeItemID="{6C3C8BC8-F283-45AE-878A-BAB7291924A1}"/>
                 <w:text/>
               </w:sdtPr>
@@ -165,9 +159,6 @@
                 </w:rPr>
                 <w:alias w:val="Subtítulo"/>
                 <w:id w:val="15524255"/>
-                <w:placeholder>
-                  <w:docPart w:val="BDA99AAEAF2E43248226838AAEFB8123"/>
-                </w:placeholder>
                 <w:dataBinding w:prefixMappings="xmlns:ns0='http://schemas.openxmlformats.org/package/2006/metadata/core-properties' xmlns:ns1='http://purl.org/dc/elements/1.1/'" w:xpath="/ns0:coreProperties[1]/ns1:subject[1]" w:storeItemID="{6C3C8BC8-F283-45AE-878A-BAB7291924A1}"/>
                 <w:text/>
               </w:sdtPr>
@@ -852,7 +843,7 @@
                     </pic:cNvPicPr>
                   </pic:nvPicPr>
                   <pic:blipFill>
-                    <a:blip r:embed="rId7">
+                    <a:blip r:embed="rId8">
                       <a:extLst>
                         <a:ext uri="{28A0092B-C50C-407E-A947-70E740481C1C}">
                           <a14:useLocalDpi xmlns:a14="http://schemas.microsoft.com/office/drawing/2010/main" val="0"/>
@@ -965,7 +956,7 @@
                     </pic:cNvPicPr>
                   </pic:nvPicPr>
                   <pic:blipFill>
-                    <a:blip r:embed="rId8">
+                    <a:blip r:embed="rId9">
                       <a:extLst>
                         <a:ext uri="{28A0092B-C50C-407E-A947-70E740481C1C}">
                           <a14:useLocalDpi xmlns:a14="http://schemas.microsoft.com/office/drawing/2010/main" val="0"/>
@@ -1029,7 +1020,7 @@
                     </pic:cNvPicPr>
                   </pic:nvPicPr>
                   <pic:blipFill>
-                    <a:blip r:embed="rId9">
+                    <a:blip r:embed="rId10">
                       <a:extLst>
                         <a:ext uri="{28A0092B-C50C-407E-A947-70E740481C1C}">
                           <a14:useLocalDpi xmlns:a14="http://schemas.microsoft.com/office/drawing/2010/main" val="0"/>
@@ -1167,7 +1158,7 @@
                     </pic:cNvPicPr>
                   </pic:nvPicPr>
                   <pic:blipFill>
-                    <a:blip r:embed="rId10">
+                    <a:blip r:embed="rId11">
                       <a:extLst>
                         <a:ext uri="{28A0092B-C50C-407E-A947-70E740481C1C}">
                           <a14:useLocalDpi xmlns:a14="http://schemas.microsoft.com/office/drawing/2010/main" val="0"/>
@@ -1271,7 +1262,7 @@
                     </pic:cNvPicPr>
                   </pic:nvPicPr>
                   <pic:blipFill>
-                    <a:blip r:embed="rId11">
+                    <a:blip r:embed="rId12">
                       <a:extLst>
                         <a:ext uri="{28A0092B-C50C-407E-A947-70E740481C1C}">
                           <a14:useLocalDpi xmlns:a14="http://schemas.microsoft.com/office/drawing/2010/main" val="0"/>
@@ -1356,7 +1347,7 @@
                     </pic:cNvPicPr>
                   </pic:nvPicPr>
                   <pic:blipFill>
-                    <a:blip r:embed="rId12">
+                    <a:blip r:embed="rId13">
                       <a:extLst>
                         <a:ext uri="{28A0092B-C50C-407E-A947-70E740481C1C}">
                           <a14:useLocalDpi xmlns:a14="http://schemas.microsoft.com/office/drawing/2010/main" val="0"/>
@@ -1434,7 +1425,7 @@
                     </pic:cNvPicPr>
                   </pic:nvPicPr>
                   <pic:blipFill>
-                    <a:blip r:embed="rId13">
+                    <a:blip r:embed="rId14">
                       <a:extLst>
                         <a:ext uri="{28A0092B-C50C-407E-A947-70E740481C1C}">
                           <a14:useLocalDpi xmlns:a14="http://schemas.microsoft.com/office/drawing/2010/main" val="0"/>
@@ -1519,7 +1510,7 @@
                     </pic:cNvPicPr>
                   </pic:nvPicPr>
                   <pic:blipFill>
-                    <a:blip r:embed="rId14">
+                    <a:blip r:embed="rId15">
                       <a:extLst>
                         <a:ext uri="{28A0092B-C50C-407E-A947-70E740481C1C}">
                           <a14:useLocalDpi xmlns:a14="http://schemas.microsoft.com/office/drawing/2010/main" val="0"/>
@@ -1679,7 +1670,7 @@
                     </pic:cNvPicPr>
                   </pic:nvPicPr>
                   <pic:blipFill>
-                    <a:blip r:embed="rId15">
+                    <a:blip r:embed="rId16">
                       <a:extLst>
                         <a:ext uri="{28A0092B-C50C-407E-A947-70E740481C1C}">
                           <a14:useLocalDpi xmlns:a14="http://schemas.microsoft.com/office/drawing/2010/main" val="0"/>
@@ -1746,7 +1737,7 @@
                     </pic:cNvPicPr>
                   </pic:nvPicPr>
                   <pic:blipFill>
-                    <a:blip r:embed="rId16">
+                    <a:blip r:embed="rId17">
                       <a:extLst>
                         <a:ext uri="{28A0092B-C50C-407E-A947-70E740481C1C}">
                           <a14:useLocalDpi xmlns:a14="http://schemas.microsoft.com/office/drawing/2010/main" val="0"/>
@@ -1856,7 +1847,7 @@
                     </pic:cNvPicPr>
                   </pic:nvPicPr>
                   <pic:blipFill>
-                    <a:blip r:embed="rId17">
+                    <a:blip r:embed="rId18">
                       <a:extLst>
                         <a:ext uri="{28A0092B-C50C-407E-A947-70E740481C1C}">
                           <a14:useLocalDpi xmlns:a14="http://schemas.microsoft.com/office/drawing/2010/main" val="0"/>
@@ -1941,7 +1932,7 @@
                     </pic:cNvPicPr>
                   </pic:nvPicPr>
                   <pic:blipFill>
-                    <a:blip r:embed="rId18">
+                    <a:blip r:embed="rId19">
                       <a:extLst>
                         <a:ext uri="{28A0092B-C50C-407E-A947-70E740481C1C}">
                           <a14:useLocalDpi xmlns:a14="http://schemas.microsoft.com/office/drawing/2010/main" val="0"/>
@@ -2022,109 +2013,6 @@
                 <pic:pic xmlns:pic="http://schemas.openxmlformats.org/drawingml/2006/picture">
                   <pic:nvPicPr>
                     <pic:cNvPr id="0" name="Picture 10"/>
-                    <pic:cNvPicPr>
-                      <a:picLocks noChangeAspect="1" noChangeArrowheads="1"/>
-                    </pic:cNvPicPr>
-                  </pic:nvPicPr>
-                  <pic:blipFill>
-                    <a:blip r:embed="rId19">
-                      <a:extLst>
-                        <a:ext uri="{28A0092B-C50C-407E-A947-70E740481C1C}">
-                          <a14:useLocalDpi xmlns:a14="http://schemas.microsoft.com/office/drawing/2010/main" val="0"/>
-                        </a:ext>
-                      </a:extLst>
-                    </a:blip>
-                    <a:srcRect/>
-                    <a:stretch>
-                      <a:fillRect/>
-                    </a:stretch>
-                  </pic:blipFill>
-                  <pic:spPr bwMode="auto">
-                    <a:xfrm>
-                      <a:off x="0" y="0"/>
-                      <a:ext cx="5605780" cy="4612005"/>
-                    </a:xfrm>
-                    <a:prstGeom prst="rect">
-                      <a:avLst/>
-                    </a:prstGeom>
-                    <a:noFill/>
-                    <a:ln>
-                      <a:noFill/>
-                    </a:ln>
-                  </pic:spPr>
-                </pic:pic>
-              </a:graphicData>
-            </a:graphic>
-          </wp:inline>
-        </w:drawing>
-      </w:r>
-    </w:p>
-    <w:p>
-      <w:pPr>
-        <w:rPr>
-          <w:rFonts w:ascii="Tahoma" w:hAnsi="Tahoma" w:cs="Tahoma"/>
-          <w:sz w:val="20"/>
-          <w:szCs w:val="20"/>
-        </w:rPr>
-      </w:pPr>
-      <w:r>
-        <w:rPr>
-          <w:rFonts w:ascii="Tahoma" w:hAnsi="Tahoma" w:cs="Tahoma"/>
-          <w:sz w:val="20"/>
-          <w:szCs w:val="20"/>
-        </w:rPr>
-        <w:br w:type="page"/>
-      </w:r>
-    </w:p>
-    <w:p>
-      <w:pPr>
-        <w:jc w:val="both"/>
-        <w:rPr>
-          <w:rFonts w:ascii="Tahoma" w:hAnsi="Tahoma" w:cs="Tahoma"/>
-          <w:sz w:val="20"/>
-          <w:szCs w:val="20"/>
-        </w:rPr>
-      </w:pPr>
-      <w:r>
-        <w:rPr>
-          <w:rFonts w:ascii="Tahoma" w:hAnsi="Tahoma" w:cs="Tahoma"/>
-          <w:sz w:val="20"/>
-          <w:szCs w:val="20"/>
-        </w:rPr>
-        <w:lastRenderedPageBreak/>
-        <w:t>En la vista previa de la impresión, existe un botón para guardar la lista final en diferentes formatos. Se encuentra en la barra de herramientas, como se muestra en la siguiente imagen:</w:t>
-      </w:r>
-    </w:p>
-    <w:p>
-      <w:pPr>
-        <w:jc w:val="both"/>
-        <w:rPr>
-          <w:rFonts w:ascii="Tahoma" w:hAnsi="Tahoma" w:cs="Tahoma"/>
-          <w:sz w:val="20"/>
-          <w:szCs w:val="20"/>
-        </w:rPr>
-      </w:pPr>
-      <w:r>
-        <w:rPr>
-          <w:rFonts w:ascii="Tahoma" w:hAnsi="Tahoma" w:cs="Tahoma"/>
-          <w:noProof/>
-          <w:sz w:val="20"/>
-          <w:szCs w:val="20"/>
-          <w:lang w:eastAsia="es-MX"/>
-        </w:rPr>
-        <w:drawing>
-          <wp:inline distT="0" distB="0" distL="0" distR="0">
-            <wp:extent cx="5605780" cy="4612005"/>
-            <wp:effectExtent l="0" t="0" r="0" b="0"/>
-            <wp:docPr id="13" name="Imagen 13"/>
-            <wp:cNvGraphicFramePr>
-              <a:graphicFrameLocks xmlns:a="http://schemas.openxmlformats.org/drawingml/2006/main" noChangeAspect="1"/>
-            </wp:cNvGraphicFramePr>
-            <a:graphic xmlns:a="http://schemas.openxmlformats.org/drawingml/2006/main">
-              <a:graphicData uri="http://schemas.openxmlformats.org/drawingml/2006/picture">
-                <pic:pic xmlns:pic="http://schemas.openxmlformats.org/drawingml/2006/picture">
-                  <pic:nvPicPr>
-                    <pic:cNvPr id="0" name="Picture 1"/>
                     <pic:cNvPicPr>
                       <a:picLocks noChangeAspect="1" noChangeArrowheads="1"/>
                     </pic:cNvPicPr>
@@ -2164,6 +2052,109 @@
     </w:p>
     <w:p>
       <w:pPr>
+        <w:rPr>
+          <w:rFonts w:ascii="Tahoma" w:hAnsi="Tahoma" w:cs="Tahoma"/>
+          <w:sz w:val="20"/>
+          <w:szCs w:val="20"/>
+        </w:rPr>
+      </w:pPr>
+      <w:r>
+        <w:rPr>
+          <w:rFonts w:ascii="Tahoma" w:hAnsi="Tahoma" w:cs="Tahoma"/>
+          <w:sz w:val="20"/>
+          <w:szCs w:val="20"/>
+        </w:rPr>
+        <w:br w:type="page"/>
+      </w:r>
+    </w:p>
+    <w:p>
+      <w:pPr>
+        <w:jc w:val="both"/>
+        <w:rPr>
+          <w:rFonts w:ascii="Tahoma" w:hAnsi="Tahoma" w:cs="Tahoma"/>
+          <w:sz w:val="20"/>
+          <w:szCs w:val="20"/>
+        </w:rPr>
+      </w:pPr>
+      <w:r>
+        <w:rPr>
+          <w:rFonts w:ascii="Tahoma" w:hAnsi="Tahoma" w:cs="Tahoma"/>
+          <w:sz w:val="20"/>
+          <w:szCs w:val="20"/>
+        </w:rPr>
+        <w:lastRenderedPageBreak/>
+        <w:t>En la vista previa de la impresión, existe un botón para guardar la lista final en diferentes formatos. Se encuentra en la barra de herramientas, como se muestra en la siguiente imagen:</w:t>
+      </w:r>
+    </w:p>
+    <w:p>
+      <w:pPr>
+        <w:jc w:val="both"/>
+        <w:rPr>
+          <w:rFonts w:ascii="Tahoma" w:hAnsi="Tahoma" w:cs="Tahoma"/>
+          <w:sz w:val="20"/>
+          <w:szCs w:val="20"/>
+        </w:rPr>
+      </w:pPr>
+      <w:r>
+        <w:rPr>
+          <w:rFonts w:ascii="Tahoma" w:hAnsi="Tahoma" w:cs="Tahoma"/>
+          <w:noProof/>
+          <w:sz w:val="20"/>
+          <w:szCs w:val="20"/>
+          <w:lang w:eastAsia="es-MX"/>
+        </w:rPr>
+        <w:drawing>
+          <wp:inline distT="0" distB="0" distL="0" distR="0">
+            <wp:extent cx="5605780" cy="4612005"/>
+            <wp:effectExtent l="0" t="0" r="0" b="0"/>
+            <wp:docPr id="13" name="Imagen 13"/>
+            <wp:cNvGraphicFramePr>
+              <a:graphicFrameLocks xmlns:a="http://schemas.openxmlformats.org/drawingml/2006/main" noChangeAspect="1"/>
+            </wp:cNvGraphicFramePr>
+            <a:graphic xmlns:a="http://schemas.openxmlformats.org/drawingml/2006/main">
+              <a:graphicData uri="http://schemas.openxmlformats.org/drawingml/2006/picture">
+                <pic:pic xmlns:pic="http://schemas.openxmlformats.org/drawingml/2006/picture">
+                  <pic:nvPicPr>
+                    <pic:cNvPr id="0" name="Picture 1"/>
+                    <pic:cNvPicPr>
+                      <a:picLocks noChangeAspect="1" noChangeArrowheads="1"/>
+                    </pic:cNvPicPr>
+                  </pic:nvPicPr>
+                  <pic:blipFill>
+                    <a:blip r:embed="rId21">
+                      <a:extLst>
+                        <a:ext uri="{28A0092B-C50C-407E-A947-70E740481C1C}">
+                          <a14:useLocalDpi xmlns:a14="http://schemas.microsoft.com/office/drawing/2010/main" val="0"/>
+                        </a:ext>
+                      </a:extLst>
+                    </a:blip>
+                    <a:srcRect/>
+                    <a:stretch>
+                      <a:fillRect/>
+                    </a:stretch>
+                  </pic:blipFill>
+                  <pic:spPr bwMode="auto">
+                    <a:xfrm>
+                      <a:off x="0" y="0"/>
+                      <a:ext cx="5605780" cy="4612005"/>
+                    </a:xfrm>
+                    <a:prstGeom prst="rect">
+                      <a:avLst/>
+                    </a:prstGeom>
+                    <a:noFill/>
+                    <a:ln>
+                      <a:noFill/>
+                    </a:ln>
+                  </pic:spPr>
+                </pic:pic>
+              </a:graphicData>
+            </a:graphic>
+          </wp:inline>
+        </w:drawing>
+      </w:r>
+    </w:p>
+    <w:p>
+      <w:pPr>
         <w:jc w:val="both"/>
         <w:rPr>
           <w:rFonts w:ascii="Tahoma" w:hAnsi="Tahoma" w:cs="Tahoma"/>
@@ -2270,31 +2261,7 @@
           <w:sz w:val="20"/>
           <w:szCs w:val="20"/>
         </w:rPr>
-        <w:t xml:space="preserve">, </w:t>
-      </w:r>
-      <w:r>
-        <w:rPr>
-          <w:rFonts w:ascii="Tahoma" w:hAnsi="Tahoma" w:cs="Tahoma"/>
-          <w:sz w:val="20"/>
-          <w:szCs w:val="20"/>
-        </w:rPr>
-        <w:t xml:space="preserve">necesitará hacer clic en el botón de “configurar”, ubicado en la esquina superior izquierda </w:t>
-      </w:r>
-      <w:r>
-        <w:rPr>
-          <w:rFonts w:ascii="Tahoma" w:hAnsi="Tahoma" w:cs="Tahoma"/>
-          <w:sz w:val="20"/>
-          <w:szCs w:val="20"/>
-        </w:rPr>
-        <w:t>de la ventana</w:t>
-      </w:r>
-      <w:r>
-        <w:rPr>
-          <w:rFonts w:ascii="Tahoma" w:hAnsi="Tahoma" w:cs="Tahoma"/>
-          <w:sz w:val="20"/>
-          <w:szCs w:val="20"/>
-        </w:rPr>
-        <w:t>.</w:t>
+        <w:t>, necesitará hacer clic en el botón de “configurar”, ubicado en la esquina superior izquierda de la ventana.</w:t>
       </w:r>
     </w:p>
     <w:p>
@@ -2410,7 +2377,7 @@
                     </pic:cNvPicPr>
                   </pic:nvPicPr>
                   <pic:blipFill>
-                    <a:blip r:embed="rId21">
+                    <a:blip r:embed="rId22">
                       <a:extLst>
                         <a:ext uri="{28A0092B-C50C-407E-A947-70E740481C1C}">
                           <a14:useLocalDpi xmlns:a14="http://schemas.microsoft.com/office/drawing/2010/main" val="0"/>
@@ -2495,7 +2462,7 @@
                     </pic:cNvPicPr>
                   </pic:nvPicPr>
                   <pic:blipFill>
-                    <a:blip r:embed="rId22">
+                    <a:blip r:embed="rId23">
                       <a:extLst>
                         <a:ext uri="{28A0092B-C50C-407E-A947-70E740481C1C}">
                           <a14:useLocalDpi xmlns:a14="http://schemas.microsoft.com/office/drawing/2010/main" val="0"/>
@@ -2571,7 +2538,7 @@
           <w:szCs w:val="20"/>
         </w:rPr>
       </w:pPr>
-      <w:hyperlink r:id="rId23" w:history="1">
+      <w:hyperlink r:id="rId24" w:history="1">
         <w:r>
           <w:rPr>
             <w:rStyle w:val="Hipervnculo"/>
@@ -2635,7 +2602,7 @@
                     </pic:cNvPicPr>
                   </pic:nvPicPr>
                   <pic:blipFill>
-                    <a:blip r:embed="rId24">
+                    <a:blip r:embed="rId25">
                       <a:extLst>
                         <a:ext uri="{28A0092B-C50C-407E-A947-70E740481C1C}">
                           <a14:useLocalDpi xmlns:a14="http://schemas.microsoft.com/office/drawing/2010/main" val="0"/>
@@ -2736,6 +2703,831 @@
         </w:rPr>
         <w:t xml:space="preserve">Para este caso, los datos se capturarán mediante </w:t>
       </w:r>
+      <w:r>
+        <w:rPr>
+          <w:rFonts w:ascii="Tahoma" w:hAnsi="Tahoma" w:cs="Tahoma"/>
+          <w:sz w:val="20"/>
+          <w:szCs w:val="20"/>
+        </w:rPr>
+        <w:t>un</w:t>
+      </w:r>
+      <w:r>
+        <w:rPr>
+          <w:rFonts w:ascii="Tahoma" w:hAnsi="Tahoma" w:cs="Tahoma"/>
+          <w:sz w:val="20"/>
+          <w:szCs w:val="20"/>
+        </w:rPr>
+        <w:t xml:space="preserve"> escáner HT630, que genera un archivo de texto con los códigos de barras</w:t>
+      </w:r>
+      <w:r>
+        <w:rPr>
+          <w:rFonts w:ascii="Tahoma" w:hAnsi="Tahoma" w:cs="Tahoma"/>
+          <w:sz w:val="20"/>
+          <w:szCs w:val="20"/>
+        </w:rPr>
+        <w:t>. A continuación se muestra un ejemplo del archivo de texto creado por el escáner.</w:t>
+      </w:r>
+    </w:p>
+    <w:p>
+      <w:pPr>
+        <w:jc w:val="center"/>
+        <w:rPr>
+          <w:rFonts w:ascii="Tahoma" w:hAnsi="Tahoma" w:cs="Tahoma"/>
+          <w:sz w:val="16"/>
+          <w:szCs w:val="16"/>
+        </w:rPr>
+      </w:pPr>
+      <w:r>
+        <w:rPr>
+          <w:rFonts w:ascii="Tahoma" w:hAnsi="Tahoma" w:cs="Tahoma"/>
+          <w:noProof/>
+          <w:sz w:val="20"/>
+          <w:szCs w:val="20"/>
+          <w:lang w:eastAsia="es-MX"/>
+        </w:rPr>
+        <w:drawing>
+          <wp:inline distT="0" distB="0" distL="0" distR="0" wp14:anchorId="3CE1AD48" wp14:editId="38C185EA">
+            <wp:extent cx="2584174" cy="2590056"/>
+            <wp:effectExtent l="0" t="0" r="6985" b="1270"/>
+            <wp:docPr id="12" name="Imagen 12"/>
+            <wp:cNvGraphicFramePr>
+              <a:graphicFrameLocks xmlns:a="http://schemas.openxmlformats.org/drawingml/2006/main" noChangeAspect="1"/>
+            </wp:cNvGraphicFramePr>
+            <a:graphic xmlns:a="http://schemas.openxmlformats.org/drawingml/2006/main">
+              <a:graphicData uri="http://schemas.openxmlformats.org/drawingml/2006/picture">
+                <pic:pic xmlns:pic="http://schemas.openxmlformats.org/drawingml/2006/picture">
+                  <pic:nvPicPr>
+                    <pic:cNvPr id="0" name="Picture 1"/>
+                    <pic:cNvPicPr>
+                      <a:picLocks noChangeAspect="1" noChangeArrowheads="1"/>
+                    </pic:cNvPicPr>
+                  </pic:nvPicPr>
+                  <pic:blipFill>
+                    <a:blip r:embed="rId26">
+                      <a:extLst>
+                        <a:ext uri="{28A0092B-C50C-407E-A947-70E740481C1C}">
+                          <a14:useLocalDpi xmlns:a14="http://schemas.microsoft.com/office/drawing/2010/main" val="0"/>
+                        </a:ext>
+                      </a:extLst>
+                    </a:blip>
+                    <a:srcRect/>
+                    <a:stretch>
+                      <a:fillRect/>
+                    </a:stretch>
+                  </pic:blipFill>
+                  <pic:spPr bwMode="auto">
+                    <a:xfrm>
+                      <a:off x="0" y="0"/>
+                      <a:ext cx="2584344" cy="2590226"/>
+                    </a:xfrm>
+                    <a:prstGeom prst="rect">
+                      <a:avLst/>
+                    </a:prstGeom>
+                    <a:noFill/>
+                    <a:ln>
+                      <a:noFill/>
+                    </a:ln>
+                  </pic:spPr>
+                </pic:pic>
+              </a:graphicData>
+            </a:graphic>
+          </wp:inline>
+        </w:drawing>
+      </w:r>
+      <w:r>
+        <w:rPr>
+          <w:rFonts w:ascii="Tahoma" w:hAnsi="Tahoma" w:cs="Tahoma"/>
+          <w:sz w:val="20"/>
+          <w:szCs w:val="20"/>
+        </w:rPr>
+        <w:br/>
+      </w:r>
+      <w:r>
+        <w:rPr>
+          <w:rFonts w:ascii="Tahoma" w:hAnsi="Tahoma" w:cs="Tahoma"/>
+          <w:sz w:val="16"/>
+          <w:szCs w:val="16"/>
+        </w:rPr>
+        <w:t xml:space="preserve">Nota: </w:t>
+      </w:r>
+      <w:r>
+        <w:rPr>
+          <w:rFonts w:ascii="Tahoma" w:hAnsi="Tahoma" w:cs="Tahoma"/>
+          <w:sz w:val="16"/>
+          <w:szCs w:val="16"/>
+        </w:rPr>
+        <w:t>El archivo de texto creado consta de las etiquetas escaneadas delimitadas por un fin de línea.</w:t>
+      </w:r>
+    </w:p>
+    <w:p>
+      <w:pPr>
+        <w:rPr>
+          <w:rFonts w:ascii="Tahoma" w:hAnsi="Tahoma" w:cs="Tahoma"/>
+          <w:sz w:val="20"/>
+          <w:szCs w:val="20"/>
+        </w:rPr>
+      </w:pPr>
+      <w:r>
+        <w:rPr>
+          <w:rFonts w:ascii="Tahoma" w:hAnsi="Tahoma" w:cs="Tahoma"/>
+          <w:sz w:val="20"/>
+          <w:szCs w:val="20"/>
+        </w:rPr>
+        <w:t xml:space="preserve">Cuando </w:t>
+      </w:r>
+      <w:r>
+        <w:rPr>
+          <w:rFonts w:ascii="Tahoma" w:hAnsi="Tahoma" w:cs="Tahoma"/>
+          <w:sz w:val="20"/>
+          <w:szCs w:val="20"/>
+        </w:rPr>
+        <w:t>se han escaneado todas las etiquetas a revisar, se descarga el archivo desde el escáner y se utiliza como entrada para el módulo de productos cárnicos. A continuación se detalla el proceso para seleccionar el archivo de escaneo:</w:t>
+      </w:r>
+    </w:p>
+    <w:p>
+      <w:pPr>
+        <w:pStyle w:val="Prrafodelista"/>
+        <w:numPr>
+          <w:ilvl w:val="0"/>
+          <w:numId w:val="1"/>
+        </w:numPr>
+        <w:rPr>
+          <w:rFonts w:ascii="Tahoma" w:hAnsi="Tahoma" w:cs="Tahoma"/>
+          <w:sz w:val="20"/>
+          <w:szCs w:val="20"/>
+        </w:rPr>
+      </w:pPr>
+      <w:r>
+        <w:rPr>
+          <w:rFonts w:ascii="Tahoma" w:hAnsi="Tahoma" w:cs="Tahoma"/>
+          <w:sz w:val="20"/>
+          <w:szCs w:val="20"/>
+        </w:rPr>
+        <w:t>Abrir el módulo de selectivas de cárnicos.</w:t>
+      </w:r>
+    </w:p>
+    <w:p>
+      <w:pPr>
+        <w:pStyle w:val="Prrafodelista"/>
+        <w:numPr>
+          <w:ilvl w:val="0"/>
+          <w:numId w:val="1"/>
+        </w:numPr>
+        <w:rPr>
+          <w:rFonts w:ascii="Tahoma" w:hAnsi="Tahoma" w:cs="Tahoma"/>
+          <w:sz w:val="20"/>
+          <w:szCs w:val="20"/>
+        </w:rPr>
+      </w:pPr>
+      <w:r>
+        <w:rPr>
+          <w:rFonts w:ascii="Tahoma" w:hAnsi="Tahoma" w:cs="Tahoma"/>
+          <w:sz w:val="20"/>
+          <w:szCs w:val="20"/>
+        </w:rPr>
+        <w:t>Hacer clic en el botón de búsqueda de archivos, y seleccionar el archivo de escaneo, de tipo TXT.</w:t>
+      </w:r>
+    </w:p>
+    <w:p>
+      <w:pPr>
+        <w:jc w:val="center"/>
+        <w:rPr>
+          <w:rFonts w:ascii="Tahoma" w:hAnsi="Tahoma" w:cs="Tahoma"/>
+          <w:sz w:val="20"/>
+          <w:szCs w:val="20"/>
+        </w:rPr>
+      </w:pPr>
+      <w:r>
+        <w:rPr>
+          <w:rFonts w:ascii="Tahoma" w:hAnsi="Tahoma" w:cs="Tahoma"/>
+          <w:noProof/>
+          <w:sz w:val="20"/>
+          <w:szCs w:val="20"/>
+          <w:lang w:eastAsia="es-MX"/>
+        </w:rPr>
+        <mc:AlternateContent>
+          <mc:Choice Requires="wps">
+            <w:drawing>
+              <wp:anchor distT="0" distB="0" distL="114300" distR="114300" simplePos="0" relativeHeight="251660288" behindDoc="0" locked="0" layoutInCell="1" allowOverlap="1">
+                <wp:simplePos x="0" y="0"/>
+                <wp:positionH relativeFrom="column">
+                  <wp:posOffset>4437380</wp:posOffset>
+                </wp:positionH>
+                <wp:positionV relativeFrom="paragraph">
+                  <wp:posOffset>468934</wp:posOffset>
+                </wp:positionV>
+                <wp:extent cx="365649" cy="309770"/>
+                <wp:effectExtent l="0" t="0" r="15875" b="14605"/>
+                <wp:wrapNone/>
+                <wp:docPr id="21" name="21 Elipse"/>
+                <wp:cNvGraphicFramePr/>
+                <a:graphic xmlns:a="http://schemas.openxmlformats.org/drawingml/2006/main">
+                  <a:graphicData uri="http://schemas.microsoft.com/office/word/2010/wordprocessingShape">
+                    <wps:wsp>
+                      <wps:cNvSpPr/>
+                      <wps:spPr>
+                        <a:xfrm>
+                          <a:off x="0" y="0"/>
+                          <a:ext cx="365649" cy="309770"/>
+                        </a:xfrm>
+                        <a:prstGeom prst="ellipse">
+                          <a:avLst/>
+                        </a:prstGeom>
+                        <a:noFill/>
+                        <a:ln>
+                          <a:solidFill>
+                            <a:srgbClr val="FF0000"/>
+                          </a:solidFill>
+                        </a:ln>
+                      </wps:spPr>
+                      <wps:style>
+                        <a:lnRef idx="2">
+                          <a:schemeClr val="accent1">
+                            <a:shade val="50000"/>
+                          </a:schemeClr>
+                        </a:lnRef>
+                        <a:fillRef idx="1">
+                          <a:schemeClr val="accent1"/>
+                        </a:fillRef>
+                        <a:effectRef idx="0">
+                          <a:schemeClr val="accent1"/>
+                        </a:effectRef>
+                        <a:fontRef idx="minor">
+                          <a:schemeClr val="lt1"/>
+                        </a:fontRef>
+                      </wps:style>
+                      <wps:bodyPr rot="0" spcFirstLastPara="0" vertOverflow="overflow" horzOverflow="overflow" vert="horz" wrap="square" lIns="91440" tIns="45720" rIns="91440" bIns="45720" numCol="1" spcCol="0" rtlCol="0" fromWordArt="0" anchor="ctr" anchorCtr="0" forceAA="0" compatLnSpc="1">
+                        <a:prstTxWarp prst="textNoShape">
+                          <a:avLst/>
+                        </a:prstTxWarp>
+                        <a:noAutofit/>
+                      </wps:bodyPr>
+                    </wps:wsp>
+                  </a:graphicData>
+                </a:graphic>
+                <wp14:sizeRelH relativeFrom="margin">
+                  <wp14:pctWidth>0</wp14:pctWidth>
+                </wp14:sizeRelH>
+                <wp14:sizeRelV relativeFrom="margin">
+                  <wp14:pctHeight>0</wp14:pctHeight>
+                </wp14:sizeRelV>
+              </wp:anchor>
+            </w:drawing>
+          </mc:Choice>
+          <mc:Fallback>
+            <w:pict>
+              <v:oval id="21 Elipse" o:spid="_x0000_s1026" style="position:absolute;margin-left:349.4pt;margin-top:36.9pt;width:28.8pt;height:24.4pt;z-index:251660288;visibility:visible;mso-wrap-style:square;mso-width-percent:0;mso-height-percent:0;mso-wrap-distance-left:9pt;mso-wrap-distance-top:0;mso-wrap-distance-right:9pt;mso-wrap-distance-bottom:0;mso-position-horizontal:absolute;mso-position-horizontal-relative:text;mso-position-vertical:absolute;mso-position-vertical-relative:text;mso-width-percent:0;mso-height-percent:0;mso-width-relative:margin;mso-height-relative:margin;v-text-anchor:middle" o:gfxdata="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" filled="f" strokecolor="red" strokeweight="2pt"/>
+            </w:pict>
+          </mc:Fallback>
+        </mc:AlternateContent>
+      </w:r>
+      <w:r>
+        <w:rPr>
+          <w:rFonts w:ascii="Tahoma" w:hAnsi="Tahoma" w:cs="Tahoma"/>
+          <w:noProof/>
+          <w:sz w:val="20"/>
+          <w:szCs w:val="20"/>
+          <w:lang w:eastAsia="es-MX"/>
+        </w:rPr>
+        <w:drawing>
+          <wp:inline distT="0" distB="0" distL="0" distR="0">
+            <wp:extent cx="4007458" cy="3006955"/>
+            <wp:effectExtent l="0" t="0" r="0" b="3175"/>
+            <wp:docPr id="20" name="Imagen 20"/>
+            <wp:cNvGraphicFramePr>
+              <a:graphicFrameLocks xmlns:a="http://schemas.openxmlformats.org/drawingml/2006/main" noChangeAspect="1"/>
+            </wp:cNvGraphicFramePr>
+            <a:graphic xmlns:a="http://schemas.openxmlformats.org/drawingml/2006/main">
+              <a:graphicData uri="http://schemas.openxmlformats.org/drawingml/2006/picture">
+                <pic:pic xmlns:pic="http://schemas.openxmlformats.org/drawingml/2006/picture">
+                  <pic:nvPicPr>
+                    <pic:cNvPr id="0" name="Picture 1"/>
+                    <pic:cNvPicPr>
+                      <a:picLocks noChangeAspect="1" noChangeArrowheads="1"/>
+                    </pic:cNvPicPr>
+                  </pic:nvPicPr>
+                  <pic:blipFill>
+                    <a:blip r:embed="rId27">
+                      <a:extLst>
+                        <a:ext uri="{28A0092B-C50C-407E-A947-70E740481C1C}">
+                          <a14:useLocalDpi xmlns:a14="http://schemas.microsoft.com/office/drawing/2010/main" val="0"/>
+                        </a:ext>
+                      </a:extLst>
+                    </a:blip>
+                    <a:srcRect/>
+                    <a:stretch>
+                      <a:fillRect/>
+                    </a:stretch>
+                  </pic:blipFill>
+                  <pic:spPr bwMode="auto">
+                    <a:xfrm>
+                      <a:off x="0" y="0"/>
+                      <a:ext cx="4009352" cy="3008376"/>
+                    </a:xfrm>
+                    <a:prstGeom prst="rect">
+                      <a:avLst/>
+                    </a:prstGeom>
+                    <a:noFill/>
+                    <a:ln>
+                      <a:noFill/>
+                    </a:ln>
+                  </pic:spPr>
+                </pic:pic>
+              </a:graphicData>
+            </a:graphic>
+          </wp:inline>
+        </w:drawing>
+      </w:r>
+    </w:p>
+    <w:p>
+      <w:pPr>
+        <w:pStyle w:val="Prrafodelista"/>
+        <w:numPr>
+          <w:ilvl w:val="0"/>
+          <w:numId w:val="1"/>
+        </w:numPr>
+        <w:rPr>
+          <w:rFonts w:ascii="Tahoma" w:hAnsi="Tahoma" w:cs="Tahoma"/>
+          <w:sz w:val="20"/>
+          <w:szCs w:val="20"/>
+        </w:rPr>
+      </w:pPr>
+      <w:r>
+        <w:rPr>
+          <w:rFonts w:ascii="Tahoma" w:hAnsi="Tahoma" w:cs="Tahoma"/>
+          <w:sz w:val="20"/>
+          <w:szCs w:val="20"/>
+        </w:rPr>
+        <w:lastRenderedPageBreak/>
+        <w:t xml:space="preserve">Una vez seleccionado el archivo, hacer clic en el botón “Consultar”, para iniciar la </w:t>
+      </w:r>
+      <w:r>
+        <w:rPr>
+          <w:rFonts w:ascii="Tahoma" w:hAnsi="Tahoma" w:cs="Tahoma"/>
+          <w:sz w:val="20"/>
+          <w:szCs w:val="20"/>
+        </w:rPr>
+        <w:t>búsqueda en el servidor, como se muestra en la siguiente</w:t>
+      </w:r>
+      <w:r>
+        <w:rPr>
+          <w:rFonts w:ascii="Tahoma" w:hAnsi="Tahoma" w:cs="Tahoma"/>
+          <w:sz w:val="20"/>
+          <w:szCs w:val="20"/>
+        </w:rPr>
+        <w:t>:</w:t>
+      </w:r>
+    </w:p>
+    <w:p>
+      <w:pPr>
+        <w:jc w:val="center"/>
+        <w:rPr>
+          <w:rFonts w:ascii="Tahoma" w:hAnsi="Tahoma" w:cs="Tahoma"/>
+          <w:sz w:val="20"/>
+          <w:szCs w:val="20"/>
+        </w:rPr>
+      </w:pPr>
+      <w:r>
+        <w:rPr>
+          <w:rFonts w:ascii="Tahoma" w:hAnsi="Tahoma" w:cs="Tahoma"/>
+          <w:noProof/>
+          <w:sz w:val="20"/>
+          <w:szCs w:val="20"/>
+          <w:lang w:eastAsia="es-MX"/>
+        </w:rPr>
+        <mc:AlternateContent>
+          <mc:Choice Requires="wps">
+            <w:drawing>
+              <wp:anchor distT="0" distB="0" distL="114300" distR="114300" simplePos="0" relativeHeight="251661312" behindDoc="0" locked="0" layoutInCell="1" allowOverlap="1">
+                <wp:simplePos x="0" y="0"/>
+                <wp:positionH relativeFrom="column">
+                  <wp:posOffset>2529205</wp:posOffset>
+                </wp:positionH>
+                <wp:positionV relativeFrom="paragraph">
+                  <wp:posOffset>639141</wp:posOffset>
+                </wp:positionV>
+                <wp:extent cx="508884" cy="302149"/>
+                <wp:effectExtent l="0" t="0" r="24765" b="22225"/>
+                <wp:wrapNone/>
+                <wp:docPr id="23" name="23 Elipse"/>
+                <wp:cNvGraphicFramePr/>
+                <a:graphic xmlns:a="http://schemas.openxmlformats.org/drawingml/2006/main">
+                  <a:graphicData uri="http://schemas.microsoft.com/office/word/2010/wordprocessingShape">
+                    <wps:wsp>
+                      <wps:cNvSpPr/>
+                      <wps:spPr>
+                        <a:xfrm>
+                          <a:off x="0" y="0"/>
+                          <a:ext cx="508884" cy="302149"/>
+                        </a:xfrm>
+                        <a:prstGeom prst="ellipse">
+                          <a:avLst/>
+                        </a:prstGeom>
+                        <a:noFill/>
+                        <a:ln>
+                          <a:solidFill>
+                            <a:srgbClr val="FF0000"/>
+                          </a:solidFill>
+                        </a:ln>
+                      </wps:spPr>
+                      <wps:style>
+                        <a:lnRef idx="2">
+                          <a:schemeClr val="accent1">
+                            <a:shade val="50000"/>
+                          </a:schemeClr>
+                        </a:lnRef>
+                        <a:fillRef idx="1">
+                          <a:schemeClr val="accent1"/>
+                        </a:fillRef>
+                        <a:effectRef idx="0">
+                          <a:schemeClr val="accent1"/>
+                        </a:effectRef>
+                        <a:fontRef idx="minor">
+                          <a:schemeClr val="lt1"/>
+                        </a:fontRef>
+                      </wps:style>
+                      <wps:bodyPr rot="0" spcFirstLastPara="0" vertOverflow="overflow" horzOverflow="overflow" vert="horz" wrap="square" lIns="91440" tIns="45720" rIns="91440" bIns="45720" numCol="1" spcCol="0" rtlCol="0" fromWordArt="0" anchor="ctr" anchorCtr="0" forceAA="0" compatLnSpc="1">
+                        <a:prstTxWarp prst="textNoShape">
+                          <a:avLst/>
+                        </a:prstTxWarp>
+                        <a:noAutofit/>
+                      </wps:bodyPr>
+                    </wps:wsp>
+                  </a:graphicData>
+                </a:graphic>
+              </wp:anchor>
+            </w:drawing>
+          </mc:Choice>
+          <mc:Fallback>
+            <w:pict>
+              <v:oval id="23 Elipse" o:spid="_x0000_s1026" style="position:absolute;margin-left:199.15pt;margin-top:50.35pt;width:40.05pt;height:23.8pt;z-index:251661312;visibility:visible;mso-wrap-style:square;mso-wrap-distance-left:9pt;mso-wrap-distance-top:0;mso-wrap-distance-right:9pt;mso-wrap-distance-bottom:0;mso-position-horizontal:absolute;mso-position-horizontal-relative:text;mso-position-vertical:absolute;mso-position-vertical-relative:text;v-text-anchor:middle" o:gfxdata="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" filled="f" strokecolor="red" strokeweight="2pt"/>
+            </w:pict>
+          </mc:Fallback>
+        </mc:AlternateContent>
+      </w:r>
+      <w:r>
+        <w:rPr>
+          <w:rFonts w:ascii="Tahoma" w:hAnsi="Tahoma" w:cs="Tahoma"/>
+          <w:noProof/>
+          <w:sz w:val="20"/>
+          <w:szCs w:val="20"/>
+          <w:lang w:eastAsia="es-MX"/>
+        </w:rPr>
+        <w:drawing>
+          <wp:inline distT="0" distB="0" distL="0" distR="0">
+            <wp:extent cx="4071068" cy="3054684"/>
+            <wp:effectExtent l="0" t="0" r="5715" b="0"/>
+            <wp:docPr id="22" name="Imagen 22"/>
+            <wp:cNvGraphicFramePr>
+              <a:graphicFrameLocks xmlns:a="http://schemas.openxmlformats.org/drawingml/2006/main" noChangeAspect="1"/>
+            </wp:cNvGraphicFramePr>
+            <a:graphic xmlns:a="http://schemas.openxmlformats.org/drawingml/2006/main">
+              <a:graphicData uri="http://schemas.openxmlformats.org/drawingml/2006/picture">
+                <pic:pic xmlns:pic="http://schemas.openxmlformats.org/drawingml/2006/picture">
+                  <pic:nvPicPr>
+                    <pic:cNvPr id="0" name="Picture 2"/>
+                    <pic:cNvPicPr>
+                      <a:picLocks noChangeAspect="1" noChangeArrowheads="1"/>
+                    </pic:cNvPicPr>
+                  </pic:nvPicPr>
+                  <pic:blipFill>
+                    <a:blip r:embed="rId28">
+                      <a:extLst>
+                        <a:ext uri="{28A0092B-C50C-407E-A947-70E740481C1C}">
+                          <a14:useLocalDpi xmlns:a14="http://schemas.microsoft.com/office/drawing/2010/main" val="0"/>
+                        </a:ext>
+                      </a:extLst>
+                    </a:blip>
+                    <a:srcRect/>
+                    <a:stretch>
+                      <a:fillRect/>
+                    </a:stretch>
+                  </pic:blipFill>
+                  <pic:spPr bwMode="auto">
+                    <a:xfrm>
+                      <a:off x="0" y="0"/>
+                      <a:ext cx="4071148" cy="3054744"/>
+                    </a:xfrm>
+                    <a:prstGeom prst="rect">
+                      <a:avLst/>
+                    </a:prstGeom>
+                    <a:noFill/>
+                    <a:ln>
+                      <a:noFill/>
+                    </a:ln>
+                  </pic:spPr>
+                </pic:pic>
+              </a:graphicData>
+            </a:graphic>
+          </wp:inline>
+        </w:drawing>
+      </w:r>
+    </w:p>
+    <w:p>
+      <w:pPr>
+        <w:pStyle w:val="Prrafodelista"/>
+        <w:numPr>
+          <w:ilvl w:val="0"/>
+          <w:numId w:val="1"/>
+        </w:numPr>
+        <w:rPr>
+          <w:rFonts w:ascii="Tahoma" w:hAnsi="Tahoma" w:cs="Tahoma"/>
+          <w:sz w:val="20"/>
+          <w:szCs w:val="20"/>
+        </w:rPr>
+      </w:pPr>
+      <w:r>
+        <w:rPr>
+          <w:rFonts w:ascii="Tahoma" w:hAnsi="Tahoma" w:cs="Tahoma"/>
+          <w:sz w:val="20"/>
+          <w:szCs w:val="20"/>
+        </w:rPr>
+        <w:t>Una vez concluida la consulta, se presentaran los datos encontrados de la siguiente manera:</w:t>
+      </w:r>
+    </w:p>
+    <w:p>
+      <w:pPr>
+        <w:jc w:val="center"/>
+        <w:rPr>
+          <w:rFonts w:ascii="Tahoma" w:hAnsi="Tahoma" w:cs="Tahoma"/>
+          <w:sz w:val="20"/>
+          <w:szCs w:val="20"/>
+        </w:rPr>
+      </w:pPr>
+      <w:r>
+        <w:rPr>
+          <w:rFonts w:ascii="Tahoma" w:hAnsi="Tahoma" w:cs="Tahoma"/>
+          <w:noProof/>
+          <w:sz w:val="20"/>
+          <w:szCs w:val="20"/>
+          <w:lang w:eastAsia="es-MX"/>
+        </w:rPr>
+        <mc:AlternateContent>
+          <mc:Choice Requires="wps">
+            <w:drawing>
+              <wp:anchor distT="0" distB="0" distL="114300" distR="114300" simplePos="0" relativeHeight="251663360" behindDoc="0" locked="0" layoutInCell="1" allowOverlap="1">
+                <wp:simplePos x="0" y="0"/>
+                <wp:positionH relativeFrom="column">
+                  <wp:posOffset>3746308</wp:posOffset>
+                </wp:positionH>
+                <wp:positionV relativeFrom="paragraph">
+                  <wp:posOffset>2840107</wp:posOffset>
+                </wp:positionV>
+                <wp:extent cx="834528" cy="238539"/>
+                <wp:effectExtent l="0" t="0" r="22860" b="28575"/>
+                <wp:wrapNone/>
+                <wp:docPr id="27" name="27 Elipse"/>
+                <wp:cNvGraphicFramePr/>
+                <a:graphic xmlns:a="http://schemas.openxmlformats.org/drawingml/2006/main">
+                  <a:graphicData uri="http://schemas.microsoft.com/office/word/2010/wordprocessingShape">
+                    <wps:wsp>
+                      <wps:cNvSpPr/>
+                      <wps:spPr>
+                        <a:xfrm>
+                          <a:off x="0" y="0"/>
+                          <a:ext cx="834528" cy="238539"/>
+                        </a:xfrm>
+                        <a:prstGeom prst="ellipse">
+                          <a:avLst/>
+                        </a:prstGeom>
+                        <a:noFill/>
+                        <a:ln>
+                          <a:solidFill>
+                            <a:srgbClr val="FF0000"/>
+                          </a:solidFill>
+                        </a:ln>
+                      </wps:spPr>
+                      <wps:style>
+                        <a:lnRef idx="2">
+                          <a:schemeClr val="accent1">
+                            <a:shade val="50000"/>
+                          </a:schemeClr>
+                        </a:lnRef>
+                        <a:fillRef idx="1">
+                          <a:schemeClr val="accent1"/>
+                        </a:fillRef>
+                        <a:effectRef idx="0">
+                          <a:schemeClr val="accent1"/>
+                        </a:effectRef>
+                        <a:fontRef idx="minor">
+                          <a:schemeClr val="lt1"/>
+                        </a:fontRef>
+                      </wps:style>
+                      <wps:bodyPr rot="0" spcFirstLastPara="0" vertOverflow="overflow" horzOverflow="overflow" vert="horz" wrap="square" lIns="91440" tIns="45720" rIns="91440" bIns="45720" numCol="1" spcCol="0" rtlCol="0" fromWordArt="0" anchor="ctr" anchorCtr="0" forceAA="0" compatLnSpc="1">
+                        <a:prstTxWarp prst="textNoShape">
+                          <a:avLst/>
+                        </a:prstTxWarp>
+                        <a:noAutofit/>
+                      </wps:bodyPr>
+                    </wps:wsp>
+                  </a:graphicData>
+                </a:graphic>
+                <wp14:sizeRelH relativeFrom="margin">
+                  <wp14:pctWidth>0</wp14:pctWidth>
+                </wp14:sizeRelH>
+              </wp:anchor>
+            </w:drawing>
+          </mc:Choice>
+          <mc:Fallback>
+            <w:pict>
+              <v:oval id="27 Elipse" o:spid="_x0000_s1026" style="position:absolute;margin-left:295pt;margin-top:223.65pt;width:65.7pt;height:18.8pt;z-index:251663360;visibility:visible;mso-wrap-style:square;mso-width-percent:0;mso-wrap-distance-left:9pt;mso-wrap-distance-top:0;mso-wrap-distance-right:9pt;mso-wrap-distance-bottom:0;mso-position-horizontal:absolute;mso-position-horizontal-relative:text;mso-position-vertical:absolute;mso-position-vertical-relative:text;mso-width-percent:0;mso-width-relative:margin;v-text-anchor:middle" o:gfxdata="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" filled="f" strokecolor="red" strokeweight="2pt"/>
+            </w:pict>
+          </mc:Fallback>
+        </mc:AlternateContent>
+      </w:r>
+      <w:r>
+        <w:rPr>
+          <w:rFonts w:ascii="Tahoma" w:hAnsi="Tahoma" w:cs="Tahoma"/>
+          <w:noProof/>
+          <w:sz w:val="20"/>
+          <w:szCs w:val="20"/>
+          <w:lang w:eastAsia="es-MX"/>
+        </w:rPr>
+        <mc:AlternateContent>
+          <mc:Choice Requires="wps">
+            <w:drawing>
+              <wp:anchor distT="0" distB="0" distL="114300" distR="114300" simplePos="0" relativeHeight="251662336" behindDoc="0" locked="0" layoutInCell="1" allowOverlap="1">
+                <wp:simplePos x="0" y="0"/>
+                <wp:positionH relativeFrom="column">
+                  <wp:posOffset>613493</wp:posOffset>
+                </wp:positionH>
+                <wp:positionV relativeFrom="paragraph">
+                  <wp:posOffset>1321407</wp:posOffset>
+                </wp:positionV>
+                <wp:extent cx="2711395" cy="166536"/>
+                <wp:effectExtent l="0" t="0" r="13335" b="24130"/>
+                <wp:wrapNone/>
+                <wp:docPr id="26" name="26 Elipse"/>
+                <wp:cNvGraphicFramePr/>
+                <a:graphic xmlns:a="http://schemas.openxmlformats.org/drawingml/2006/main">
+                  <a:graphicData uri="http://schemas.microsoft.com/office/word/2010/wordprocessingShape">
+                    <wps:wsp>
+                      <wps:cNvSpPr/>
+                      <wps:spPr>
+                        <a:xfrm>
+                          <a:off x="0" y="0"/>
+                          <a:ext cx="2711395" cy="166536"/>
+                        </a:xfrm>
+                        <a:prstGeom prst="ellipse">
+                          <a:avLst/>
+                        </a:prstGeom>
+                        <a:noFill/>
+                        <a:ln>
+                          <a:solidFill>
+                            <a:srgbClr val="FF0000"/>
+                          </a:solidFill>
+                        </a:ln>
+                      </wps:spPr>
+                      <wps:style>
+                        <a:lnRef idx="2">
+                          <a:schemeClr val="accent1">
+                            <a:shade val="50000"/>
+                          </a:schemeClr>
+                        </a:lnRef>
+                        <a:fillRef idx="1">
+                          <a:schemeClr val="accent1"/>
+                        </a:fillRef>
+                        <a:effectRef idx="0">
+                          <a:schemeClr val="accent1"/>
+                        </a:effectRef>
+                        <a:fontRef idx="minor">
+                          <a:schemeClr val="lt1"/>
+                        </a:fontRef>
+                      </wps:style>
+                      <wps:bodyPr rot="0" spcFirstLastPara="0" vertOverflow="overflow" horzOverflow="overflow" vert="horz" wrap="square" lIns="91440" tIns="45720" rIns="91440" bIns="45720" numCol="1" spcCol="0" rtlCol="0" fromWordArt="0" anchor="ctr" anchorCtr="0" forceAA="0" compatLnSpc="1">
+                        <a:prstTxWarp prst="textNoShape">
+                          <a:avLst/>
+                        </a:prstTxWarp>
+                        <a:noAutofit/>
+                      </wps:bodyPr>
+                    </wps:wsp>
+                  </a:graphicData>
+                </a:graphic>
+                <wp14:sizeRelV relativeFrom="margin">
+                  <wp14:pctHeight>0</wp14:pctHeight>
+                </wp14:sizeRelV>
+              </wp:anchor>
+            </w:drawing>
+          </mc:Choice>
+          <mc:Fallback>
+            <w:pict>
+              <v:oval id="26 Elipse" o:spid="_x0000_s1026" style="position:absolute;margin-left:48.3pt;margin-top:104.05pt;width:213.5pt;height:13.1pt;z-index:251662336;visibility:visible;mso-wrap-style:square;mso-height-percent:0;mso-wrap-distance-left:9pt;mso-wrap-distance-top:0;mso-wrap-distance-right:9pt;mso-wrap-distance-bottom:0;mso-position-horizontal:absolute;mso-position-horizontal-relative:text;mso-position-vertical:absolute;mso-position-vertical-relative:text;mso-height-percent:0;mso-height-relative:margin;v-text-anchor:middle" o:gfxdata="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" filled="f" strokecolor="red" strokeweight="2pt"/>
+            </w:pict>
+          </mc:Fallback>
+        </mc:AlternateContent>
+      </w:r>
+      <w:r>
+        <w:rPr>
+          <w:rFonts w:ascii="Tahoma" w:hAnsi="Tahoma" w:cs="Tahoma"/>
+          <w:noProof/>
+          <w:sz w:val="20"/>
+          <w:szCs w:val="20"/>
+          <w:lang w:eastAsia="es-MX"/>
+        </w:rPr>
+        <w:drawing>
+          <wp:inline distT="0" distB="0" distL="0" distR="0">
+            <wp:extent cx="4595854" cy="3526543"/>
+            <wp:effectExtent l="0" t="0" r="0" b="0"/>
+            <wp:docPr id="25" name="Imagen 25"/>
+            <wp:cNvGraphicFramePr>
+              <a:graphicFrameLocks xmlns:a="http://schemas.openxmlformats.org/drawingml/2006/main" noChangeAspect="1"/>
+            </wp:cNvGraphicFramePr>
+            <a:graphic xmlns:a="http://schemas.openxmlformats.org/drawingml/2006/main">
+              <a:graphicData uri="http://schemas.openxmlformats.org/drawingml/2006/picture">
+                <pic:pic xmlns:pic="http://schemas.openxmlformats.org/drawingml/2006/picture">
+                  <pic:nvPicPr>
+                    <pic:cNvPr id="0" name="Picture 1"/>
+                    <pic:cNvPicPr>
+                      <a:picLocks noChangeAspect="1" noChangeArrowheads="1"/>
+                    </pic:cNvPicPr>
+                  </pic:nvPicPr>
+                  <pic:blipFill>
+                    <a:blip r:embed="rId29">
+                      <a:extLst>
+                        <a:ext uri="{28A0092B-C50C-407E-A947-70E740481C1C}">
+                          <a14:useLocalDpi xmlns:a14="http://schemas.microsoft.com/office/drawing/2010/main" val="0"/>
+                        </a:ext>
+                      </a:extLst>
+                    </a:blip>
+                    <a:srcRect/>
+                    <a:stretch>
+                      <a:fillRect/>
+                    </a:stretch>
+                  </pic:blipFill>
+                  <pic:spPr bwMode="auto">
+                    <a:xfrm>
+                      <a:off x="0" y="0"/>
+                      <a:ext cx="4595944" cy="3526612"/>
+                    </a:xfrm>
+                    <a:prstGeom prst="rect">
+                      <a:avLst/>
+                    </a:prstGeom>
+                    <a:noFill/>
+                    <a:ln>
+                      <a:noFill/>
+                    </a:ln>
+                  </pic:spPr>
+                </pic:pic>
+              </a:graphicData>
+            </a:graphic>
+          </wp:inline>
+        </w:drawing>
+      </w:r>
+      <w:r>
+        <w:rPr>
+          <w:rFonts w:ascii="Tahoma" w:hAnsi="Tahoma" w:cs="Tahoma"/>
+          <w:sz w:val="20"/>
+          <w:szCs w:val="20"/>
+        </w:rPr>
+        <w:br/>
+      </w:r>
+      <w:r>
+        <w:rPr>
+          <w:rFonts w:ascii="Tahoma" w:hAnsi="Tahoma" w:cs="Tahoma"/>
+          <w:sz w:val="16"/>
+          <w:szCs w:val="16"/>
+        </w:rPr>
+        <w:t>Se puede observar que en este caso se escanearon 12 etiquetas, del producto “PIERNA AHUMADA S/HUESO”</w:t>
+      </w:r>
+      <w:r>
+        <w:rPr>
+          <w:rFonts w:ascii="Tahoma" w:hAnsi="Tahoma" w:cs="Tahoma"/>
+          <w:sz w:val="16"/>
+          <w:szCs w:val="16"/>
+        </w:rPr>
+        <w:t xml:space="preserve"> con un total de 121.060 KG de peso.</w:t>
+      </w:r>
+    </w:p>
+    <w:p>
+      <w:pPr>
+        <w:pStyle w:val="Prrafodelista"/>
+        <w:numPr>
+          <w:ilvl w:val="0"/>
+          <w:numId w:val="1"/>
+        </w:numPr>
+        <w:rPr>
+          <w:rFonts w:ascii="Tahoma" w:hAnsi="Tahoma" w:cs="Tahoma"/>
+          <w:sz w:val="20"/>
+          <w:szCs w:val="20"/>
+        </w:rPr>
+      </w:pPr>
+      <w:r>
+        <w:rPr>
+          <w:rFonts w:ascii="Tahoma" w:hAnsi="Tahoma" w:cs="Tahoma"/>
+          <w:sz w:val="20"/>
+          <w:szCs w:val="20"/>
+        </w:rPr>
+        <w:lastRenderedPageBreak/>
+        <w:t>Para finalizar, se puede imprimir la consulta realizada, solo basta con hacer clic en el botón “Imprimir”</w:t>
+      </w:r>
+      <w:r>
+        <w:rPr>
+          <w:rFonts w:ascii="Tahoma" w:hAnsi="Tahoma" w:cs="Tahoma"/>
+          <w:sz w:val="20"/>
+          <w:szCs w:val="20"/>
+        </w:rPr>
+        <w:t xml:space="preserve"> (</w:t>
+      </w:r>
       <w:bookmarkStart w:id="4" w:name="_GoBack"/>
       <w:bookmarkEnd w:id="4"/>
       <w:r>
@@ -2744,15 +3536,227 @@
           <w:sz w:val="20"/>
           <w:szCs w:val="20"/>
         </w:rPr>
-        <w:t>un</w:t>
-      </w:r>
-      <w:r>
-        <w:rPr>
-          <w:rFonts w:ascii="Tahoma" w:hAnsi="Tahoma" w:cs="Tahoma"/>
-          <w:sz w:val="20"/>
-          <w:szCs w:val="20"/>
-        </w:rPr>
-        <w:t xml:space="preserve"> escáner HT630, que genera un archivo de texto con los códigos de barras</w:t>
+        <w:t>de la misma forma que en la captura de abarrotes)</w:t>
+      </w:r>
+      <w:r>
+        <w:rPr>
+          <w:rFonts w:ascii="Tahoma" w:hAnsi="Tahoma" w:cs="Tahoma"/>
+          <w:sz w:val="20"/>
+          <w:szCs w:val="20"/>
+        </w:rPr>
+        <w:t>, como se muestra a continuación:</w:t>
+      </w:r>
+    </w:p>
+    <w:p>
+      <w:pPr>
+        <w:jc w:val="center"/>
+        <w:rPr>
+          <w:rFonts w:ascii="Tahoma" w:hAnsi="Tahoma" w:cs="Tahoma"/>
+          <w:sz w:val="20"/>
+          <w:szCs w:val="20"/>
+        </w:rPr>
+      </w:pPr>
+      <w:r>
+        <w:rPr>
+          <w:rFonts w:ascii="Tahoma" w:hAnsi="Tahoma" w:cs="Tahoma"/>
+          <w:noProof/>
+          <w:sz w:val="20"/>
+          <w:szCs w:val="20"/>
+          <w:lang w:eastAsia="es-MX"/>
+        </w:rPr>
+        <mc:AlternateContent>
+          <mc:Choice Requires="wps">
+            <w:drawing>
+              <wp:anchor distT="0" distB="0" distL="114300" distR="114300" simplePos="0" relativeHeight="251664384" behindDoc="0" locked="0" layoutInCell="1" allowOverlap="1">
+                <wp:simplePos x="0" y="0"/>
+                <wp:positionH relativeFrom="column">
+                  <wp:posOffset>2473021</wp:posOffset>
+                </wp:positionH>
+                <wp:positionV relativeFrom="paragraph">
+                  <wp:posOffset>3231515</wp:posOffset>
+                </wp:positionV>
+                <wp:extent cx="683812" cy="270344"/>
+                <wp:effectExtent l="0" t="0" r="21590" b="15875"/>
+                <wp:wrapNone/>
+                <wp:docPr id="29" name="29 Elipse"/>
+                <wp:cNvGraphicFramePr/>
+                <a:graphic xmlns:a="http://schemas.openxmlformats.org/drawingml/2006/main">
+                  <a:graphicData uri="http://schemas.microsoft.com/office/word/2010/wordprocessingShape">
+                    <wps:wsp>
+                      <wps:cNvSpPr/>
+                      <wps:spPr>
+                        <a:xfrm>
+                          <a:off x="0" y="0"/>
+                          <a:ext cx="683812" cy="270344"/>
+                        </a:xfrm>
+                        <a:prstGeom prst="ellipse">
+                          <a:avLst/>
+                        </a:prstGeom>
+                        <a:noFill/>
+                        <a:ln>
+                          <a:solidFill>
+                            <a:srgbClr val="FF0000"/>
+                          </a:solidFill>
+                        </a:ln>
+                      </wps:spPr>
+                      <wps:style>
+                        <a:lnRef idx="2">
+                          <a:schemeClr val="accent1">
+                            <a:shade val="50000"/>
+                          </a:schemeClr>
+                        </a:lnRef>
+                        <a:fillRef idx="1">
+                          <a:schemeClr val="accent1"/>
+                        </a:fillRef>
+                        <a:effectRef idx="0">
+                          <a:schemeClr val="accent1"/>
+                        </a:effectRef>
+                        <a:fontRef idx="minor">
+                          <a:schemeClr val="lt1"/>
+                        </a:fontRef>
+                      </wps:style>
+                      <wps:bodyPr rot="0" spcFirstLastPara="0" vertOverflow="overflow" horzOverflow="overflow" vert="horz" wrap="square" lIns="91440" tIns="45720" rIns="91440" bIns="45720" numCol="1" spcCol="0" rtlCol="0" fromWordArt="0" anchor="ctr" anchorCtr="0" forceAA="0" compatLnSpc="1">
+                        <a:prstTxWarp prst="textNoShape">
+                          <a:avLst/>
+                        </a:prstTxWarp>
+                        <a:noAutofit/>
+                      </wps:bodyPr>
+                    </wps:wsp>
+                  </a:graphicData>
+                </a:graphic>
+              </wp:anchor>
+            </w:drawing>
+          </mc:Choice>
+          <mc:Fallback>
+            <w:pict>
+              <v:oval id="29 Elipse" o:spid="_x0000_s1026" style="position:absolute;margin-left:194.75pt;margin-top:254.45pt;width:53.85pt;height:21.3pt;z-index:251664384;visibility:visible;mso-wrap-style:square;mso-wrap-distance-left:9pt;mso-wrap-distance-top:0;mso-wrap-distance-right:9pt;mso-wrap-distance-bottom:0;mso-position-horizontal:absolute;mso-position-horizontal-relative:text;mso-position-vertical:absolute;mso-position-vertical-relative:text;v-text-anchor:middle" o:gfxdata="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" filled="f" strokecolor="red" strokeweight="2pt"/>
+            </w:pict>
+          </mc:Fallback>
+        </mc:AlternateContent>
+      </w:r>
+      <w:r>
+        <w:rPr>
+          <w:rFonts w:ascii="Tahoma" w:hAnsi="Tahoma" w:cs="Tahoma"/>
+          <w:noProof/>
+          <w:sz w:val="20"/>
+          <w:szCs w:val="20"/>
+          <w:lang w:eastAsia="es-MX"/>
+        </w:rPr>
+        <w:drawing>
+          <wp:inline distT="0" distB="0" distL="0" distR="0" wp14:anchorId="20AF2FA9" wp14:editId="7BC42242">
+            <wp:extent cx="4595854" cy="3526543"/>
+            <wp:effectExtent l="0" t="0" r="0" b="0"/>
+            <wp:docPr id="28" name="Imagen 28"/>
+            <wp:cNvGraphicFramePr>
+              <a:graphicFrameLocks xmlns:a="http://schemas.openxmlformats.org/drawingml/2006/main" noChangeAspect="1"/>
+            </wp:cNvGraphicFramePr>
+            <a:graphic xmlns:a="http://schemas.openxmlformats.org/drawingml/2006/main">
+              <a:graphicData uri="http://schemas.openxmlformats.org/drawingml/2006/picture">
+                <pic:pic xmlns:pic="http://schemas.openxmlformats.org/drawingml/2006/picture">
+                  <pic:nvPicPr>
+                    <pic:cNvPr id="0" name="Picture 1"/>
+                    <pic:cNvPicPr>
+                      <a:picLocks noChangeAspect="1" noChangeArrowheads="1"/>
+                    </pic:cNvPicPr>
+                  </pic:nvPicPr>
+                  <pic:blipFill>
+                    <a:blip r:embed="rId29">
+                      <a:extLst>
+                        <a:ext uri="{28A0092B-C50C-407E-A947-70E740481C1C}">
+                          <a14:useLocalDpi xmlns:a14="http://schemas.microsoft.com/office/drawing/2010/main" val="0"/>
+                        </a:ext>
+                      </a:extLst>
+                    </a:blip>
+                    <a:srcRect/>
+                    <a:stretch>
+                      <a:fillRect/>
+                    </a:stretch>
+                  </pic:blipFill>
+                  <pic:spPr bwMode="auto">
+                    <a:xfrm>
+                      <a:off x="0" y="0"/>
+                      <a:ext cx="4595944" cy="3526612"/>
+                    </a:xfrm>
+                    <a:prstGeom prst="rect">
+                      <a:avLst/>
+                    </a:prstGeom>
+                    <a:noFill/>
+                    <a:ln>
+                      <a:noFill/>
+                    </a:ln>
+                  </pic:spPr>
+                </pic:pic>
+              </a:graphicData>
+            </a:graphic>
+          </wp:inline>
+        </w:drawing>
+      </w:r>
+    </w:p>
+    <w:p>
+      <w:pPr>
+        <w:jc w:val="center"/>
+        <w:rPr>
+          <w:rFonts w:ascii="Tahoma" w:hAnsi="Tahoma" w:cs="Tahoma"/>
+          <w:sz w:val="20"/>
+          <w:szCs w:val="20"/>
+        </w:rPr>
+      </w:pPr>
+      <w:r>
+        <w:rPr>
+          <w:rFonts w:ascii="Tahoma" w:hAnsi="Tahoma" w:cs="Tahoma"/>
+          <w:noProof/>
+          <w:sz w:val="20"/>
+          <w:szCs w:val="20"/>
+          <w:lang w:eastAsia="es-MX"/>
+        </w:rPr>
+        <w:drawing>
+          <wp:inline distT="0" distB="0" distL="0" distR="0">
+            <wp:extent cx="4619708" cy="3551649"/>
+            <wp:effectExtent l="0" t="0" r="0" b="0"/>
+            <wp:docPr id="30" name="Imagen 30"/>
+            <wp:cNvGraphicFramePr>
+              <a:graphicFrameLocks xmlns:a="http://schemas.openxmlformats.org/drawingml/2006/main" noChangeAspect="1"/>
+            </wp:cNvGraphicFramePr>
+            <a:graphic xmlns:a="http://schemas.openxmlformats.org/drawingml/2006/main">
+              <a:graphicData uri="http://schemas.openxmlformats.org/drawingml/2006/picture">
+                <pic:pic xmlns:pic="http://schemas.openxmlformats.org/drawingml/2006/picture">
+                  <pic:nvPicPr>
+                    <pic:cNvPr id="0" name="Picture 2"/>
+                    <pic:cNvPicPr>
+                      <a:picLocks noChangeAspect="1" noChangeArrowheads="1"/>
+                    </pic:cNvPicPr>
+                  </pic:nvPicPr>
+                  <pic:blipFill>
+                    <a:blip r:embed="rId30">
+                      <a:extLst>
+                        <a:ext uri="{28A0092B-C50C-407E-A947-70E740481C1C}">
+                          <a14:useLocalDpi xmlns:a14="http://schemas.microsoft.com/office/drawing/2010/main" val="0"/>
+                        </a:ext>
+                      </a:extLst>
+                    </a:blip>
+                    <a:srcRect/>
+                    <a:stretch>
+                      <a:fillRect/>
+                    </a:stretch>
+                  </pic:blipFill>
+                  <pic:spPr bwMode="auto">
+                    <a:xfrm>
+                      <a:off x="0" y="0"/>
+                      <a:ext cx="4628009" cy="3558031"/>
+                    </a:xfrm>
+                    <a:prstGeom prst="rect">
+                      <a:avLst/>
+                    </a:prstGeom>
+                    <a:noFill/>
+                    <a:ln>
+                      <a:noFill/>
+                    </a:ln>
+                  </pic:spPr>
+                </pic:pic>
+              </a:graphicData>
+            </a:graphic>
+          </wp:inline>
+        </w:drawing>
       </w:r>
     </w:p>
     <w:sectPr>
@@ -2765,6 +3769,100 @@
     </w:sectPr>
   </w:body>
 </w:document>
+</file>
+
+<file path=word/numbering.xml><?xml version="1.0" encoding="utf-8"?>
+<w:numbering xmlns:wpc="http://schemas.microsoft.com/office/word/2010/wordprocessingCanvas" xmlns:mc="http://schemas.openxmlformats.org/markup-compatibility/2006" xmlns:o="urn:schemas-microsoft-com:office:office" xmlns:r="http://schemas.openxmlformats.org/officeDocument/2006/relationships" xmlns:m="http://schemas.openxmlformats.org/officeDocument/2006/math" xmlns:v="urn:schemas-microsoft-com:vml" xmlns:wp14="http://schemas.microsoft.com/office/word/2010/wordprocessingDrawing" xmlns:wp="http://schemas.openxmlformats.org/drawingml/2006/wordprocessingDrawing" xmlns:w10="urn:schemas-microsoft-com:office:word" xmlns:w="http://schemas.openxmlformats.org/wordprocessingml/2006/main" xmlns:w14="http://schemas.microsoft.com/office/word/2010/wordml" xmlns:wpg="http://schemas.microsoft.com/office/word/2010/wordprocessingGroup" xmlns:wpi="http://schemas.microsoft.com/office/word/2010/wordprocessingInk" xmlns:wne="http://schemas.microsoft.com/office/word/2006/wordml" xmlns:wps="http://schemas.microsoft.com/office/word/2010/wordprocessingShape" mc:Ignorable="w14 wp14">
+  <w:abstractNum w:abstractNumId="0">
+    <w:nsid w:val="0731039B"/>
+    <w:multiLevelType w:val="hybridMultilevel"/>
+    <w:tmpl w:val="2376B23E"/>
+    <w:lvl w:ilvl="0" w:tplc="080A000F">
+      <w:start w:val="1"/>
+      <w:numFmt w:val="decimal"/>
+      <w:lvlText w:val="%1."/>
+      <w:lvlJc w:val="left"/>
+      <w:pPr>
+        <w:ind w:left="720" w:hanging="360"/>
+      </w:pPr>
+    </w:lvl>
+    <w:lvl w:ilvl="1" w:tplc="080A0019" w:tentative="1">
+      <w:start w:val="1"/>
+      <w:numFmt w:val="lowerLetter"/>
+      <w:lvlText w:val="%2."/>
+      <w:lvlJc w:val="left"/>
+      <w:pPr>
+        <w:ind w:left="1440" w:hanging="360"/>
+      </w:pPr>
+    </w:lvl>
+    <w:lvl w:ilvl="2" w:tplc="080A001B" w:tentative="1">
+      <w:start w:val="1"/>
+      <w:numFmt w:val="lowerRoman"/>
+      <w:lvlText w:val="%3."/>
+      <w:lvlJc w:val="right"/>
+      <w:pPr>
+        <w:ind w:left="2160" w:hanging="180"/>
+      </w:pPr>
+    </w:lvl>
+    <w:lvl w:ilvl="3" w:tplc="080A000F" w:tentative="1">
+      <w:start w:val="1"/>
+      <w:numFmt w:val="decimal"/>
+      <w:lvlText w:val="%4."/>
+      <w:lvlJc w:val="left"/>
+      <w:pPr>
+        <w:ind w:left="2880" w:hanging="360"/>
+      </w:pPr>
+    </w:lvl>
+    <w:lvl w:ilvl="4" w:tplc="080A0019" w:tentative="1">
+      <w:start w:val="1"/>
+      <w:numFmt w:val="lowerLetter"/>
+      <w:lvlText w:val="%5."/>
+      <w:lvlJc w:val="left"/>
+      <w:pPr>
+        <w:ind w:left="3600" w:hanging="360"/>
+      </w:pPr>
+    </w:lvl>
+    <w:lvl w:ilvl="5" w:tplc="080A001B" w:tentative="1">
+      <w:start w:val="1"/>
+      <w:numFmt w:val="lowerRoman"/>
+      <w:lvlText w:val="%6."/>
+      <w:lvlJc w:val="right"/>
+      <w:pPr>
+        <w:ind w:left="4320" w:hanging="180"/>
+      </w:pPr>
+    </w:lvl>
+    <w:lvl w:ilvl="6" w:tplc="080A000F" w:tentative="1">
+      <w:start w:val="1"/>
+      <w:numFmt w:val="decimal"/>
+      <w:lvlText w:val="%7."/>
+      <w:lvlJc w:val="left"/>
+      <w:pPr>
+        <w:ind w:left="5040" w:hanging="360"/>
+      </w:pPr>
+    </w:lvl>
+    <w:lvl w:ilvl="7" w:tplc="080A0019" w:tentative="1">
+      <w:start w:val="1"/>
+      <w:numFmt w:val="lowerLetter"/>
+      <w:lvlText w:val="%8."/>
+      <w:lvlJc w:val="left"/>
+      <w:pPr>
+        <w:ind w:left="5760" w:hanging="360"/>
+      </w:pPr>
+    </w:lvl>
+    <w:lvl w:ilvl="8" w:tplc="080A001B" w:tentative="1">
+      <w:start w:val="1"/>
+      <w:numFmt w:val="lowerRoman"/>
+      <w:lvlText w:val="%9."/>
+      <w:lvlJc w:val="right"/>
+      <w:pPr>
+        <w:ind w:left="6480" w:hanging="180"/>
+      </w:pPr>
+    </w:lvl>
+  </w:abstractNum>
+  <w:num w:numId="1">
+    <w:abstractNumId w:val="0"/>
+  </w:num>
+</w:numbering>
 </file>
 
 <file path=word/styles.xml><?xml version="1.0" encoding="utf-8"?>
@@ -3125,6 +4223,17 @@
       <w:szCs w:val="26"/>
     </w:rPr>
   </w:style>
+  <w:style w:type="paragraph" w:styleId="Prrafodelista">
+    <w:name w:val="List Paragraph"/>
+    <w:basedOn w:val="Normal"/>
+    <w:uiPriority w:val="34"/>
+    <w:qFormat/>
+    <w:rsid w:val="00E4576F"/>
+    <w:pPr>
+      <w:ind w:left="720"/>
+      <w:contextualSpacing/>
+    </w:pPr>
+  </w:style>
 </w:styles>
 </file>
 
@@ -3486,587 +4595,18 @@
       <w:szCs w:val="26"/>
     </w:rPr>
   </w:style>
-</w:styles>
-</file>
-
-<file path=word/glossary/document.xml><?xml version="1.0" encoding="utf-8"?>
-<w:glossaryDocument xmlns:wpc="http://schemas.microsoft.com/office/word/2010/wordprocessingCanvas" xmlns:mc="http://schemas.openxmlformats.org/markup-compatibility/2006" xmlns:o="urn:schemas-microsoft-com:office:office" xmlns:r="http://schemas.openxmlformats.org/officeDocument/2006/relationships" xmlns:m="http://schemas.openxmlformats.org/officeDocument/2006/math" xmlns:v="urn:schemas-microsoft-com:vml" xmlns:wp14="http://schemas.microsoft.com/office/word/2010/wordprocessingDrawing" xmlns:wp="http://schemas.openxmlformats.org/drawingml/2006/wordprocessingDrawing" xmlns:w10="urn:schemas-microsoft-com:office:word" xmlns:w="http://schemas.openxmlformats.org/wordprocessingml/2006/main" xmlns:w14="http://schemas.microsoft.com/office/word/2010/wordml" xmlns:wpg="http://schemas.microsoft.com/office/word/2010/wordprocessingGroup" xmlns:wpi="http://schemas.microsoft.com/office/word/2010/wordprocessingInk" xmlns:wne="http://schemas.microsoft.com/office/word/2006/wordml" xmlns:wps="http://schemas.microsoft.com/office/word/2010/wordprocessingShape" mc:Ignorable="w14 wp14">
-  <w:docParts>
-    <w:docPart>
-      <w:docPartPr>
-        <w:name w:val="C2AFEF76098A4CCEA7063662C45181D7"/>
-        <w:category>
-          <w:name w:val="General"/>
-          <w:gallery w:val="placeholder"/>
-        </w:category>
-        <w:types>
-          <w:type w:val="bbPlcHdr"/>
-        </w:types>
-        <w:behaviors>
-          <w:behavior w:val="content"/>
-        </w:behaviors>
-        <w:guid w:val="{ACCB3A96-FFDD-4381-82C1-66BEC4576847}"/>
-      </w:docPartPr>
-      <w:docPartBody>
-        <w:p>
-          <w:pPr>
-            <w:pStyle w:val="C2AFEF76098A4CCEA7063662C45181D7"/>
-          </w:pPr>
-          <w:r>
-            <w:rPr>
-              <w:rFonts w:asciiTheme="majorHAnsi" w:eastAsiaTheme="majorEastAsia" w:hAnsiTheme="majorHAnsi" w:cstheme="majorBidi"/>
-              <w:caps/>
-              <w:lang w:val="es-ES"/>
-            </w:rPr>
-            <w:t>[Escriba el nombre de la compañía]</w:t>
-          </w:r>
-        </w:p>
-      </w:docPartBody>
-    </w:docPart>
-    <w:docPart>
-      <w:docPartPr>
-        <w:name w:val="722FCD39D6594C5B87BD500E3A29573D"/>
-        <w:category>
-          <w:name w:val="General"/>
-          <w:gallery w:val="placeholder"/>
-        </w:category>
-        <w:types>
-          <w:type w:val="bbPlcHdr"/>
-        </w:types>
-        <w:behaviors>
-          <w:behavior w:val="content"/>
-        </w:behaviors>
-        <w:guid w:val="{4E491800-1D6F-4BBD-81AB-F53FE3658B87}"/>
-      </w:docPartPr>
-      <w:docPartBody>
-        <w:p>
-          <w:pPr>
-            <w:pStyle w:val="722FCD39D6594C5B87BD500E3A29573D"/>
-          </w:pPr>
-          <w:r>
-            <w:rPr>
-              <w:rFonts w:asciiTheme="majorHAnsi" w:eastAsiaTheme="majorEastAsia" w:hAnsiTheme="majorHAnsi" w:cstheme="majorBidi"/>
-              <w:sz w:val="80"/>
-              <w:szCs w:val="80"/>
-              <w:lang w:val="es-ES"/>
-            </w:rPr>
-            <w:t>[Escriba el título del documento]</w:t>
-          </w:r>
-        </w:p>
-      </w:docPartBody>
-    </w:docPart>
-  </w:docParts>
-</w:glossaryDocument>
-</file>
-
-<file path=word/glossary/fontTable.xml><?xml version="1.0" encoding="utf-8"?>
-<w:fonts xmlns:mc="http://schemas.openxmlformats.org/markup-compatibility/2006" xmlns:r="http://schemas.openxmlformats.org/officeDocument/2006/relationships" xmlns:w="http://schemas.openxmlformats.org/wordprocessingml/2006/main" xmlns:w14="http://schemas.microsoft.com/office/word/2010/wordml" mc:Ignorable="w14">
-  <w:font w:name="Calibri">
-    <w:panose1 w:val="020F0502020204030204"/>
-    <w:charset w:val="00"/>
-    <w:family w:val="swiss"/>
-    <w:pitch w:val="variable"/>
-    <w:sig w:usb0="E10002FF" w:usb1="4000ACFF" w:usb2="00000009" w:usb3="00000000" w:csb0="0000019F" w:csb1="00000000"/>
-  </w:font>
-  <w:font w:name="Times New Roman">
-    <w:panose1 w:val="02020603050405020304"/>
-    <w:charset w:val="00"/>
-    <w:family w:val="roman"/>
-    <w:pitch w:val="variable"/>
-    <w:sig w:usb0="E0002AFF" w:usb1="C0007841" w:usb2="00000009" w:usb3="00000000" w:csb0="000001FF" w:csb1="00000000"/>
-  </w:font>
-  <w:font w:name="Cambria">
-    <w:panose1 w:val="02040503050406030204"/>
-    <w:charset w:val="00"/>
-    <w:family w:val="roman"/>
-    <w:pitch w:val="variable"/>
-    <w:sig w:usb0="E00002FF" w:usb1="400004FF" w:usb2="00000000" w:usb3="00000000" w:csb0="0000019F" w:csb1="00000000"/>
-  </w:font>
-  <w:font w:name="Tahoma">
-    <w:panose1 w:val="020B0604030504040204"/>
-    <w:charset w:val="00"/>
-    <w:family w:val="swiss"/>
-    <w:pitch w:val="variable"/>
-    <w:sig w:usb0="E1002EFF" w:usb1="C000605B" w:usb2="00000029" w:usb3="00000000" w:csb0="000101FF" w:csb1="00000000"/>
-  </w:font>
-</w:fonts>
-</file>
-
-<file path=word/glossary/settings.xml><?xml version="1.0" encoding="utf-8"?>
-<w:settings xmlns:mc="http://schemas.openxmlformats.org/markup-compatibility/2006" xmlns:o="urn:schemas-microsoft-com:office:office" xmlns:r="http://schemas.openxmlformats.org/officeDocument/2006/relationships" xmlns:m="http://schemas.openxmlformats.org/officeDocument/2006/math" xmlns:v="urn:schemas-microsoft-com:vml" xmlns:w10="urn:schemas-microsoft-com:office:word" xmlns:w="http://schemas.openxmlformats.org/wordprocessingml/2006/main" xmlns:w14="http://schemas.microsoft.com/office/word/2010/wordml" xmlns:sl="http://schemas.openxmlformats.org/schemaLibrary/2006/main" mc:Ignorable="w14">
-  <w:view w:val="normal"/>
-  <w:defaultTabStop w:val="708"/>
-  <w:hyphenationZone w:val="425"/>
-  <w:characterSpacingControl w:val="doNotCompress"/>
-  <w:compat>
-    <w:useFELayout/>
-    <w:compatSetting w:name="compatibilityMode" w:uri="http://schemas.microsoft.com/office/word" w:val="14"/>
-    <w:compatSetting w:name="overrideTableStyleFontSizeAndJustification" w:uri="http://schemas.microsoft.com/office/word" w:val="1"/>
-    <w:compatSetting w:name="enableOpenTypeFeatures" w:uri="http://schemas.microsoft.com/office/word" w:val="1"/>
-    <w:compatSetting w:name="doNotFlipMirrorIndents" w:uri="http://schemas.microsoft.com/office/word" w:val="1"/>
-  </w:compat>
-  <w:rsids>
-    <w:rsidRoot w:val="004F56E0"/>
-    <w:rsid w:val="00224A2E"/>
-    <w:rsid w:val="004F56E0"/>
-    <w:rsid w:val="00507FEE"/>
-    <w:rsid w:val="005E4065"/>
-    <w:rsid w:val="00A52C57"/>
-    <w:rsid w:val="00CD100D"/>
-  </w:rsids>
-  <m:mathPr>
-    <m:mathFont m:val="Cambria Math"/>
-    <m:brkBin m:val="before"/>
-    <m:brkBinSub m:val="--"/>
-    <m:smallFrac m:val="0"/>
-    <m:dispDef/>
-    <m:lMargin m:val="0"/>
-    <m:rMargin m:val="0"/>
-    <m:defJc m:val="centerGroup"/>
-    <m:wrapIndent m:val="1440"/>
-    <m:intLim m:val="subSup"/>
-    <m:naryLim m:val="undOvr"/>
-  </m:mathPr>
-  <w:themeFontLang w:val="es-MX"/>
-  <w:clrSchemeMapping w:bg1="light1" w:t1="dark1" w:bg2="light2" w:t2="dark2" w:accent1="accent1" w:accent2="accent2" w:accent3="accent3" w:accent4="accent4" w:accent5="accent5" w:accent6="accent6" w:hyperlink="hyperlink" w:followedHyperlink="followedHyperlink"/>
-  <w:decimalSymbol w:val="."/>
-  <w:listSeparator w:val=","/>
-</w:settings>
-</file>
-
-<file path=word/glossary/styles.xml><?xml version="1.0" encoding="utf-8"?>
-<w:styles xmlns:mc="http://schemas.openxmlformats.org/markup-compatibility/2006" xmlns:r="http://schemas.openxmlformats.org/officeDocument/2006/relationships" xmlns:w="http://schemas.openxmlformats.org/wordprocessingml/2006/main" xmlns:w14="http://schemas.microsoft.com/office/word/2010/wordml" mc:Ignorable="w14">
-  <w:docDefaults>
-    <w:rPrDefault>
-      <w:rPr>
-        <w:rFonts w:asciiTheme="minorHAnsi" w:eastAsiaTheme="minorEastAsia" w:hAnsiTheme="minorHAnsi" w:cstheme="minorBidi"/>
-        <w:sz w:val="22"/>
-        <w:szCs w:val="22"/>
-        <w:lang w:val="es-MX" w:eastAsia="es-MX" w:bidi="ar-SA"/>
-      </w:rPr>
-    </w:rPrDefault>
-    <w:pPrDefault>
-      <w:pPr>
-        <w:spacing w:after="200" w:line="276" w:lineRule="auto"/>
-      </w:pPr>
-    </w:pPrDefault>
-  </w:docDefaults>
-  <w:latentStyles w:defLockedState="0" w:defUIPriority="99" w:defSemiHidden="1" w:defUnhideWhenUsed="1" w:defQFormat="0" w:count="267">
-    <w:lsdException w:name="Normal" w:semiHidden="0" w:uiPriority="0" w:unhideWhenUsed="0" w:qFormat="1"/>
-    <w:lsdException w:name="heading 1" w:semiHidden="0" w:uiPriority="9" w:unhideWhenUsed="0" w:qFormat="1"/>
-    <w:lsdException w:name="heading 2" w:uiPriority="9" w:qFormat="1"/>
-    <w:lsdException w:name="heading 3" w:uiPriority="9" w:qFormat="1"/>
-    <w:lsdException w:name="heading 4" w:uiPriority="9" w:qFormat="1"/>
-    <w:lsdException w:name="heading 5" w:uiPriority="9" w:qFormat="1"/>
-    <w:lsdException w:name="heading 6" w:uiPriority="9" w:qFormat="1"/>
-    <w:lsdException w:name="heading 7" w:uiPriority="9" w:qFormat="1"/>
-    <w:lsdException w:name="heading 8" w:uiPriority="9" w:qFormat="1"/>
-    <w:lsdException w:name="heading 9" w:uiPriority="9" w:qFormat="1"/>
-    <w:lsdException w:name="toc 1" w:uiPriority="39"/>
-    <w:lsdException w:name="toc 2" w:uiPriority="39"/>
-    <w:lsdException w:name="toc 3" w:uiPriority="39"/>
-    <w:lsdException w:name="toc 4" w:uiPriority="39"/>
-    <w:lsdException w:name="toc 5" w:uiPriority="39"/>
-    <w:lsdException w:name="toc 6" w:uiPriority="39"/>
-    <w:lsdException w:name="toc 7" w:uiPriority="39"/>
-    <w:lsdException w:name="toc 8" w:uiPriority="39"/>
-    <w:lsdException w:name="toc 9" w:uiPriority="39"/>
-    <w:lsdException w:name="caption" w:uiPriority="35" w:qFormat="1"/>
-    <w:lsdException w:name="Title" w:semiHidden="0" w:uiPriority="10" w:unhideWhenUsed="0" w:qFormat="1"/>
-    <w:lsdException w:name="Default Paragraph Font" w:uiPriority="1"/>
-    <w:lsdException w:name="Subtitle" w:semiHidden="0" w:uiPriority="11" w:unhideWhenUsed="0" w:qFormat="1"/>
-    <w:lsdException w:name="Strong" w:semiHidden="0" w:uiPriority="22" w:unhideWhenUsed="0" w:qFormat="1"/>
-    <w:lsdException w:name="Emphasis" w:semiHidden="0" w:uiPriority="20" w:unhideWhenUsed="0" w:qFormat="1"/>
-    <w:lsdException w:name="Table Grid" w:semiHidden="0" w:uiPriority="59" w:unhideWhenUsed="0"/>
-    <w:lsdException w:name="Placeholder Text" w:unhideWhenUsed="0"/>
-    <w:lsdException w:name="No Spacing" w:semiHidden="0" w:uiPriority="1" w:unhideWhenUsed="0" w:qFormat="1"/>
-    <w:lsdException w:name="Light Shading" w:semiHidden="0" w:uiPriority="60" w:unhideWhenUsed="0"/>
-    <w:lsdException w:name="Light List" w:semiHidden="0" w:uiPriority="61" w:unhideWhenUsed="0"/>
-    <w:lsdException w:name="Light Grid" w:semiHidden="0" w:uiPriority="62" w:unhideWhenUsed="0"/>
-    <w:lsdException w:name="Medium Shading 1" w:semiHidden="0" w:uiPriority="63" w:unhideWhenUsed="0"/>
-    <w:lsdException w:name="Medium Shading 2" w:semiHidden="0" w:uiPriority="64" w:unhideWhenUsed="0"/>
-    <w:lsdException w:name="Medium List 1" w:semiHidden="0" w:uiPriority="65" w:unhideWhenUsed="0"/>
-    <w:lsdException w:name="Medium List 2" w:semiHidden="0" w:uiPriority="66" w:unhideWhenUsed="0"/>
-    <w:lsdException w:name="Medium Grid 1" w:semiHidden="0" w:uiPriority="67" w:unhideWhenUsed="0"/>
-    <w:lsdException w:name="Medium Grid 2" w:semiHidden="0" w:uiPriority="68" w:unhideWhenUsed="0"/>
-    <w:lsdException w:name="Medium Grid 3" w:semiHidden="0" w:uiPriority="69" w:unhideWhenUsed="0"/>
-    <w:lsdException w:name="Dark List" w:semiHidden="0" w:uiPriority="70" w:unhideWhenUsed="0"/>
-    <w:lsdException w:name="Colorful Shading" w:semiHidden="0" w:uiPriority="71" w:unhideWhenUsed="0"/>
-    <w:lsdException w:name="Colorful List" w:semiHidden="0" w:uiPriority="72" w:unhideWhenUsed="0"/>
-    <w:lsdException w:name="Colorful Grid" w:semiHidden="0" w:uiPriority="73" w:unhideWhenUsed="0"/>
-    <w:lsdException w:name="Light Shading Accent 1" w:semiHidden="0" w:uiPriority="60" w:unhideWhenUsed="0"/>
-    <w:lsdException w:name="Light List Accent 1" w:semiHidden="0" w:uiPriority="61" w:unhideWhenUsed="0"/>
-    <w:lsdException w:name="Light Grid Accent 1" w:semiHidden="0" w:uiPriority="62" w:unhideWhenUsed="0"/>
-    <w:lsdException w:name="Medium Shading 1 Accent 1" w:semiHidden="0" w:uiPriority="63" w:unhideWhenUsed="0"/>
-    <w:lsdException w:name="Medium Shading 2 Accent 1" w:semiHidden="0" w:uiPriority="64" w:unhideWhenUsed="0"/>
-    <w:lsdException w:name="Medium List 1 Accent 1" w:semiHidden="0" w:uiPriority="65" w:unhideWhenUsed="0"/>
-    <w:lsdException w:name="Revision" w:unhideWhenUsed="0"/>
-    <w:lsdException w:name="List Paragraph" w:semiHidden="0" w:uiPriority="34" w:unhideWhenUsed="0" w:qFormat="1"/>
-    <w:lsdException w:name="Quote" w:semiHidden="0" w:uiPriority="29" w:unhideWhenUsed="0" w:qFormat="1"/>
-    <w:lsdException w:name="Intense Quote" w:semiHidden="0" w:uiPriority="30" w:unhideWhenUsed="0" w:qFormat="1"/>
-    <w:lsdException w:name="Medium List 2 Accent 1" w:semiHidden="0" w:uiPriority="66" w:unhideWhenUsed="0"/>
-    <w:lsdException w:name="Medium Grid 1 Accent 1" w:semiHidden="0" w:uiPriority="67" w:unhideWhenUsed="0"/>
-    <w:lsdException w:name="Medium Grid 2 Accent 1" w:semiHidden="0" w:uiPriority="68" w:unhideWhenUsed="0"/>
-    <w:lsdException w:name="Medium Grid 3 Accent 1" w:semiHidden="0" w:uiPriority="69" w:unhideWhenUsed="0"/>
-    <w:lsdException w:name="Dark List Accent 1" w:semiHidden="0" w:uiPriority="70" w:unhideWhenUsed="0"/>
-    <w:lsdException w:name="Colorful Shading Accent 1" w:semiHidden="0" w:uiPriority="71" w:unhideWhenUsed="0"/>
-    <w:lsdException w:name="Colorful List Accent 1" w:semiHidden="0" w:uiPriority="72" w:unhideWhenUsed="0"/>
-    <w:lsdException w:name="Colorful Grid Accent 1" w:semiHidden="0" w:uiPriority="73" w:unhideWhenUsed="0"/>
-    <w:lsdException w:name="Light Shading Accent 2" w:semiHidden="0" w:uiPriority="60" w:unhideWhenUsed="0"/>
-    <w:lsdException w:name="Light List Accent 2" w:semiHidden="0" w:uiPriority="61" w:unhideWhenUsed="0"/>
-    <w:lsdException w:name="Light Grid Accent 2" w:semiHidden="0" w:uiPriority="62" w:unhideWhenUsed="0"/>
-    <w:lsdException w:name="Medium Shading 1 Accent 2" w:semiHidden="0" w:uiPriority="63" w:unhideWhenUsed="0"/>
-    <w:lsdException w:name="Medium Shading 2 Accent 2" w:semiHidden="0" w:uiPriority="64" w:unhideWhenUsed="0"/>
-    <w:lsdException w:name="Medium List 1 Accent 2" w:semiHidden="0" w:uiPriority="65" w:unhideWhenUsed="0"/>
-    <w:lsdException w:name="Medium List 2 Accent 2" w:semiHidden="0" w:uiPriority="66" w:unhideWhenUsed="0"/>
-    <w:lsdException w:name="Medium Grid 1 Accent 2" w:semiHidden="0" w:uiPriority="67" w:unhideWhenUsed="0"/>
-    <w:lsdException w:name="Medium Grid 2 Accent 2" w:semiHidden="0" w:uiPriority="68" w:unhideWhenUsed="0"/>
-    <w:lsdException w:name="Medium Grid 3 Accent 2" w:semiHidden="0" w:uiPriority="69" w:unhideWhenUsed="0"/>
-    <w:lsdException w:name="Dark List Accent 2" w:semiHidden="0" w:uiPriority="70" w:unhideWhenUsed="0"/>
-    <w:lsdException w:name="Colorful Shading Accent 2" w:semiHidden="0" w:uiPriority="71" w:unhideWhenUsed="0"/>
-    <w:lsdException w:name="Colorful List Accent 2" w:semiHidden="0" w:uiPriority="72" w:unhideWhenUsed="0"/>
-    <w:lsdException w:name="Colorful Grid Accent 2" w:semiHidden="0" w:uiPriority="73" w:unhideWhenUsed="0"/>
-    <w:lsdException w:name="Light Shading Accent 3" w:semiHidden="0" w:uiPriority="60" w:unhideWhenUsed="0"/>
-    <w:lsdException w:name="Light List Accent 3" w:semiHidden="0" w:uiPriority="61" w:unhideWhenUsed="0"/>
-    <w:lsdException w:name="Light Grid Accent 3" w:semiHidden="0" w:uiPriority="62" w:unhideWhenUsed="0"/>
-    <w:lsdException w:name="Medium Shading 1 Accent 3" w:semiHidden="0" w:uiPriority="63" w:unhideWhenUsed="0"/>
-    <w:lsdException w:name="Medium Shading 2 Accent 3" w:semiHidden="0" w:uiPriority="64" w:unhideWhenUsed="0"/>
-    <w:lsdException w:name="Medium List 1 Accent 3" w:semiHidden="0" w:uiPriority="65" w:unhideWhenUsed="0"/>
-    <w:lsdException w:name="Medium List 2 Accent 3" w:semiHidden="0" w:uiPriority="66" w:unhideWhenUsed="0"/>
-    <w:lsdException w:name="Medium Grid 1 Accent 3" w:semiHidden="0" w:uiPriority="67" w:unhideWhenUsed="0"/>
-    <w:lsdException w:name="Medium Grid 2 Accent 3" w:semiHidden="0" w:uiPriority="68" w:unhideWhenUsed="0"/>
-    <w:lsdException w:name="Medium Grid 3 Accent 3" w:semiHidden="0" w:uiPriority="69" w:unhideWhenUsed="0"/>
-    <w:lsdException w:name="Dark List Accent 3" w:semiHidden="0" w:uiPriority="70" w:unhideWhenUsed="0"/>
-    <w:lsdException w:name="Colorful Shading Accent 3" w:semiHidden="0" w:uiPriority="71" w:unhideWhenUsed="0"/>
-    <w:lsdException w:name="Colorful List Accent 3" w:semiHidden="0" w:uiPriority="72" w:unhideWhenUsed="0"/>
-    <w:lsdException w:name="Colorful Grid Accent 3" w:semiHidden="0" w:uiPriority="73" w:unhideWhenUsed="0"/>
-    <w:lsdException w:name="Light Shading Accent 4" w:semiHidden="0" w:uiPriority="60" w:unhideWhenUsed="0"/>
-    <w:lsdException w:name="Light List Accent 4" w:semiHidden="0" w:uiPriority="61" w:unhideWhenUsed="0"/>
-    <w:lsdException w:name="Light Grid Accent 4" w:semiHidden="0" w:uiPriority="62" w:unhideWhenUsed="0"/>
-    <w:lsdException w:name="Medium Shading 1 Accent 4" w:semiHidden="0" w:uiPriority="63" w:unhideWhenUsed="0"/>
-    <w:lsdException w:name="Medium Shading 2 Accent 4" w:semiHidden="0" w:uiPriority="64" w:unhideWhenUsed="0"/>
-    <w:lsdException w:name="Medium List 1 Accent 4" w:semiHidden="0" w:uiPriority="65" w:unhideWhenUsed="0"/>
-    <w:lsdException w:name="Medium List 2 Accent 4" w:semiHidden="0" w:uiPriority="66" w:unhideWhenUsed="0"/>
-    <w:lsdException w:name="Medium Grid 1 Accent 4" w:semiHidden="0" w:uiPriority="67" w:unhideWhenUsed="0"/>
-    <w:lsdException w:name="Medium Grid 2 Accent 4" w:semiHidden="0" w:uiPriority="68" w:unhideWhenUsed="0"/>
-    <w:lsdException w:name="Medium Grid 3 Accent 4" w:semiHidden="0" w:uiPriority="69" w:unhideWhenUsed="0"/>
-    <w:lsdException w:name="Dark List Accent 4" w:semiHidden="0" w:uiPriority="70" w:unhideWhenUsed="0"/>
-    <w:lsdException w:name="Colorful Shading Accent 4" w:semiHidden="0" w:uiPriority="71" w:unhideWhenUsed="0"/>
-    <w:lsdException w:name="Colorful List Accent 4" w:semiHidden="0" w:uiPriority="72" w:unhideWhenUsed="0"/>
-    <w:lsdException w:name="Colorful Grid Accent 4" w:semiHidden="0" w:uiPriority="73" w:unhideWhenUsed="0"/>
-    <w:lsdException w:name="Light Shading Accent 5" w:semiHidden="0" w:uiPriority="60" w:unhideWhenUsed="0"/>
-    <w:lsdException w:name="Light List Accent 5" w:semiHidden="0" w:uiPriority="61" w:unhideWhenUsed="0"/>
-    <w:lsdException w:name="Light Grid Accent 5" w:semiHidden="0" w:uiPriority="62" w:unhideWhenUsed="0"/>
-    <w:lsdException w:name="Medium Shading 1 Accent 5" w:semiHidden="0" w:uiPriority="63" w:unhideWhenUsed="0"/>
-    <w:lsdException w:name="Medium Shading 2 Accent 5" w:semiHidden="0" w:uiPriority="64" w:unhideWhenUsed="0"/>
-    <w:lsdException w:name="Medium List 1 Accent 5" w:semiHidden="0" w:uiPriority="65" w:unhideWhenUsed="0"/>
-    <w:lsdException w:name="Medium List 2 Accent 5" w:semiHidden="0" w:uiPriority="66" w:unhideWhenUsed="0"/>
-    <w:lsdException w:name="Medium Grid 1 Accent 5" w:semiHidden="0" w:uiPriority="67" w:unhideWhenUsed="0"/>
-    <w:lsdException w:name="Medium Grid 2 Accent 5" w:semiHidden="0" w:uiPriority="68" w:unhideWhenUsed="0"/>
-    <w:lsdException w:name="Medium Grid 3 Accent 5" w:semiHidden="0" w:uiPriority="69" w:unhideWhenUsed="0"/>
-    <w:lsdException w:name="Dark List Accent 5" w:semiHidden="0" w:uiPriority="70" w:unhideWhenUsed="0"/>
-    <w:lsdException w:name="Colorful Shading Accent 5" w:semiHidden="0" w:uiPriority="71" w:unhideWhenUsed="0"/>
-    <w:lsdException w:name="Colorful List Accent 5" w:semiHidden="0" w:uiPriority="72" w:unhideWhenUsed="0"/>
-    <w:lsdException w:name="Colorful Grid Accent 5" w:semiHidden="0" w:uiPriority="73" w:unhideWhenUsed="0"/>
-    <w:lsdException w:name="Light Shading Accent 6" w:semiHidden="0" w:uiPriority="60" w:unhideWhenUsed="0"/>
-    <w:lsdException w:name="Light List Accent 6" w:semiHidden="0" w:uiPriority="61" w:unhideWhenUsed="0"/>
-    <w:lsdException w:name="Light Grid Accent 6" w:semiHidden="0" w:uiPriority="62" w:unhideWhenUsed="0"/>
-    <w:lsdException w:name="Medium Shading 1 Accent 6" w:semiHidden="0" w:uiPriority="63" w:unhideWhenUsed="0"/>
-    <w:lsdException w:name="Medium Shading 2 Accent 6" w:semiHidden="0" w:uiPriority="64" w:unhideWhenUsed="0"/>
-    <w:lsdException w:name="Medium List 1 Accent 6" w:semiHidden="0" w:uiPriority="65" w:unhideWhenUsed="0"/>
-    <w:lsdException w:name="Medium List 2 Accent 6" w:semiHidden="0" w:uiPriority="66" w:unhideWhenUsed="0"/>
-    <w:lsdException w:name="Medium Grid 1 Accent 6" w:semiHidden="0" w:uiPriority="67" w:unhideWhenUsed="0"/>
-    <w:lsdException w:name="Medium Grid 2 Accent 6" w:semiHidden="0" w:uiPriority="68" w:unhideWhenUsed="0"/>
-    <w:lsdException w:name="Medium Grid 3 Accent 6" w:semiHidden="0" w:uiPriority="69" w:unhideWhenUsed="0"/>
-    <w:lsdException w:name="Dark List Accent 6" w:semiHidden="0" w:uiPriority="70" w:unhideWhenUsed="0"/>
-    <w:lsdException w:name="Colorful Shading Accent 6" w:semiHidden="0" w:uiPriority="71" w:unhideWhenUsed="0"/>
-    <w:lsdException w:name="Colorful List Accent 6" w:semiHidden="0" w:uiPriority="72" w:unhideWhenUsed="0"/>
-    <w:lsdException w:name="Colorful Grid Accent 6" w:semiHidden="0" w:uiPriority="73" w:unhideWhenUsed="0"/>
-    <w:lsdException w:name="Subtle Emphasis" w:semiHidden="0" w:uiPriority="19" w:unhideWhenUsed="0" w:qFormat="1"/>
-    <w:lsdException w:name="Intense Emphasis" w:semiHidden="0" w:uiPriority="21" w:unhideWhenUsed="0" w:qFormat="1"/>
-    <w:lsdException w:name="Subtle Reference" w:semiHidden="0" w:uiPriority="31" w:unhideWhenUsed="0" w:qFormat="1"/>
-    <w:lsdException w:name="Intense Reference" w:semiHidden="0" w:uiPriority="32" w:unhideWhenUsed="0" w:qFormat="1"/>
-    <w:lsdException w:name="Book Title" w:semiHidden="0" w:uiPriority="33" w:unhideWhenUsed="0" w:qFormat="1"/>
-    <w:lsdException w:name="Bibliography" w:uiPriority="37"/>
-    <w:lsdException w:name="TOC Heading" w:uiPriority="39" w:qFormat="1"/>
-  </w:latentStyles>
-  <w:style w:type="paragraph" w:default="1" w:styleId="Normal">
-    <w:name w:val="Normal"/>
+  <w:style w:type="paragraph" w:styleId="Prrafodelista">
+    <w:name w:val="List Paragraph"/>
+    <w:basedOn w:val="Normal"/>
+    <w:uiPriority w:val="34"/>
     <w:qFormat/>
-  </w:style>
-  <w:style w:type="character" w:default="1" w:styleId="Fuentedeprrafopredeter">
-    <w:name w:val="Default Paragraph Font"/>
-    <w:uiPriority w:val="1"/>
-    <w:semiHidden/>
-    <w:unhideWhenUsed/>
-  </w:style>
-  <w:style w:type="table" w:default="1" w:styleId="Tablanormal">
-    <w:name w:val="Normal Table"/>
-    <w:uiPriority w:val="99"/>
-    <w:semiHidden/>
-    <w:unhideWhenUsed/>
-    <w:tblPr>
-      <w:tblInd w:w="0" w:type="dxa"/>
-      <w:tblCellMar>
-        <w:top w:w="0" w:type="dxa"/>
-        <w:left w:w="108" w:type="dxa"/>
-        <w:bottom w:w="0" w:type="dxa"/>
-        <w:right w:w="108" w:type="dxa"/>
-      </w:tblCellMar>
-    </w:tblPr>
-  </w:style>
-  <w:style w:type="numbering" w:default="1" w:styleId="Sinlista">
-    <w:name w:val="No List"/>
-    <w:uiPriority w:val="99"/>
-    <w:semiHidden/>
-    <w:unhideWhenUsed/>
-  </w:style>
-  <w:style w:type="paragraph" w:customStyle="1" w:styleId="C2AFEF76098A4CCEA7063662C45181D7">
-    <w:name w:val="C2AFEF76098A4CCEA7063662C45181D7"/>
-    <w:rsid w:val="004F56E0"/>
-  </w:style>
-  <w:style w:type="paragraph" w:customStyle="1" w:styleId="722FCD39D6594C5B87BD500E3A29573D">
-    <w:name w:val="722FCD39D6594C5B87BD500E3A29573D"/>
-    <w:rsid w:val="004F56E0"/>
-  </w:style>
-  <w:style w:type="paragraph" w:customStyle="1" w:styleId="BDA99AAEAF2E43248226838AAEFB8123">
-    <w:name w:val="BDA99AAEAF2E43248226838AAEFB8123"/>
-    <w:rsid w:val="004F56E0"/>
-  </w:style>
-  <w:style w:type="paragraph" w:customStyle="1" w:styleId="A36751DCAE1F49A6ADB479166648F099">
-    <w:name w:val="A36751DCAE1F49A6ADB479166648F099"/>
-    <w:rsid w:val="004F56E0"/>
-  </w:style>
-  <w:style w:type="paragraph" w:customStyle="1" w:styleId="28ECC66126254A64B10CC7CA738781E4">
-    <w:name w:val="28ECC66126254A64B10CC7CA738781E4"/>
-    <w:rsid w:val="004F56E0"/>
-  </w:style>
-  <w:style w:type="paragraph" w:customStyle="1" w:styleId="01E615788A1F43C7A222528A560A750F">
-    <w:name w:val="01E615788A1F43C7A222528A560A750F"/>
-    <w:rsid w:val="004F56E0"/>
+    <w:rsid w:val="00E4576F"/>
+    <w:pPr>
+      <w:ind w:left="720"/>
+      <w:contextualSpacing/>
+    </w:pPr>
   </w:style>
 </w:styles>
-</file>
-
-<file path=word/glossary/stylesWithEffects.xml><?xml version="1.0" encoding="utf-8"?>
-<w:styles xmlns:wpc="http://schemas.microsoft.com/office/word/2010/wordprocessingCanvas" xmlns:mc="http://schemas.openxmlformats.org/markup-compatibility/2006" xmlns:o="urn:schemas-microsoft-com:office:office" xmlns:r="http://schemas.openxmlformats.org/officeDocument/2006/relationships" xmlns:m="http://schemas.openxmlformats.org/officeDocument/2006/math" xmlns:v="urn:schemas-microsoft-com:vml" xmlns:wp14="http://schemas.microsoft.com/office/word/2010/wordprocessingDrawing" xmlns:wp="http://schemas.openxmlformats.org/drawingml/2006/wordprocessingDrawing" xmlns:w10="urn:schemas-microsoft-com:office:word" xmlns:w="http://schemas.openxmlformats.org/wordprocessingml/2006/main" xmlns:w14="http://schemas.microsoft.com/office/word/2010/wordml" xmlns:wpg="http://schemas.microsoft.com/office/word/2010/wordprocessingGroup" xmlns:wpi="http://schemas.microsoft.com/office/word/2010/wordprocessingInk" xmlns:wne="http://schemas.microsoft.com/office/word/2006/wordml" xmlns:wps="http://schemas.microsoft.com/office/word/2010/wordprocessingShape" mc:Ignorable="w14 wp14">
-  <w:docDefaults>
-    <w:rPrDefault>
-      <w:rPr>
-        <w:rFonts w:asciiTheme="minorHAnsi" w:eastAsiaTheme="minorEastAsia" w:hAnsiTheme="minorHAnsi" w:cstheme="minorBidi"/>
-        <w:sz w:val="22"/>
-        <w:szCs w:val="22"/>
-        <w:lang w:val="es-MX" w:eastAsia="es-MX" w:bidi="ar-SA"/>
-      </w:rPr>
-    </w:rPrDefault>
-    <w:pPrDefault>
-      <w:pPr>
-        <w:spacing w:after="200" w:line="276" w:lineRule="auto"/>
-      </w:pPr>
-    </w:pPrDefault>
-  </w:docDefaults>
-  <w:latentStyles w:defLockedState="0" w:defUIPriority="99" w:defSemiHidden="1" w:defUnhideWhenUsed="1" w:defQFormat="0" w:count="267">
-    <w:lsdException w:name="Normal" w:semiHidden="0" w:uiPriority="0" w:unhideWhenUsed="0" w:qFormat="1"/>
-    <w:lsdException w:name="heading 1" w:semiHidden="0" w:uiPriority="9" w:unhideWhenUsed="0" w:qFormat="1"/>
-    <w:lsdException w:name="heading 2" w:uiPriority="9" w:qFormat="1"/>
-    <w:lsdException w:name="heading 3" w:uiPriority="9" w:qFormat="1"/>
-    <w:lsdException w:name="heading 4" w:uiPriority="9" w:qFormat="1"/>
-    <w:lsdException w:name="heading 5" w:uiPriority="9" w:qFormat="1"/>
-    <w:lsdException w:name="heading 6" w:uiPriority="9" w:qFormat="1"/>
-    <w:lsdException w:name="heading 7" w:uiPriority="9" w:qFormat="1"/>
-    <w:lsdException w:name="heading 8" w:uiPriority="9" w:qFormat="1"/>
-    <w:lsdException w:name="heading 9" w:uiPriority="9" w:qFormat="1"/>
-    <w:lsdException w:name="toc 1" w:uiPriority="39"/>
-    <w:lsdException w:name="toc 2" w:uiPriority="39"/>
-    <w:lsdException w:name="toc 3" w:uiPriority="39"/>
-    <w:lsdException w:name="toc 4" w:uiPriority="39"/>
-    <w:lsdException w:name="toc 5" w:uiPriority="39"/>
-    <w:lsdException w:name="toc 6" w:uiPriority="39"/>
-    <w:lsdException w:name="toc 7" w:uiPriority="39"/>
-    <w:lsdException w:name="toc 8" w:uiPriority="39"/>
-    <w:lsdException w:name="toc 9" w:uiPriority="39"/>
-    <w:lsdException w:name="caption" w:uiPriority="35" w:qFormat="1"/>
-    <w:lsdException w:name="Title" w:semiHidden="0" w:uiPriority="10" w:unhideWhenUsed="0" w:qFormat="1"/>
-    <w:lsdException w:name="Default Paragraph Font" w:uiPriority="1"/>
-    <w:lsdException w:name="Subtitle" w:semiHidden="0" w:uiPriority="11" w:unhideWhenUsed="0" w:qFormat="1"/>
-    <w:lsdException w:name="Strong" w:semiHidden="0" w:uiPriority="22" w:unhideWhenUsed="0" w:qFormat="1"/>
-    <w:lsdException w:name="Emphasis" w:semiHidden="0" w:uiPriority="20" w:unhideWhenUsed="0" w:qFormat="1"/>
-    <w:lsdException w:name="Table Grid" w:semiHidden="0" w:uiPriority="59" w:unhideWhenUsed="0"/>
-    <w:lsdException w:name="Placeholder Text" w:unhideWhenUsed="0"/>
-    <w:lsdException w:name="No Spacing" w:semiHidden="0" w:uiPriority="1" w:unhideWhenUsed="0" w:qFormat="1"/>
-    <w:lsdException w:name="Light Shading" w:semiHidden="0" w:uiPriority="60" w:unhideWhenUsed="0"/>
-    <w:lsdException w:name="Light List" w:semiHidden="0" w:uiPriority="61" w:unhideWhenUsed="0"/>
-    <w:lsdException w:name="Light Grid" w:semiHidden="0" w:uiPriority="62" w:unhideWhenUsed="0"/>
-    <w:lsdException w:name="Medium Shading 1" w:semiHidden="0" w:uiPriority="63" w:unhideWhenUsed="0"/>
-    <w:lsdException w:name="Medium Shading 2" w:semiHidden="0" w:uiPriority="64" w:unhideWhenUsed="0"/>
-    <w:lsdException w:name="Medium List 1" w:semiHidden="0" w:uiPriority="65" w:unhideWhenUsed="0"/>
-    <w:lsdException w:name="Medium List 2" w:semiHidden="0" w:uiPriority="66" w:unhideWhenUsed="0"/>
-    <w:lsdException w:name="Medium Grid 1" w:semiHidden="0" w:uiPriority="67" w:unhideWhenUsed="0"/>
-    <w:lsdException w:name="Medium Grid 2" w:semiHidden="0" w:uiPriority="68" w:unhideWhenUsed="0"/>
-    <w:lsdException w:name="Medium Grid 3" w:semiHidden="0" w:uiPriority="69" w:unhideWhenUsed="0"/>
-    <w:lsdException w:name="Dark List" w:semiHidden="0" w:uiPriority="70" w:unhideWhenUsed="0"/>
-    <w:lsdException w:name="Colorful Shading" w:semiHidden="0" w:uiPriority="71" w:unhideWhenUsed="0"/>
-    <w:lsdException w:name="Colorful List" w:semiHidden="0" w:uiPriority="72" w:unhideWhenUsed="0"/>
-    <w:lsdException w:name="Colorful Grid" w:semiHidden="0" w:uiPriority="73" w:unhideWhenUsed="0"/>
-    <w:lsdException w:name="Light Shading Accent 1" w:semiHidden="0" w:uiPriority="60" w:unhideWhenUsed="0"/>
-    <w:lsdException w:name="Light List Accent 1" w:semiHidden="0" w:uiPriority="61" w:unhideWhenUsed="0"/>
-    <w:lsdException w:name="Light Grid Accent 1" w:semiHidden="0" w:uiPriority="62" w:unhideWhenUsed="0"/>
-    <w:lsdException w:name="Medium Shading 1 Accent 1" w:semiHidden="0" w:uiPriority="63" w:unhideWhenUsed="0"/>
-    <w:lsdException w:name="Medium Shading 2 Accent 1" w:semiHidden="0" w:uiPriority="64" w:unhideWhenUsed="0"/>
-    <w:lsdException w:name="Medium List 1 Accent 1" w:semiHidden="0" w:uiPriority="65" w:unhideWhenUsed="0"/>
-    <w:lsdException w:name="Revision" w:unhideWhenUsed="0"/>
-    <w:lsdException w:name="List Paragraph" w:semiHidden="0" w:uiPriority="34" w:unhideWhenUsed="0" w:qFormat="1"/>
-    <w:lsdException w:name="Quote" w:semiHidden="0" w:uiPriority="29" w:unhideWhenUsed="0" w:qFormat="1"/>
-    <w:lsdException w:name="Intense Quote" w:semiHidden="0" w:uiPriority="30" w:unhideWhenUsed="0" w:qFormat="1"/>
-    <w:lsdException w:name="Medium List 2 Accent 1" w:semiHidden="0" w:uiPriority="66" w:unhideWhenUsed="0"/>
-    <w:lsdException w:name="Medium Grid 1 Accent 1" w:semiHidden="0" w:uiPriority="67" w:unhideWhenUsed="0"/>
-    <w:lsdException w:name="Medium Grid 2 Accent 1" w:semiHidden="0" w:uiPriority="68" w:unhideWhenUsed="0"/>
-    <w:lsdException w:name="Medium Grid 3 Accent 1" w:semiHidden="0" w:uiPriority="69" w:unhideWhenUsed="0"/>
-    <w:lsdException w:name="Dark List Accent 1" w:semiHidden="0" w:uiPriority="70" w:unhideWhenUsed="0"/>
-    <w:lsdException w:name="Colorful Shading Accent 1" w:semiHidden="0" w:uiPriority="71" w:unhideWhenUsed="0"/>
-    <w:lsdException w:name="Colorful List Accent 1" w:semiHidden="0" w:uiPriority="72" w:unhideWhenUsed="0"/>
-    <w:lsdException w:name="Colorful Grid Accent 1" w:semiHidden="0" w:uiPriority="73" w:unhideWhenUsed="0"/>
-    <w:lsdException w:name="Light Shading Accent 2" w:semiHidden="0" w:uiPriority="60" w:unhideWhenUsed="0"/>
-    <w:lsdException w:name="Light List Accent 2" w:semiHidden="0" w:uiPriority="61" w:unhideWhenUsed="0"/>
-    <w:lsdException w:name="Light Grid Accent 2" w:semiHidden="0" w:uiPriority="62" w:unhideWhenUsed="0"/>
-    <w:lsdException w:name="Medium Shading 1 Accent 2" w:semiHidden="0" w:uiPriority="63" w:unhideWhenUsed="0"/>
-    <w:lsdException w:name="Medium Shading 2 Accent 2" w:semiHidden="0" w:uiPriority="64" w:unhideWhenUsed="0"/>
-    <w:lsdException w:name="Medium List 1 Accent 2" w:semiHidden="0" w:uiPriority="65" w:unhideWhenUsed="0"/>
-    <w:lsdException w:name="Medium List 2 Accent 2" w:semiHidden="0" w:uiPriority="66" w:unhideWhenUsed="0"/>
-    <w:lsdException w:name="Medium Grid 1 Accent 2" w:semiHidden="0" w:uiPriority="67" w:unhideWhenUsed="0"/>
-    <w:lsdException w:name="Medium Grid 2 Accent 2" w:semiHidden="0" w:uiPriority="68" w:unhideWhenUsed="0"/>
-    <w:lsdException w:name="Medium Grid 3 Accent 2" w:semiHidden="0" w:uiPriority="69" w:unhideWhenUsed="0"/>
-    <w:lsdException w:name="Dark List Accent 2" w:semiHidden="0" w:uiPriority="70" w:unhideWhenUsed="0"/>
-    <w:lsdException w:name="Colorful Shading Accent 2" w:semiHidden="0" w:uiPriority="71" w:unhideWhenUsed="0"/>
-    <w:lsdException w:name="Colorful List Accent 2" w:semiHidden="0" w:uiPriority="72" w:unhideWhenUsed="0"/>
-    <w:lsdException w:name="Colorful Grid Accent 2" w:semiHidden="0" w:uiPriority="73" w:unhideWhenUsed="0"/>
-    <w:lsdException w:name="Light Shading Accent 3" w:semiHidden="0" w:uiPriority="60" w:unhideWhenUsed="0"/>
-    <w:lsdException w:name="Light List Accent 3" w:semiHidden="0" w:uiPriority="61" w:unhideWhenUsed="0"/>
-    <w:lsdException w:name="Light Grid Accent 3" w:semiHidden="0" w:uiPriority="62" w:unhideWhenUsed="0"/>
-    <w:lsdException w:name="Medium Shading 1 Accent 3" w:semiHidden="0" w:uiPriority="63" w:unhideWhenUsed="0"/>
-    <w:lsdException w:name="Medium Shading 2 Accent 3" w:semiHidden="0" w:uiPriority="64" w:unhideWhenUsed="0"/>
-    <w:lsdException w:name="Medium List 1 Accent 3" w:semiHidden="0" w:uiPriority="65" w:unhideWhenUsed="0"/>
-    <w:lsdException w:name="Medium List 2 Accent 3" w:semiHidden="0" w:uiPriority="66" w:unhideWhenUsed="0"/>
-    <w:lsdException w:name="Medium Grid 1 Accent 3" w:semiHidden="0" w:uiPriority="67" w:unhideWhenUsed="0"/>
-    <w:lsdException w:name="Medium Grid 2 Accent 3" w:semiHidden="0" w:uiPriority="68" w:unhideWhenUsed="0"/>
-    <w:lsdException w:name="Medium Grid 3 Accent 3" w:semiHidden="0" w:uiPriority="69" w:unhideWhenUsed="0"/>
-    <w:lsdException w:name="Dark List Accent 3" w:semiHidden="0" w:uiPriority="70" w:unhideWhenUsed="0"/>
-    <w:lsdException w:name="Colorful Shading Accent 3" w:semiHidden="0" w:uiPriority="71" w:unhideWhenUsed="0"/>
-    <w:lsdException w:name="Colorful List Accent 3" w:semiHidden="0" w:uiPriority="72" w:unhideWhenUsed="0"/>
-    <w:lsdException w:name="Colorful Grid Accent 3" w:semiHidden="0" w:uiPriority="73" w:unhideWhenUsed="0"/>
-    <w:lsdException w:name="Light Shading Accent 4" w:semiHidden="0" w:uiPriority="60" w:unhideWhenUsed="0"/>
-    <w:lsdException w:name="Light List Accent 4" w:semiHidden="0" w:uiPriority="61" w:unhideWhenUsed="0"/>
-    <w:lsdException w:name="Light Grid Accent 4" w:semiHidden="0" w:uiPriority="62" w:unhideWhenUsed="0"/>
-    <w:lsdException w:name="Medium Shading 1 Accent 4" w:semiHidden="0" w:uiPriority="63" w:unhideWhenUsed="0"/>
-    <w:lsdException w:name="Medium Shading 2 Accent 4" w:semiHidden="0" w:uiPriority="64" w:unhideWhenUsed="0"/>
-    <w:lsdException w:name="Medium List 1 Accent 4" w:semiHidden="0" w:uiPriority="65" w:unhideWhenUsed="0"/>
-    <w:lsdException w:name="Medium List 2 Accent 4" w:semiHidden="0" w:uiPriority="66" w:unhideWhenUsed="0"/>
-    <w:lsdException w:name="Medium Grid 1 Accent 4" w:semiHidden="0" w:uiPriority="67" w:unhideWhenUsed="0"/>
-    <w:lsdException w:name="Medium Grid 2 Accent 4" w:semiHidden="0" w:uiPriority="68" w:unhideWhenUsed="0"/>
-    <w:lsdException w:name="Medium Grid 3 Accent 4" w:semiHidden="0" w:uiPriority="69" w:unhideWhenUsed="0"/>
-    <w:lsdException w:name="Dark List Accent 4" w:semiHidden="0" w:uiPriority="70" w:unhideWhenUsed="0"/>
-    <w:lsdException w:name="Colorful Shading Accent 4" w:semiHidden="0" w:uiPriority="71" w:unhideWhenUsed="0"/>
-    <w:lsdException w:name="Colorful List Accent 4" w:semiHidden="0" w:uiPriority="72" w:unhideWhenUsed="0"/>
-    <w:lsdException w:name="Colorful Grid Accent 4" w:semiHidden="0" w:uiPriority="73" w:unhideWhenUsed="0"/>
-    <w:lsdException w:name="Light Shading Accent 5" w:semiHidden="0" w:uiPriority="60" w:unhideWhenUsed="0"/>
-    <w:lsdException w:name="Light List Accent 5" w:semiHidden="0" w:uiPriority="61" w:unhideWhenUsed="0"/>
-    <w:lsdException w:name="Light Grid Accent 5" w:semiHidden="0" w:uiPriority="62" w:unhideWhenUsed="0"/>
-    <w:lsdException w:name="Medium Shading 1 Accent 5" w:semiHidden="0" w:uiPriority="63" w:unhideWhenUsed="0"/>
-    <w:lsdException w:name="Medium Shading 2 Accent 5" w:semiHidden="0" w:uiPriority="64" w:unhideWhenUsed="0"/>
-    <w:lsdException w:name="Medium List 1 Accent 5" w:semiHidden="0" w:uiPriority="65" w:unhideWhenUsed="0"/>
-    <w:lsdException w:name="Medium List 2 Accent 5" w:semiHidden="0" w:uiPriority="66" w:unhideWhenUsed="0"/>
-    <w:lsdException w:name="Medium Grid 1 Accent 5" w:semiHidden="0" w:uiPriority="67" w:unhideWhenUsed="0"/>
-    <w:lsdException w:name="Medium Grid 2 Accent 5" w:semiHidden="0" w:uiPriority="68" w:unhideWhenUsed="0"/>
-    <w:lsdException w:name="Medium Grid 3 Accent 5" w:semiHidden="0" w:uiPriority="69" w:unhideWhenUsed="0"/>
-    <w:lsdException w:name="Dark List Accent 5" w:semiHidden="0" w:uiPriority="70" w:unhideWhenUsed="0"/>
-    <w:lsdException w:name="Colorful Shading Accent 5" w:semiHidden="0" w:uiPriority="71" w:unhideWhenUsed="0"/>
-    <w:lsdException w:name="Colorful List Accent 5" w:semiHidden="0" w:uiPriority="72" w:unhideWhenUsed="0"/>
-    <w:lsdException w:name="Colorful Grid Accent 5" w:semiHidden="0" w:uiPriority="73" w:unhideWhenUsed="0"/>
-    <w:lsdException w:name="Light Shading Accent 6" w:semiHidden="0" w:uiPriority="60" w:unhideWhenUsed="0"/>
-    <w:lsdException w:name="Light List Accent 6" w:semiHidden="0" w:uiPriority="61" w:unhideWhenUsed="0"/>
-    <w:lsdException w:name="Light Grid Accent 6" w:semiHidden="0" w:uiPriority="62" w:unhideWhenUsed="0"/>
-    <w:lsdException w:name="Medium Shading 1 Accent 6" w:semiHidden="0" w:uiPriority="63" w:unhideWhenUsed="0"/>
-    <w:lsdException w:name="Medium Shading 2 Accent 6" w:semiHidden="0" w:uiPriority="64" w:unhideWhenUsed="0"/>
-    <w:lsdException w:name="Medium List 1 Accent 6" w:semiHidden="0" w:uiPriority="65" w:unhideWhenUsed="0"/>
-    <w:lsdException w:name="Medium List 2 Accent 6" w:semiHidden="0" w:uiPriority="66" w:unhideWhenUsed="0"/>
-    <w:lsdException w:name="Medium Grid 1 Accent 6" w:semiHidden="0" w:uiPriority="67" w:unhideWhenUsed="0"/>
-    <w:lsdException w:name="Medium Grid 2 Accent 6" w:semiHidden="0" w:uiPriority="68" w:unhideWhenUsed="0"/>
-    <w:lsdException w:name="Medium Grid 3 Accent 6" w:semiHidden="0" w:uiPriority="69" w:unhideWhenUsed="0"/>
-    <w:lsdException w:name="Dark List Accent 6" w:semiHidden="0" w:uiPriority="70" w:unhideWhenUsed="0"/>
-    <w:lsdException w:name="Colorful Shading Accent 6" w:semiHidden="0" w:uiPriority="71" w:unhideWhenUsed="0"/>
-    <w:lsdException w:name="Colorful List Accent 6" w:semiHidden="0" w:uiPriority="72" w:unhideWhenUsed="0"/>
-    <w:lsdException w:name="Colorful Grid Accent 6" w:semiHidden="0" w:uiPriority="73" w:unhideWhenUsed="0"/>
-    <w:lsdException w:name="Subtle Emphasis" w:semiHidden="0" w:uiPriority="19" w:unhideWhenUsed="0" w:qFormat="1"/>
-    <w:lsdException w:name="Intense Emphasis" w:semiHidden="0" w:uiPriority="21" w:unhideWhenUsed="0" w:qFormat="1"/>
-    <w:lsdException w:name="Subtle Reference" w:semiHidden="0" w:uiPriority="31" w:unhideWhenUsed="0" w:qFormat="1"/>
-    <w:lsdException w:name="Intense Reference" w:semiHidden="0" w:uiPriority="32" w:unhideWhenUsed="0" w:qFormat="1"/>
-    <w:lsdException w:name="Book Title" w:semiHidden="0" w:uiPriority="33" w:unhideWhenUsed="0" w:qFormat="1"/>
-    <w:lsdException w:name="Bibliography" w:uiPriority="37"/>
-    <w:lsdException w:name="TOC Heading" w:uiPriority="39" w:qFormat="1"/>
-  </w:latentStyles>
-  <w:style w:type="paragraph" w:default="1" w:styleId="Normal">
-    <w:name w:val="Normal"/>
-    <w:qFormat/>
-  </w:style>
-  <w:style w:type="character" w:default="1" w:styleId="Fuentedeprrafopredeter">
-    <w:name w:val="Default Paragraph Font"/>
-    <w:uiPriority w:val="1"/>
-    <w:semiHidden/>
-    <w:unhideWhenUsed/>
-  </w:style>
-  <w:style w:type="table" w:default="1" w:styleId="Tablanormal">
-    <w:name w:val="Normal Table"/>
-    <w:uiPriority w:val="99"/>
-    <w:semiHidden/>
-    <w:unhideWhenUsed/>
-    <w:tblPr>
-      <w:tblInd w:w="0" w:type="dxa"/>
-      <w:tblCellMar>
-        <w:top w:w="0" w:type="dxa"/>
-        <w:left w:w="108" w:type="dxa"/>
-        <w:bottom w:w="0" w:type="dxa"/>
-        <w:right w:w="108" w:type="dxa"/>
-      </w:tblCellMar>
-    </w:tblPr>
-  </w:style>
-  <w:style w:type="numbering" w:default="1" w:styleId="Sinlista">
-    <w:name w:val="No List"/>
-    <w:uiPriority w:val="99"/>
-    <w:semiHidden/>
-    <w:unhideWhenUsed/>
-  </w:style>
-  <w:style w:type="paragraph" w:customStyle="1" w:styleId="C2AFEF76098A4CCEA7063662C45181D7">
-    <w:name w:val="C2AFEF76098A4CCEA7063662C45181D7"/>
-    <w:rsid w:val="004F56E0"/>
-  </w:style>
-  <w:style w:type="paragraph" w:customStyle="1" w:styleId="722FCD39D6594C5B87BD500E3A29573D">
-    <w:name w:val="722FCD39D6594C5B87BD500E3A29573D"/>
-    <w:rsid w:val="004F56E0"/>
-  </w:style>
-  <w:style w:type="paragraph" w:customStyle="1" w:styleId="BDA99AAEAF2E43248226838AAEFB8123">
-    <w:name w:val="BDA99AAEAF2E43248226838AAEFB8123"/>
-    <w:rsid w:val="004F56E0"/>
-  </w:style>
-  <w:style w:type="paragraph" w:customStyle="1" w:styleId="A36751DCAE1F49A6ADB479166648F099">
-    <w:name w:val="A36751DCAE1F49A6ADB479166648F099"/>
-    <w:rsid w:val="004F56E0"/>
-  </w:style>
-  <w:style w:type="paragraph" w:customStyle="1" w:styleId="28ECC66126254A64B10CC7CA738781E4">
-    <w:name w:val="28ECC66126254A64B10CC7CA738781E4"/>
-    <w:rsid w:val="004F56E0"/>
-  </w:style>
-  <w:style w:type="paragraph" w:customStyle="1" w:styleId="01E615788A1F43C7A222528A560A750F">
-    <w:name w:val="01E615788A1F43C7A222528A560A750F"/>
-    <w:rsid w:val="004F56E0"/>
-  </w:style>
-</w:styles>
-</file>
-
-<file path=word/glossary/webSettings.xml><?xml version="1.0" encoding="utf-8"?>
-<w:webSettings xmlns:mc="http://schemas.openxmlformats.org/markup-compatibility/2006" xmlns:r="http://schemas.openxmlformats.org/officeDocument/2006/relationships" xmlns:w="http://schemas.openxmlformats.org/wordprocessingml/2006/main" xmlns:w14="http://schemas.microsoft.com/office/word/2010/wordml" mc:Ignorable="w14">
-  <w:optimizeForBrowser/>
-  <w:allowPNG/>
-</w:webSettings>
 </file>
 
 <file path=word/theme/theme1.xml><?xml version="1.0" encoding="utf-8"?>
@@ -4378,7 +4918,7 @@
 </file>
 
 <file path=customXml/itemProps2.xml><?xml version="1.0" encoding="utf-8"?>
-<ds:datastoreItem xmlns:ds="http://schemas.openxmlformats.org/officeDocument/2006/customXml" ds:itemID="{A446E466-E860-48BF-AF19-CBB0BCF0D608}">
+<ds:datastoreItem xmlns:ds="http://schemas.openxmlformats.org/officeDocument/2006/customXml" ds:itemID="{3676E8F9-69B1-489E-AAEC-019739137586}">
   <ds:schemaRefs>
     <ds:schemaRef ds:uri="http://schemas.openxmlformats.org/officeDocument/2006/bibliography"/>
   </ds:schemaRefs>

</xml_diff>

<commit_message>
Agregado el web service Friolala
Se agrego el web service de Friolala, lo que permite escanear etiquetas
tanto de friolala como de abastecedora.
</commit_message>
<xml_diff>
--- a/MANUS_SelectivasSucursales.docx
+++ b/MANUS_SelectivasSucursales.docx
@@ -1,6 +1,6 @@
 
 <file path=word/document.xml><?xml version="1.0" encoding="utf-8"?>
-<w:document xmlns:wpc="http://schemas.microsoft.com/office/word/2010/wordprocessingCanvas" xmlns:mc="http://schemas.openxmlformats.org/markup-compatibility/2006" xmlns:o="urn:schemas-microsoft-com:office:office" xmlns:r="http://schemas.openxmlformats.org/officeDocument/2006/relationships" xmlns:m="http://schemas.openxmlformats.org/officeDocument/2006/math" xmlns:v="urn:schemas-microsoft-com:vml" xmlns:wp14="http://schemas.microsoft.com/office/word/2010/wordprocessingDrawing" xmlns:wp="http://schemas.openxmlformats.org/drawingml/2006/wordprocessingDrawing" xmlns:w10="urn:schemas-microsoft-com:office:word" xmlns:w="http://schemas.openxmlformats.org/wordprocessingml/2006/main" xmlns:w14="http://schemas.microsoft.com/office/word/2010/wordml" xmlns:wpg="http://schemas.microsoft.com/office/word/2010/wordprocessingGroup" xmlns:wpi="http://schemas.microsoft.com/office/word/2010/wordprocessingInk" xmlns:wne="http://schemas.microsoft.com/office/word/2006/wordml" xmlns:wps="http://schemas.microsoft.com/office/word/2010/wordprocessingShape" mc:Ignorable="w14 wp14">
+<w:document xmlns:ve="http://schemas.openxmlformats.org/markup-compatibility/2006" xmlns:o="urn:schemas-microsoft-com:office:office" xmlns:r="http://schemas.openxmlformats.org/officeDocument/2006/relationships" xmlns:m="http://schemas.openxmlformats.org/officeDocument/2006/math" xmlns:v="urn:schemas-microsoft-com:vml" xmlns:wp="http://schemas.openxmlformats.org/drawingml/2006/wordprocessingDrawing" xmlns:w10="urn:schemas-microsoft-com:office:word" xmlns:w="http://schemas.openxmlformats.org/wordprocessingml/2006/main" xmlns:wne="http://schemas.microsoft.com/office/word/2006/wordml">
   <w:body>
     <w:sdt>
       <w:sdtPr>
@@ -26,7 +26,7 @@
           <w:tblPr>
             <w:tblW w:w="5000" w:type="pct"/>
             <w:jc w:val="center"/>
-            <w:tblLook w:val="04A0" w:firstRow="1" w:lastRow="0" w:firstColumn="1" w:lastColumn="0" w:noHBand="0" w:noVBand="1"/>
+            <w:tblLook w:val="04A0"/>
           </w:tblPr>
           <w:tblGrid>
             <w:gridCol w:w="9054"/>
@@ -50,6 +50,8 @@
               </w:sdtPr>
               <w:sdtEndPr>
                 <w:rPr>
+                  <w:sz w:val="36"/>
+                  <w:szCs w:val="36"/>
                   <w:lang w:eastAsia="es-MX"/>
                 </w:rPr>
               </w:sdtEndPr>
@@ -71,6 +73,8 @@
                       <w:rPr>
                         <w:rFonts w:asciiTheme="majorHAnsi" w:eastAsiaTheme="majorEastAsia" w:hAnsiTheme="majorHAnsi" w:cstheme="majorBidi"/>
                         <w:caps/>
+                        <w:sz w:val="36"/>
+                        <w:szCs w:val="36"/>
                       </w:rPr>
                       <w:t>Grupo corrales</w:t>
                     </w:r>
@@ -78,6 +82,8 @@
                 </w:tc>
               </w:sdtContent>
             </w:sdt>
+            <w:bookmarkStart w:id="0" w:name="_GoBack"/>
+            <w:bookmarkEnd w:id="0"/>
           </w:tr>
           <w:tr>
             <w:trPr>
@@ -96,7 +102,6 @@
                 <w:dataBinding w:prefixMappings="xmlns:ns0='http://schemas.openxmlformats.org/package/2006/metadata/core-properties' xmlns:ns1='http://purl.org/dc/elements/1.1/'" w:xpath="/ns0:coreProperties[1]/ns1:title[1]" w:storeItemID="{6C3C8BC8-F283-45AE-878A-BAB7291924A1}"/>
                 <w:text/>
               </w:sdtPr>
-              <w:sdtEndPr/>
               <w:sdtContent>
                 <w:tc>
                   <w:tcPr>
@@ -162,7 +167,6 @@
                 <w:dataBinding w:prefixMappings="xmlns:ns0='http://schemas.openxmlformats.org/package/2006/metadata/core-properties' xmlns:ns1='http://purl.org/dc/elements/1.1/'" w:xpath="/ns0:coreProperties[1]/ns1:subject[1]" w:storeItemID="{6C3C8BC8-F283-45AE-878A-BAB7291924A1}"/>
                 <w:text/>
               </w:sdtPr>
-              <w:sdtEndPr/>
               <w:sdtContent>
                 <w:tc>
                   <w:tcPr>
@@ -229,7 +233,6 @@
                 <w:dataBinding w:prefixMappings="xmlns:ns0='http://schemas.openxmlformats.org/package/2006/metadata/core-properties' xmlns:ns1='http://purl.org/dc/elements/1.1/'" w:xpath="/ns0:coreProperties[1]/ns1:creator[1]" w:storeItemID="{6C3C8BC8-F283-45AE-878A-BAB7291924A1}"/>
                 <w:text/>
               </w:sdtPr>
-              <w:sdtEndPr/>
               <w:sdtContent>
                 <w:tc>
                   <w:tcPr>
@@ -250,8 +253,17 @@
                         <w:b/>
                         <w:bCs/>
                       </w:rPr>
-                      <w:t>I.S.C. Guillermo Alvarado Montañez</w:t>
+                      <w:t xml:space="preserve">I.S.C. Guillermo Alvarado </w:t>
                     </w:r>
+                    <w:proofErr w:type="spellStart"/>
+                    <w:r>
+                      <w:rPr>
+                        <w:b/>
+                        <w:bCs/>
+                      </w:rPr>
+                      <w:t>Montañez</w:t>
+                    </w:r>
+                    <w:proofErr w:type="spellEnd"/>
                   </w:p>
                 </w:tc>
               </w:sdtContent>
@@ -286,7 +298,7 @@
           <w:tblPr>
             <w:tblpPr w:leftFromText="187" w:rightFromText="187" w:horzAnchor="margin" w:tblpXSpec="center" w:tblpYSpec="bottom"/>
             <w:tblW w:w="5000" w:type="pct"/>
-            <w:tblLook w:val="04A0" w:firstRow="1" w:lastRow="0" w:firstColumn="1" w:lastColumn="0" w:noHBand="0" w:noVBand="1"/>
+            <w:tblLook w:val="04A0"/>
           </w:tblPr>
           <w:tblGrid>
             <w:gridCol w:w="9054"/>
@@ -299,7 +311,6 @@
                 <w:dataBinding w:prefixMappings="xmlns:ns0='http://schemas.microsoft.com/office/2006/coverPageProps'" w:xpath="/ns0:CoverPageProperties[1]/ns0:Abstract[1]" w:storeItemID="{55AF091B-3C7A-41E3-B477-F2FDAA23CFDA}"/>
                 <w:text/>
               </w:sdtPr>
-              <w:sdtEndPr/>
               <w:sdtContent>
                 <w:tc>
                   <w:tcPr>
@@ -327,7 +338,17 @@
       </w:sdtContent>
     </w:sdt>
     <w:p>
-      <w:r>
+      <w:pPr>
+        <w:rPr>
+          <w:sz w:val="52"/>
+          <w:szCs w:val="52"/>
+        </w:rPr>
+      </w:pPr>
+      <w:r>
+        <w:rPr>
+          <w:sz w:val="52"/>
+          <w:szCs w:val="52"/>
+        </w:rPr>
         <w:lastRenderedPageBreak/>
         <w:t>Tabla de Contenidos</w:t>
       </w:r>
@@ -349,7 +370,6 @@
           <w:docPartUnique/>
         </w:docPartObj>
       </w:sdtPr>
-      <w:sdtEndPr/>
       <w:sdtContent>
         <w:p>
           <w:pPr>
@@ -363,7 +383,9 @@
               <w:tab w:val="right" w:leader="dot" w:pos="8828"/>
             </w:tabs>
             <w:rPr>
+              <w:rFonts w:eastAsiaTheme="minorEastAsia"/>
               <w:noProof/>
+              <w:lang w:eastAsia="es-MX"/>
             </w:rPr>
           </w:pPr>
           <w:r>
@@ -375,19 +397,13 @@
           <w:r>
             <w:fldChar w:fldCharType="separate"/>
           </w:r>
-          <w:hyperlink w:anchor="_Toc422321406" w:history="1">
+          <w:hyperlink w:anchor="_Toc430678852" w:history="1">
             <w:r>
               <w:rPr>
                 <w:rStyle w:val="Hipervnculo"/>
                 <w:rFonts w:ascii="Tahoma" w:hAnsi="Tahoma" w:cs="Tahoma"/>
                 <w:caps/>
                 <w:noProof/>
-                <w14:reflection w14:blurRad="12700" w14:stA="28000" w14:stPos="0" w14:endA="0" w14:endPos="45000" w14:dist="1003" w14:dir="5400000" w14:fadeDir="5400000" w14:sx="100000" w14:sy="-100000" w14:kx="0" w14:ky="0" w14:algn="bl"/>
-                <w14:textOutline w14:w="4495" w14:cap="flat" w14:cmpd="sng" w14:algn="ctr">
-                  <w14:noFill/>
-                  <w14:prstDash w14:val="solid"/>
-                  <w14:round/>
-                </w14:textOutline>
               </w:rPr>
               <w:t>Introducción</w:t>
             </w:r>
@@ -410,7 +426,7 @@
                 <w:noProof/>
                 <w:webHidden/>
               </w:rPr>
-              <w:instrText xml:space="preserve"> PAGEREF _Toc422321406 \h </w:instrText>
+              <w:instrText xml:space="preserve"> PAGEREF _Toc430678852 \h </w:instrText>
             </w:r>
             <w:r>
               <w:rPr>
@@ -448,22 +464,18 @@
               <w:tab w:val="right" w:leader="dot" w:pos="8828"/>
             </w:tabs>
             <w:rPr>
+              <w:rFonts w:eastAsiaTheme="minorEastAsia"/>
               <w:noProof/>
+              <w:lang w:eastAsia="es-MX"/>
             </w:rPr>
           </w:pPr>
-          <w:hyperlink w:anchor="_Toc422321407" w:history="1">
+          <w:hyperlink w:anchor="_Toc430678853" w:history="1">
             <w:r>
               <w:rPr>
                 <w:rStyle w:val="Hipervnculo"/>
                 <w:rFonts w:ascii="Tahoma" w:hAnsi="Tahoma" w:cs="Tahoma"/>
                 <w:caps/>
                 <w:noProof/>
-                <w14:reflection w14:blurRad="12700" w14:stA="28000" w14:stPos="0" w14:endA="0" w14:endPos="45000" w14:dist="1003" w14:dir="5400000" w14:fadeDir="5400000" w14:sx="100000" w14:sy="-100000" w14:kx="0" w14:ky="0" w14:algn="bl"/>
-                <w14:textOutline w14:w="4495" w14:cap="flat" w14:cmpd="sng" w14:algn="ctr">
-                  <w14:noFill/>
-                  <w14:prstDash w14:val="solid"/>
-                  <w14:round/>
-                </w14:textOutline>
               </w:rPr>
               <w:t>Instalación</w:t>
             </w:r>
@@ -486,7 +498,7 @@
                 <w:noProof/>
                 <w:webHidden/>
               </w:rPr>
-              <w:instrText xml:space="preserve"> PAGEREF _Toc422321407 \h </w:instrText>
+              <w:instrText xml:space="preserve"> PAGEREF _Toc430678853 \h </w:instrText>
             </w:r>
             <w:r>
               <w:rPr>
@@ -524,24 +536,20 @@
               <w:tab w:val="right" w:leader="dot" w:pos="8828"/>
             </w:tabs>
             <w:rPr>
+              <w:rFonts w:eastAsiaTheme="minorEastAsia"/>
               <w:noProof/>
+              <w:lang w:eastAsia="es-MX"/>
             </w:rPr>
           </w:pPr>
-          <w:hyperlink w:anchor="_Toc422321408" w:history="1">
+          <w:hyperlink w:anchor="_Toc430678854" w:history="1">
             <w:r>
               <w:rPr>
                 <w:rStyle w:val="Hipervnculo"/>
                 <w:rFonts w:ascii="Tahoma" w:hAnsi="Tahoma" w:cs="Tahoma"/>
                 <w:caps/>
                 <w:noProof/>
-                <w14:reflection w14:blurRad="12700" w14:stA="28000" w14:stPos="0" w14:endA="0" w14:endPos="45000" w14:dist="1003" w14:dir="5400000" w14:fadeDir="5400000" w14:sx="100000" w14:sy="-100000" w14:kx="0" w14:ky="0" w14:algn="bl"/>
-                <w14:textOutline w14:w="4495" w14:cap="flat" w14:cmpd="sng" w14:algn="ctr">
-                  <w14:noFill/>
-                  <w14:prstDash w14:val="solid"/>
-                  <w14:round/>
-                </w14:textOutline>
-              </w:rPr>
-              <w:t>Configuración</w:t>
+              </w:rPr>
+              <w:t>Aprendiendo a usar a aplicación</w:t>
             </w:r>
             <w:r>
               <w:rPr>
@@ -562,7 +570,7 @@
                 <w:noProof/>
                 <w:webHidden/>
               </w:rPr>
-              <w:instrText xml:space="preserve"> PAGEREF _Toc422321408 \h </w:instrText>
+              <w:instrText xml:space="preserve"> PAGEREF _Toc430678854 \h </w:instrText>
             </w:r>
             <w:r>
               <w:rPr>
@@ -600,24 +608,20 @@
               <w:tab w:val="right" w:leader="dot" w:pos="8828"/>
             </w:tabs>
             <w:rPr>
+              <w:rFonts w:eastAsiaTheme="minorEastAsia"/>
               <w:noProof/>
+              <w:lang w:eastAsia="es-MX"/>
             </w:rPr>
           </w:pPr>
-          <w:hyperlink w:anchor="_Toc422321409" w:history="1">
+          <w:hyperlink w:anchor="_Toc430678855" w:history="1">
             <w:r>
               <w:rPr>
                 <w:rStyle w:val="Hipervnculo"/>
                 <w:rFonts w:ascii="Tahoma" w:hAnsi="Tahoma" w:cs="Tahoma"/>
                 <w:caps/>
                 <w:noProof/>
-                <w14:reflection w14:blurRad="12700" w14:stA="28000" w14:stPos="0" w14:endA="0" w14:endPos="45000" w14:dist="1003" w14:dir="5400000" w14:fadeDir="5400000" w14:sx="100000" w14:sy="-100000" w14:kx="0" w14:ky="0" w14:algn="bl"/>
-                <w14:textOutline w14:w="4495" w14:cap="flat" w14:cmpd="sng" w14:algn="ctr">
-                  <w14:noFill/>
-                  <w14:prstDash w14:val="solid"/>
-                  <w14:round/>
-                </w14:textOutline>
-              </w:rPr>
-              <w:t>Utilizando la aplicación</w:t>
+              </w:rPr>
+              <w:t>Abarrotes</w:t>
             </w:r>
             <w:r>
               <w:rPr>
@@ -638,7 +642,7 @@
                 <w:noProof/>
                 <w:webHidden/>
               </w:rPr>
-              <w:instrText xml:space="preserve"> PAGEREF _Toc422321409 \h </w:instrText>
+              <w:instrText xml:space="preserve"> PAGEREF _Toc430678855 \h </w:instrText>
             </w:r>
             <w:r>
               <w:rPr>
@@ -658,7 +662,363 @@
                 <w:noProof/>
                 <w:webHidden/>
               </w:rPr>
-              <w:t>5</w:t>
+              <w:t>3</w:t>
+            </w:r>
+            <w:r>
+              <w:rPr>
+                <w:noProof/>
+                <w:webHidden/>
+              </w:rPr>
+              <w:fldChar w:fldCharType="end"/>
+            </w:r>
+          </w:hyperlink>
+        </w:p>
+        <w:p>
+          <w:pPr>
+            <w:pStyle w:val="TDC2"/>
+            <w:tabs>
+              <w:tab w:val="right" w:leader="dot" w:pos="8828"/>
+            </w:tabs>
+            <w:rPr>
+              <w:rFonts w:eastAsiaTheme="minorEastAsia"/>
+              <w:noProof/>
+              <w:lang w:eastAsia="es-MX"/>
+            </w:rPr>
+          </w:pPr>
+          <w:hyperlink w:anchor="_Toc430678856" w:history="1">
+            <w:r>
+              <w:rPr>
+                <w:rStyle w:val="Hipervnculo"/>
+                <w:rFonts w:ascii="Tahoma" w:hAnsi="Tahoma" w:cs="Tahoma"/>
+                <w:noProof/>
+              </w:rPr>
+              <w:t>Configuración</w:t>
+            </w:r>
+            <w:r>
+              <w:rPr>
+                <w:noProof/>
+                <w:webHidden/>
+              </w:rPr>
+              <w:tab/>
+            </w:r>
+            <w:r>
+              <w:rPr>
+                <w:noProof/>
+                <w:webHidden/>
+              </w:rPr>
+              <w:fldChar w:fldCharType="begin"/>
+            </w:r>
+            <w:r>
+              <w:rPr>
+                <w:noProof/>
+                <w:webHidden/>
+              </w:rPr>
+              <w:instrText xml:space="preserve"> PAGEREF _Toc430678856 \h </w:instrText>
+            </w:r>
+            <w:r>
+              <w:rPr>
+                <w:noProof/>
+                <w:webHidden/>
+              </w:rPr>
+            </w:r>
+            <w:r>
+              <w:rPr>
+                <w:noProof/>
+                <w:webHidden/>
+              </w:rPr>
+              <w:fldChar w:fldCharType="separate"/>
+            </w:r>
+            <w:r>
+              <w:rPr>
+                <w:noProof/>
+                <w:webHidden/>
+              </w:rPr>
+              <w:t>3</w:t>
+            </w:r>
+            <w:r>
+              <w:rPr>
+                <w:noProof/>
+                <w:webHidden/>
+              </w:rPr>
+              <w:fldChar w:fldCharType="end"/>
+            </w:r>
+          </w:hyperlink>
+        </w:p>
+        <w:p>
+          <w:pPr>
+            <w:pStyle w:val="TDC2"/>
+            <w:tabs>
+              <w:tab w:val="right" w:leader="dot" w:pos="8828"/>
+            </w:tabs>
+            <w:rPr>
+              <w:rFonts w:eastAsiaTheme="minorEastAsia"/>
+              <w:noProof/>
+              <w:lang w:eastAsia="es-MX"/>
+            </w:rPr>
+          </w:pPr>
+          <w:hyperlink w:anchor="_Toc430678857" w:history="1">
+            <w:r>
+              <w:rPr>
+                <w:rStyle w:val="Hipervnculo"/>
+                <w:rFonts w:ascii="Tahoma" w:hAnsi="Tahoma" w:cs="Tahoma"/>
+                <w:noProof/>
+              </w:rPr>
+              <w:t>Capturando la selectiva</w:t>
+            </w:r>
+            <w:r>
+              <w:rPr>
+                <w:noProof/>
+                <w:webHidden/>
+              </w:rPr>
+              <w:tab/>
+            </w:r>
+            <w:r>
+              <w:rPr>
+                <w:noProof/>
+                <w:webHidden/>
+              </w:rPr>
+              <w:fldChar w:fldCharType="begin"/>
+            </w:r>
+            <w:r>
+              <w:rPr>
+                <w:noProof/>
+                <w:webHidden/>
+              </w:rPr>
+              <w:instrText xml:space="preserve"> PAGEREF _Toc430678857 \h </w:instrText>
+            </w:r>
+            <w:r>
+              <w:rPr>
+                <w:noProof/>
+                <w:webHidden/>
+              </w:rPr>
+            </w:r>
+            <w:r>
+              <w:rPr>
+                <w:noProof/>
+                <w:webHidden/>
+              </w:rPr>
+              <w:fldChar w:fldCharType="separate"/>
+            </w:r>
+            <w:r>
+              <w:rPr>
+                <w:noProof/>
+                <w:webHidden/>
+              </w:rPr>
+              <w:t>6</w:t>
+            </w:r>
+            <w:r>
+              <w:rPr>
+                <w:noProof/>
+                <w:webHidden/>
+              </w:rPr>
+              <w:fldChar w:fldCharType="end"/>
+            </w:r>
+          </w:hyperlink>
+        </w:p>
+        <w:p>
+          <w:pPr>
+            <w:pStyle w:val="TDC1"/>
+            <w:tabs>
+              <w:tab w:val="right" w:leader="dot" w:pos="8828"/>
+            </w:tabs>
+            <w:rPr>
+              <w:rFonts w:eastAsiaTheme="minorEastAsia"/>
+              <w:noProof/>
+              <w:lang w:eastAsia="es-MX"/>
+            </w:rPr>
+          </w:pPr>
+          <w:hyperlink w:anchor="_Toc430678858" w:history="1">
+            <w:r>
+              <w:rPr>
+                <w:rStyle w:val="Hipervnculo"/>
+                <w:rFonts w:ascii="Tahoma" w:hAnsi="Tahoma" w:cs="Tahoma"/>
+                <w:caps/>
+                <w:noProof/>
+              </w:rPr>
+              <w:t>Cárnicos</w:t>
+            </w:r>
+            <w:r>
+              <w:rPr>
+                <w:noProof/>
+                <w:webHidden/>
+              </w:rPr>
+              <w:tab/>
+            </w:r>
+            <w:r>
+              <w:rPr>
+                <w:noProof/>
+                <w:webHidden/>
+              </w:rPr>
+              <w:fldChar w:fldCharType="begin"/>
+            </w:r>
+            <w:r>
+              <w:rPr>
+                <w:noProof/>
+                <w:webHidden/>
+              </w:rPr>
+              <w:instrText xml:space="preserve"> PAGEREF _Toc430678858 \h </w:instrText>
+            </w:r>
+            <w:r>
+              <w:rPr>
+                <w:noProof/>
+                <w:webHidden/>
+              </w:rPr>
+            </w:r>
+            <w:r>
+              <w:rPr>
+                <w:noProof/>
+                <w:webHidden/>
+              </w:rPr>
+              <w:fldChar w:fldCharType="separate"/>
+            </w:r>
+            <w:r>
+              <w:rPr>
+                <w:noProof/>
+                <w:webHidden/>
+              </w:rPr>
+              <w:t>10</w:t>
+            </w:r>
+            <w:r>
+              <w:rPr>
+                <w:noProof/>
+                <w:webHidden/>
+              </w:rPr>
+              <w:fldChar w:fldCharType="end"/>
+            </w:r>
+          </w:hyperlink>
+        </w:p>
+        <w:p>
+          <w:pPr>
+            <w:pStyle w:val="TDC2"/>
+            <w:tabs>
+              <w:tab w:val="right" w:leader="dot" w:pos="8828"/>
+            </w:tabs>
+            <w:rPr>
+              <w:rFonts w:eastAsiaTheme="minorEastAsia"/>
+              <w:noProof/>
+              <w:lang w:eastAsia="es-MX"/>
+            </w:rPr>
+          </w:pPr>
+          <w:hyperlink w:anchor="_Toc430678859" w:history="1">
+            <w:r>
+              <w:rPr>
+                <w:rStyle w:val="Hipervnculo"/>
+                <w:rFonts w:ascii="Tahoma" w:hAnsi="Tahoma" w:cs="Tahoma"/>
+                <w:noProof/>
+              </w:rPr>
+              <w:t>Configuración.</w:t>
+            </w:r>
+            <w:r>
+              <w:rPr>
+                <w:noProof/>
+                <w:webHidden/>
+              </w:rPr>
+              <w:tab/>
+            </w:r>
+            <w:r>
+              <w:rPr>
+                <w:noProof/>
+                <w:webHidden/>
+              </w:rPr>
+              <w:fldChar w:fldCharType="begin"/>
+            </w:r>
+            <w:r>
+              <w:rPr>
+                <w:noProof/>
+                <w:webHidden/>
+              </w:rPr>
+              <w:instrText xml:space="preserve"> PAGEREF _Toc430678859 \h </w:instrText>
+            </w:r>
+            <w:r>
+              <w:rPr>
+                <w:noProof/>
+                <w:webHidden/>
+              </w:rPr>
+            </w:r>
+            <w:r>
+              <w:rPr>
+                <w:noProof/>
+                <w:webHidden/>
+              </w:rPr>
+              <w:fldChar w:fldCharType="separate"/>
+            </w:r>
+            <w:r>
+              <w:rPr>
+                <w:noProof/>
+                <w:webHidden/>
+              </w:rPr>
+              <w:t>10</w:t>
+            </w:r>
+            <w:r>
+              <w:rPr>
+                <w:noProof/>
+                <w:webHidden/>
+              </w:rPr>
+              <w:fldChar w:fldCharType="end"/>
+            </w:r>
+          </w:hyperlink>
+        </w:p>
+        <w:p>
+          <w:pPr>
+            <w:pStyle w:val="TDC2"/>
+            <w:tabs>
+              <w:tab w:val="right" w:leader="dot" w:pos="8828"/>
+            </w:tabs>
+            <w:rPr>
+              <w:rFonts w:eastAsiaTheme="minorEastAsia"/>
+              <w:noProof/>
+              <w:lang w:eastAsia="es-MX"/>
+            </w:rPr>
+          </w:pPr>
+          <w:hyperlink w:anchor="_Toc430678860" w:history="1">
+            <w:r>
+              <w:rPr>
+                <w:rStyle w:val="Hipervnculo"/>
+                <w:rFonts w:ascii="Tahoma" w:hAnsi="Tahoma" w:cs="Tahoma"/>
+                <w:noProof/>
+              </w:rPr>
+              <w:t>Capturando la selectiva</w:t>
+            </w:r>
+            <w:r>
+              <w:rPr>
+                <w:noProof/>
+                <w:webHidden/>
+              </w:rPr>
+              <w:tab/>
+            </w:r>
+            <w:r>
+              <w:rPr>
+                <w:noProof/>
+                <w:webHidden/>
+              </w:rPr>
+              <w:fldChar w:fldCharType="begin"/>
+            </w:r>
+            <w:r>
+              <w:rPr>
+                <w:noProof/>
+                <w:webHidden/>
+              </w:rPr>
+              <w:instrText xml:space="preserve"> PAGEREF _Toc430678860 \h </w:instrText>
+            </w:r>
+            <w:r>
+              <w:rPr>
+                <w:noProof/>
+                <w:webHidden/>
+              </w:rPr>
+            </w:r>
+            <w:r>
+              <w:rPr>
+                <w:noProof/>
+                <w:webHidden/>
+              </w:rPr>
+              <w:fldChar w:fldCharType="separate"/>
+            </w:r>
+            <w:r>
+              <w:rPr>
+                <w:noProof/>
+                <w:webHidden/>
+              </w:rPr>
+              <w:t>12</w:t>
             </w:r>
             <w:r>
               <w:rPr>
@@ -697,39 +1057,19 @@
           <w:rFonts w:ascii="Tahoma" w:hAnsi="Tahoma" w:cs="Tahoma"/>
           <w:b w:val="0"/>
           <w:color w:val="C00000"/>
-          <w14:shadow w14:blurRad="50800" w14:dist="40005" w14:dir="5400000" w14:sx="100000" w14:sy="100000" w14:kx="0" w14:ky="0" w14:algn="tl">
-            <w14:srgbClr w14:val="000000">
-              <w14:alpha w14:val="67000"/>
-              <w14:shade w14:val="5000"/>
-              <w14:satMod w14:val="120000"/>
-            </w14:srgbClr>
-          </w14:shadow>
-          <w14:textOutline w14:w="15773" w14:cap="flat" w14:cmpd="sng" w14:algn="ctr">
-            <w14:solidFill>
-              <w14:srgbClr w14:val="C00000"/>
-            </w14:solidFill>
-            <w14:prstDash w14:val="solid"/>
-            <w14:round/>
-          </w14:textOutline>
-        </w:rPr>
-      </w:pPr>
-      <w:bookmarkStart w:id="0" w:name="_Toc422321406"/>
+        </w:rPr>
+      </w:pPr>
+      <w:bookmarkStart w:id="1" w:name="_Toc430678852"/>
       <w:r>
         <w:rPr>
           <w:rFonts w:ascii="Tahoma" w:hAnsi="Tahoma" w:cs="Tahoma"/>
           <w:caps/>
           <w:color w:val="C00000"/>
-          <w14:reflection w14:blurRad="12700" w14:stA="28000" w14:stPos="0" w14:endA="0" w14:endPos="45000" w14:dist="1003" w14:dir="5400000" w14:fadeDir="5400000" w14:sx="100000" w14:sy="-100000" w14:kx="0" w14:ky="0" w14:algn="bl"/>
-          <w14:textOutline w14:w="4495" w14:cap="flat" w14:cmpd="sng" w14:algn="ctr">
-            <w14:noFill/>
-            <w14:prstDash w14:val="solid"/>
-            <w14:round/>
-          </w14:textOutline>
         </w:rPr>
         <w:lastRenderedPageBreak/>
         <w:t>Introducción</w:t>
       </w:r>
-      <w:bookmarkEnd w:id="0"/>
+      <w:bookmarkEnd w:id="1"/>
     </w:p>
     <w:p>
       <w:pPr>
@@ -757,30 +1097,18 @@
           <w:rFonts w:ascii="Tahoma" w:hAnsi="Tahoma" w:cs="Tahoma"/>
           <w:caps/>
           <w:color w:val="C00000"/>
-          <w14:reflection w14:blurRad="12700" w14:stA="28000" w14:stPos="0" w14:endA="0" w14:endPos="45000" w14:dist="1003" w14:dir="5400000" w14:fadeDir="5400000" w14:sx="100000" w14:sy="-100000" w14:kx="0" w14:ky="0" w14:algn="bl"/>
-          <w14:textOutline w14:w="4495" w14:cap="flat" w14:cmpd="sng" w14:algn="ctr">
-            <w14:noFill/>
-            <w14:prstDash w14:val="solid"/>
-            <w14:round/>
-          </w14:textOutline>
-        </w:rPr>
-      </w:pPr>
-      <w:bookmarkStart w:id="1" w:name="_Toc422321407"/>
+        </w:rPr>
+      </w:pPr>
+      <w:bookmarkStart w:id="2" w:name="_Toc430678853"/>
       <w:r>
         <w:rPr>
           <w:rFonts w:ascii="Tahoma" w:hAnsi="Tahoma" w:cs="Tahoma"/>
           <w:caps/>
           <w:color w:val="C00000"/>
-          <w14:reflection w14:blurRad="12700" w14:stA="28000" w14:stPos="0" w14:endA="0" w14:endPos="45000" w14:dist="1003" w14:dir="5400000" w14:fadeDir="5400000" w14:sx="100000" w14:sy="-100000" w14:kx="0" w14:ky="0" w14:algn="bl"/>
-          <w14:textOutline w14:w="4495" w14:cap="flat" w14:cmpd="sng" w14:algn="ctr">
-            <w14:noFill/>
-            <w14:prstDash w14:val="solid"/>
-            <w14:round/>
-          </w14:textOutline>
         </w:rPr>
         <w:t>Instalación</w:t>
       </w:r>
-      <w:bookmarkEnd w:id="1"/>
+      <w:bookmarkEnd w:id="2"/>
     </w:p>
     <w:p>
       <w:pPr>
@@ -843,10 +1171,10 @@
                     </pic:cNvPicPr>
                   </pic:nvPicPr>
                   <pic:blipFill>
-                    <a:blip r:embed="rId8">
+                    <a:blip r:embed="rId7">
                       <a:extLst>
                         <a:ext uri="{28A0092B-C50C-407E-A947-70E740481C1C}">
-                          <a14:useLocalDpi xmlns:a14="http://schemas.microsoft.com/office/drawing/2010/main" val="0"/>
+                          <a14:useLocalDpi xmlns:a14="http://schemas.microsoft.com/office/drawing/2010/main" xmlns:wps="http://schemas.microsoft.com/office/word/2010/wordprocessingShape" xmlns:wpi="http://schemas.microsoft.com/office/word/2010/wordprocessingInk" xmlns:wpg="http://schemas.microsoft.com/office/word/2010/wordprocessingGroup" xmlns:w14="http://schemas.microsoft.com/office/word/2010/wordml" xmlns:w="http://schemas.openxmlformats.org/wordprocessingml/2006/main" xmlns:w10="urn:schemas-microsoft-com:office:word" xmlns:wp14="http://schemas.microsoft.com/office/word/2010/wordprocessingDrawing" xmlns:v="urn:schemas-microsoft-com:vml" xmlns:o="urn:schemas-microsoft-com:office:office" xmlns:mc="http://schemas.openxmlformats.org/markup-compatibility/2006" xmlns:wpc="http://schemas.microsoft.com/office/word/2010/wordprocessingCanvas" xmlns="" val="0"/>
                         </a:ext>
                       </a:extLst>
                     </a:blip>
@@ -883,26 +1211,14 @@
           <w:rFonts w:ascii="Tahoma" w:hAnsi="Tahoma" w:cs="Tahoma"/>
           <w:caps/>
           <w:color w:val="C00000"/>
-          <w14:reflection w14:blurRad="12700" w14:stA="28000" w14:stPos="0" w14:endA="0" w14:endPos="45000" w14:dist="1003" w14:dir="5400000" w14:fadeDir="5400000" w14:sx="100000" w14:sy="-100000" w14:kx="0" w14:ky="0" w14:algn="bl"/>
-          <w14:textOutline w14:w="4495" w14:cap="flat" w14:cmpd="sng" w14:algn="ctr">
-            <w14:noFill/>
-            <w14:prstDash w14:val="solid"/>
-            <w14:round/>
-          </w14:textOutline>
-        </w:rPr>
-      </w:pPr>
-      <w:bookmarkStart w:id="2" w:name="_Toc422321408"/>
+        </w:rPr>
+      </w:pPr>
+      <w:bookmarkStart w:id="3" w:name="_Toc430678854"/>
       <w:r>
         <w:rPr>
           <w:rFonts w:ascii="Tahoma" w:hAnsi="Tahoma" w:cs="Tahoma"/>
           <w:caps/>
           <w:color w:val="C00000"/>
-          <w14:reflection w14:blurRad="12700" w14:stA="28000" w14:stPos="0" w14:endA="0" w14:endPos="45000" w14:dist="1003" w14:dir="5400000" w14:fadeDir="5400000" w14:sx="100000" w14:sy="-100000" w14:kx="0" w14:ky="0" w14:algn="bl"/>
-          <w14:textOutline w14:w="4495" w14:cap="flat" w14:cmpd="sng" w14:algn="ctr">
-            <w14:noFill/>
-            <w14:prstDash w14:val="solid"/>
-            <w14:round/>
-          </w14:textOutline>
         </w:rPr>
         <w:t xml:space="preserve">Aprendiendo a usar </w:t>
       </w:r>
@@ -911,15 +1227,10 @@
           <w:rFonts w:ascii="Tahoma" w:hAnsi="Tahoma" w:cs="Tahoma"/>
           <w:caps/>
           <w:color w:val="C00000"/>
-          <w14:reflection w14:blurRad="12700" w14:stA="28000" w14:stPos="0" w14:endA="0" w14:endPos="45000" w14:dist="1003" w14:dir="5400000" w14:fadeDir="5400000" w14:sx="100000" w14:sy="-100000" w14:kx="0" w14:ky="0" w14:algn="bl"/>
-          <w14:textOutline w14:w="4495" w14:cap="flat" w14:cmpd="sng" w14:algn="ctr">
-            <w14:noFill/>
-            <w14:prstDash w14:val="solid"/>
-            <w14:round/>
-          </w14:textOutline>
         </w:rPr>
         <w:t>a aplicación</w:t>
       </w:r>
+      <w:bookmarkEnd w:id="3"/>
     </w:p>
     <w:p>
       <w:r>
@@ -956,10 +1267,10 @@
                     </pic:cNvPicPr>
                   </pic:nvPicPr>
                   <pic:blipFill>
-                    <a:blip r:embed="rId9">
+                    <a:blip r:embed="rId8">
                       <a:extLst>
                         <a:ext uri="{28A0092B-C50C-407E-A947-70E740481C1C}">
-                          <a14:useLocalDpi xmlns:a14="http://schemas.microsoft.com/office/drawing/2010/main" val="0"/>
+                          <a14:useLocalDpi xmlns:a14="http://schemas.microsoft.com/office/drawing/2010/main" xmlns:wps="http://schemas.microsoft.com/office/word/2010/wordprocessingShape" xmlns:wpi="http://schemas.microsoft.com/office/word/2010/wordprocessingInk" xmlns:wpg="http://schemas.microsoft.com/office/word/2010/wordprocessingGroup" xmlns:w14="http://schemas.microsoft.com/office/word/2010/wordml" xmlns:w="http://schemas.openxmlformats.org/wordprocessingml/2006/main" xmlns:w10="urn:schemas-microsoft-com:office:word" xmlns:wp14="http://schemas.microsoft.com/office/word/2010/wordprocessingDrawing" xmlns:v="urn:schemas-microsoft-com:vml" xmlns:o="urn:schemas-microsoft-com:office:office" xmlns:mc="http://schemas.openxmlformats.org/markup-compatibility/2006" xmlns:wpc="http://schemas.microsoft.com/office/word/2010/wordprocessingCanvas" xmlns="" val="0"/>
                         </a:ext>
                       </a:extLst>
                     </a:blip>
@@ -1020,10 +1331,10 @@
                     </pic:cNvPicPr>
                   </pic:nvPicPr>
                   <pic:blipFill>
-                    <a:blip r:embed="rId10">
+                    <a:blip r:embed="rId9">
                       <a:extLst>
                         <a:ext uri="{28A0092B-C50C-407E-A947-70E740481C1C}">
-                          <a14:useLocalDpi xmlns:a14="http://schemas.microsoft.com/office/drawing/2010/main" val="0"/>
+                          <a14:useLocalDpi xmlns:a14="http://schemas.microsoft.com/office/drawing/2010/main" xmlns:wps="http://schemas.microsoft.com/office/word/2010/wordprocessingShape" xmlns:wpi="http://schemas.microsoft.com/office/word/2010/wordprocessingInk" xmlns:wpg="http://schemas.microsoft.com/office/word/2010/wordprocessingGroup" xmlns:w14="http://schemas.microsoft.com/office/word/2010/wordml" xmlns:w="http://schemas.openxmlformats.org/wordprocessingml/2006/main" xmlns:w10="urn:schemas-microsoft-com:office:word" xmlns:wp14="http://schemas.microsoft.com/office/word/2010/wordprocessingDrawing" xmlns:v="urn:schemas-microsoft-com:vml" xmlns:o="urn:schemas-microsoft-com:office:office" xmlns:mc="http://schemas.openxmlformats.org/markup-compatibility/2006" xmlns:wpc="http://schemas.microsoft.com/office/word/2010/wordprocessingCanvas" xmlns="" val="0"/>
                         </a:ext>
                       </a:extLst>
                     </a:blip>
@@ -1060,29 +1371,19 @@
           <w:rFonts w:ascii="Tahoma" w:hAnsi="Tahoma" w:cs="Tahoma"/>
           <w:caps/>
           <w:color w:val="C00000"/>
-          <w14:reflection w14:blurRad="12700" w14:stA="28000" w14:stPos="0" w14:endA="0" w14:endPos="45000" w14:dist="1003" w14:dir="5400000" w14:fadeDir="5400000" w14:sx="100000" w14:sy="-100000" w14:kx="0" w14:ky="0" w14:algn="bl"/>
-          <w14:textOutline w14:w="4495" w14:cap="flat" w14:cmpd="sng" w14:algn="ctr">
-            <w14:noFill/>
-            <w14:prstDash w14:val="solid"/>
-            <w14:round/>
-          </w14:textOutline>
-        </w:rPr>
-      </w:pPr>
+        </w:rPr>
+      </w:pPr>
+      <w:bookmarkStart w:id="4" w:name="_Toc430678855"/>
       <w:r>
         <w:rPr>
           <w:rFonts w:ascii="Tahoma" w:hAnsi="Tahoma" w:cs="Tahoma"/>
           <w:caps/>
           <w:color w:val="C00000"/>
-          <w14:reflection w14:blurRad="12700" w14:stA="28000" w14:stPos="0" w14:endA="0" w14:endPos="45000" w14:dist="1003" w14:dir="5400000" w14:fadeDir="5400000" w14:sx="100000" w14:sy="-100000" w14:kx="0" w14:ky="0" w14:algn="bl"/>
-          <w14:textOutline w14:w="4495" w14:cap="flat" w14:cmpd="sng" w14:algn="ctr">
-            <w14:noFill/>
-            <w14:prstDash w14:val="solid"/>
-            <w14:round/>
-          </w14:textOutline>
         </w:rPr>
         <w:lastRenderedPageBreak/>
         <w:t>Abarrotes</w:t>
       </w:r>
+      <w:bookmarkEnd w:id="4"/>
     </w:p>
     <w:p>
       <w:pPr>
@@ -1095,6 +1396,7 @@
           <w:szCs w:val="20"/>
         </w:rPr>
       </w:pPr>
+      <w:bookmarkStart w:id="5" w:name="_Toc430678856"/>
       <w:r>
         <w:rPr>
           <w:rFonts w:ascii="Tahoma" w:hAnsi="Tahoma" w:cs="Tahoma"/>
@@ -1103,7 +1405,7 @@
         </w:rPr>
         <w:t>Configuración</w:t>
       </w:r>
-      <w:bookmarkEnd w:id="2"/>
+      <w:bookmarkEnd w:id="5"/>
     </w:p>
     <w:p>
       <w:pPr>
@@ -1141,7 +1443,7 @@
           <w:lang w:eastAsia="es-MX"/>
         </w:rPr>
         <w:drawing>
-          <wp:inline distT="0" distB="0" distL="0" distR="0" wp14:anchorId="1691D091" wp14:editId="72FB159A">
+          <wp:inline distT="0" distB="0" distL="0" distR="0">
             <wp:extent cx="4070849" cy="3083571"/>
             <wp:effectExtent l="0" t="0" r="6350" b="2540"/>
             <wp:docPr id="1" name="Imagen 1"/>
@@ -1158,10 +1460,10 @@
                     </pic:cNvPicPr>
                   </pic:nvPicPr>
                   <pic:blipFill>
-                    <a:blip r:embed="rId11">
+                    <a:blip r:embed="rId10">
                       <a:extLst>
                         <a:ext uri="{28A0092B-C50C-407E-A947-70E740481C1C}">
-                          <a14:useLocalDpi xmlns:a14="http://schemas.microsoft.com/office/drawing/2010/main" val="0"/>
+                          <a14:useLocalDpi xmlns:a14="http://schemas.microsoft.com/office/drawing/2010/main" xmlns:wps="http://schemas.microsoft.com/office/word/2010/wordprocessingShape" xmlns:wpi="http://schemas.microsoft.com/office/word/2010/wordprocessingInk" xmlns:wpg="http://schemas.microsoft.com/office/word/2010/wordprocessingGroup" xmlns:w14="http://schemas.microsoft.com/office/word/2010/wordml" xmlns:w="http://schemas.openxmlformats.org/wordprocessingml/2006/main" xmlns:w10="urn:schemas-microsoft-com:office:word" xmlns:wp14="http://schemas.microsoft.com/office/word/2010/wordprocessingDrawing" xmlns:v="urn:schemas-microsoft-com:vml" xmlns:o="urn:schemas-microsoft-com:office:office" xmlns:mc="http://schemas.openxmlformats.org/markup-compatibility/2006" xmlns:wpc="http://schemas.microsoft.com/office/word/2010/wordprocessingCanvas" xmlns="" val="0"/>
                         </a:ext>
                       </a:extLst>
                     </a:blip>
@@ -1245,7 +1547,7 @@
           <w:lang w:eastAsia="es-MX"/>
         </w:rPr>
         <w:drawing>
-          <wp:inline distT="0" distB="0" distL="0" distR="0" wp14:anchorId="2578A75D" wp14:editId="20B95C5A">
+          <wp:inline distT="0" distB="0" distL="0" distR="0">
             <wp:extent cx="4063117" cy="3250309"/>
             <wp:effectExtent l="0" t="0" r="0" b="7620"/>
             <wp:docPr id="3" name="Imagen 3"/>
@@ -1262,10 +1564,10 @@
                     </pic:cNvPicPr>
                   </pic:nvPicPr>
                   <pic:blipFill>
-                    <a:blip r:embed="rId12">
+                    <a:blip r:embed="rId11">
                       <a:extLst>
                         <a:ext uri="{28A0092B-C50C-407E-A947-70E740481C1C}">
-                          <a14:useLocalDpi xmlns:a14="http://schemas.microsoft.com/office/drawing/2010/main" val="0"/>
+                          <a14:useLocalDpi xmlns:a14="http://schemas.microsoft.com/office/drawing/2010/main" xmlns:wps="http://schemas.microsoft.com/office/word/2010/wordprocessingShape" xmlns:wpi="http://schemas.microsoft.com/office/word/2010/wordprocessingInk" xmlns:wpg="http://schemas.microsoft.com/office/word/2010/wordprocessingGroup" xmlns:w14="http://schemas.microsoft.com/office/word/2010/wordml" xmlns:w="http://schemas.openxmlformats.org/wordprocessingml/2006/main" xmlns:w10="urn:schemas-microsoft-com:office:word" xmlns:wp14="http://schemas.microsoft.com/office/word/2010/wordprocessingDrawing" xmlns:v="urn:schemas-microsoft-com:vml" xmlns:o="urn:schemas-microsoft-com:office:office" xmlns:mc="http://schemas.openxmlformats.org/markup-compatibility/2006" xmlns:wpc="http://schemas.microsoft.com/office/word/2010/wordprocessingCanvas" xmlns="" val="0"/>
                         </a:ext>
                       </a:extLst>
                     </a:blip>
@@ -1330,7 +1632,7 @@
           <w:lang w:eastAsia="es-MX"/>
         </w:rPr>
         <w:drawing>
-          <wp:inline distT="0" distB="0" distL="0" distR="0" wp14:anchorId="021899B4" wp14:editId="04CD39EE">
+          <wp:inline distT="0" distB="0" distL="0" distR="0">
             <wp:extent cx="4393344" cy="3514477"/>
             <wp:effectExtent l="0" t="0" r="7620" b="0"/>
             <wp:docPr id="4" name="Imagen 4"/>
@@ -1347,10 +1649,10 @@
                     </pic:cNvPicPr>
                   </pic:nvPicPr>
                   <pic:blipFill>
-                    <a:blip r:embed="rId13">
+                    <a:blip r:embed="rId12">
                       <a:extLst>
                         <a:ext uri="{28A0092B-C50C-407E-A947-70E740481C1C}">
-                          <a14:useLocalDpi xmlns:a14="http://schemas.microsoft.com/office/drawing/2010/main" val="0"/>
+                          <a14:useLocalDpi xmlns:a14="http://schemas.microsoft.com/office/drawing/2010/main" xmlns:wps="http://schemas.microsoft.com/office/word/2010/wordprocessingShape" xmlns:wpi="http://schemas.microsoft.com/office/word/2010/wordprocessingInk" xmlns:wpg="http://schemas.microsoft.com/office/word/2010/wordprocessingGroup" xmlns:w14="http://schemas.microsoft.com/office/word/2010/wordml" xmlns:w="http://schemas.openxmlformats.org/wordprocessingml/2006/main" xmlns:w10="urn:schemas-microsoft-com:office:word" xmlns:wp14="http://schemas.microsoft.com/office/word/2010/wordprocessingDrawing" xmlns:v="urn:schemas-microsoft-com:vml" xmlns:o="urn:schemas-microsoft-com:office:office" xmlns:mc="http://schemas.openxmlformats.org/markup-compatibility/2006" xmlns:wpc="http://schemas.microsoft.com/office/word/2010/wordprocessingCanvas" xmlns="" val="0"/>
                         </a:ext>
                       </a:extLst>
                     </a:blip>
@@ -1408,7 +1710,7 @@
         </w:rPr>
         <w:lastRenderedPageBreak/>
         <w:drawing>
-          <wp:inline distT="0" distB="0" distL="0" distR="0" wp14:anchorId="50340108" wp14:editId="761868C3">
+          <wp:inline distT="0" distB="0" distL="0" distR="0">
             <wp:extent cx="3991555" cy="3193063"/>
             <wp:effectExtent l="0" t="0" r="9525" b="7620"/>
             <wp:docPr id="5" name="Imagen 5"/>
@@ -1425,10 +1727,10 @@
                     </pic:cNvPicPr>
                   </pic:nvPicPr>
                   <pic:blipFill>
-                    <a:blip r:embed="rId14">
+                    <a:blip r:embed="rId13">
                       <a:extLst>
                         <a:ext uri="{28A0092B-C50C-407E-A947-70E740481C1C}">
-                          <a14:useLocalDpi xmlns:a14="http://schemas.microsoft.com/office/drawing/2010/main" val="0"/>
+                          <a14:useLocalDpi xmlns:a14="http://schemas.microsoft.com/office/drawing/2010/main" xmlns:wps="http://schemas.microsoft.com/office/word/2010/wordprocessingShape" xmlns:wpi="http://schemas.microsoft.com/office/word/2010/wordprocessingInk" xmlns:wpg="http://schemas.microsoft.com/office/word/2010/wordprocessingGroup" xmlns:w14="http://schemas.microsoft.com/office/word/2010/wordml" xmlns:w="http://schemas.openxmlformats.org/wordprocessingml/2006/main" xmlns:w10="urn:schemas-microsoft-com:office:word" xmlns:wp14="http://schemas.microsoft.com/office/word/2010/wordprocessingDrawing" xmlns:v="urn:schemas-microsoft-com:vml" xmlns:o="urn:schemas-microsoft-com:office:office" xmlns:mc="http://schemas.openxmlformats.org/markup-compatibility/2006" xmlns:wpc="http://schemas.microsoft.com/office/word/2010/wordprocessingCanvas" xmlns="" val="0"/>
                         </a:ext>
                       </a:extLst>
                     </a:blip>
@@ -1472,7 +1774,25 @@
           <w:sz w:val="20"/>
           <w:szCs w:val="20"/>
         </w:rPr>
-        <w:t>En el paso siguiente, deberá hacer clic en el botón “Mostrar Almacenes”, y seleccionar el almacén de Microsip correspondiente.</w:t>
+        <w:t xml:space="preserve">En el paso siguiente, deberá hacer clic en el botón “Mostrar Almacenes”, y seleccionar el almacén de </w:t>
+      </w:r>
+      <w:proofErr w:type="spellStart"/>
+      <w:r>
+        <w:rPr>
+          <w:rFonts w:ascii="Tahoma" w:hAnsi="Tahoma" w:cs="Tahoma"/>
+          <w:sz w:val="20"/>
+          <w:szCs w:val="20"/>
+        </w:rPr>
+        <w:t>Microsip</w:t>
+      </w:r>
+      <w:proofErr w:type="spellEnd"/>
+      <w:r>
+        <w:rPr>
+          <w:rFonts w:ascii="Tahoma" w:hAnsi="Tahoma" w:cs="Tahoma"/>
+          <w:sz w:val="20"/>
+          <w:szCs w:val="20"/>
+        </w:rPr>
+        <w:t xml:space="preserve"> correspondiente.</w:t>
       </w:r>
     </w:p>
     <w:p>
@@ -1493,7 +1813,7 @@
           <w:lang w:eastAsia="es-MX"/>
         </w:rPr>
         <w:drawing>
-          <wp:inline distT="0" distB="0" distL="0" distR="0" wp14:anchorId="217809BC" wp14:editId="151A45BE">
+          <wp:inline distT="0" distB="0" distL="0" distR="0">
             <wp:extent cx="4150581" cy="3320277"/>
             <wp:effectExtent l="0" t="0" r="2540" b="0"/>
             <wp:docPr id="6" name="Imagen 6"/>
@@ -1510,10 +1830,10 @@
                     </pic:cNvPicPr>
                   </pic:nvPicPr>
                   <pic:blipFill>
-                    <a:blip r:embed="rId15">
+                    <a:blip r:embed="rId14">
                       <a:extLst>
                         <a:ext uri="{28A0092B-C50C-407E-A947-70E740481C1C}">
-                          <a14:useLocalDpi xmlns:a14="http://schemas.microsoft.com/office/drawing/2010/main" val="0"/>
+                          <a14:useLocalDpi xmlns:a14="http://schemas.microsoft.com/office/drawing/2010/main" xmlns:wps="http://schemas.microsoft.com/office/word/2010/wordprocessingShape" xmlns:wpi="http://schemas.microsoft.com/office/word/2010/wordprocessingInk" xmlns:wpg="http://schemas.microsoft.com/office/word/2010/wordprocessingGroup" xmlns:w14="http://schemas.microsoft.com/office/word/2010/wordml" xmlns:w="http://schemas.openxmlformats.org/wordprocessingml/2006/main" xmlns:w10="urn:schemas-microsoft-com:office:word" xmlns:wp14="http://schemas.microsoft.com/office/word/2010/wordprocessingDrawing" xmlns:v="urn:schemas-microsoft-com:vml" xmlns:o="urn:schemas-microsoft-com:office:office" xmlns:mc="http://schemas.openxmlformats.org/markup-compatibility/2006" xmlns:wpc="http://schemas.microsoft.com/office/word/2010/wordprocessingCanvas" xmlns="" val="0"/>
                         </a:ext>
                       </a:extLst>
                     </a:blip>
@@ -1587,7 +1907,7 @@
           <w:color w:val="C00000"/>
         </w:rPr>
       </w:pPr>
-      <w:bookmarkStart w:id="3" w:name="_Toc422321409"/>
+      <w:bookmarkStart w:id="6" w:name="_Toc430678857"/>
       <w:r>
         <w:rPr>
           <w:rFonts w:ascii="Tahoma" w:hAnsi="Tahoma" w:cs="Tahoma"/>
@@ -1597,7 +1917,7 @@
         <w:lastRenderedPageBreak/>
         <w:t>Capturando la selectiva</w:t>
       </w:r>
-      <w:bookmarkEnd w:id="3"/>
+      <w:bookmarkEnd w:id="6"/>
     </w:p>
     <w:p>
       <w:pPr>
@@ -1653,7 +1973,7 @@
           <w:lang w:eastAsia="es-MX"/>
         </w:rPr>
         <w:drawing>
-          <wp:inline distT="0" distB="0" distL="0" distR="0" wp14:anchorId="2BF258B3" wp14:editId="0B419A3B">
+          <wp:inline distT="0" distB="0" distL="0" distR="0">
             <wp:extent cx="4411485" cy="3305620"/>
             <wp:effectExtent l="0" t="0" r="8255" b="9525"/>
             <wp:docPr id="7" name="Imagen 7"/>
@@ -1670,10 +1990,10 @@
                     </pic:cNvPicPr>
                   </pic:nvPicPr>
                   <pic:blipFill>
-                    <a:blip r:embed="rId16">
+                    <a:blip r:embed="rId15">
                       <a:extLst>
                         <a:ext uri="{28A0092B-C50C-407E-A947-70E740481C1C}">
-                          <a14:useLocalDpi xmlns:a14="http://schemas.microsoft.com/office/drawing/2010/main" val="0"/>
+                          <a14:useLocalDpi xmlns:a14="http://schemas.microsoft.com/office/drawing/2010/main" xmlns:wps="http://schemas.microsoft.com/office/word/2010/wordprocessingShape" xmlns:wpi="http://schemas.microsoft.com/office/word/2010/wordprocessingInk" xmlns:wpg="http://schemas.microsoft.com/office/word/2010/wordprocessingGroup" xmlns:w14="http://schemas.microsoft.com/office/word/2010/wordml" xmlns:w="http://schemas.openxmlformats.org/wordprocessingml/2006/main" xmlns:w10="urn:schemas-microsoft-com:office:word" xmlns:wp14="http://schemas.microsoft.com/office/word/2010/wordprocessingDrawing" xmlns:v="urn:schemas-microsoft-com:vml" xmlns:o="urn:schemas-microsoft-com:office:office" xmlns:mc="http://schemas.openxmlformats.org/markup-compatibility/2006" xmlns:wpc="http://schemas.microsoft.com/office/word/2010/wordprocessingCanvas" xmlns="" val="0"/>
                         </a:ext>
                       </a:extLst>
                     </a:blip>
@@ -1720,7 +2040,7 @@
           <w:lang w:eastAsia="es-MX"/>
         </w:rPr>
         <w:drawing>
-          <wp:inline distT="0" distB="0" distL="0" distR="0" wp14:anchorId="6EC67CAF" wp14:editId="4FAA28B4">
+          <wp:inline distT="0" distB="0" distL="0" distR="0">
             <wp:extent cx="4493102" cy="3371353"/>
             <wp:effectExtent l="0" t="0" r="3175" b="635"/>
             <wp:docPr id="8" name="Imagen 8"/>
@@ -1737,10 +2057,10 @@
                     </pic:cNvPicPr>
                   </pic:nvPicPr>
                   <pic:blipFill>
-                    <a:blip r:embed="rId17">
+                    <a:blip r:embed="rId16">
                       <a:extLst>
                         <a:ext uri="{28A0092B-C50C-407E-A947-70E740481C1C}">
-                          <a14:useLocalDpi xmlns:a14="http://schemas.microsoft.com/office/drawing/2010/main" val="0"/>
+                          <a14:useLocalDpi xmlns:a14="http://schemas.microsoft.com/office/drawing/2010/main" xmlns:wps="http://schemas.microsoft.com/office/word/2010/wordprocessingShape" xmlns:wpi="http://schemas.microsoft.com/office/word/2010/wordprocessingInk" xmlns:wpg="http://schemas.microsoft.com/office/word/2010/wordprocessingGroup" xmlns:w14="http://schemas.microsoft.com/office/word/2010/wordml" xmlns:w="http://schemas.openxmlformats.org/wordprocessingml/2006/main" xmlns:w10="urn:schemas-microsoft-com:office:word" xmlns:wp14="http://schemas.microsoft.com/office/word/2010/wordprocessingDrawing" xmlns:v="urn:schemas-microsoft-com:vml" xmlns:o="urn:schemas-microsoft-com:office:office" xmlns:mc="http://schemas.openxmlformats.org/markup-compatibility/2006" xmlns:wpc="http://schemas.microsoft.com/office/word/2010/wordprocessingCanvas" xmlns="" val="0"/>
                         </a:ext>
                       </a:extLst>
                     </a:blip>
@@ -1830,7 +2150,7 @@
           <w:lang w:eastAsia="es-MX"/>
         </w:rPr>
         <w:drawing>
-          <wp:inline distT="0" distB="0" distL="0" distR="0" wp14:anchorId="4DE86738" wp14:editId="67CCA369">
+          <wp:inline distT="0" distB="0" distL="0" distR="0">
             <wp:extent cx="4450713" cy="3339547"/>
             <wp:effectExtent l="0" t="0" r="7620" b="0"/>
             <wp:docPr id="9" name="Imagen 9"/>
@@ -1847,10 +2167,10 @@
                     </pic:cNvPicPr>
                   </pic:nvPicPr>
                   <pic:blipFill>
-                    <a:blip r:embed="rId18">
+                    <a:blip r:embed="rId17">
                       <a:extLst>
                         <a:ext uri="{28A0092B-C50C-407E-A947-70E740481C1C}">
-                          <a14:useLocalDpi xmlns:a14="http://schemas.microsoft.com/office/drawing/2010/main" val="0"/>
+                          <a14:useLocalDpi xmlns:a14="http://schemas.microsoft.com/office/drawing/2010/main" xmlns:wps="http://schemas.microsoft.com/office/word/2010/wordprocessingShape" xmlns:wpi="http://schemas.microsoft.com/office/word/2010/wordprocessingInk" xmlns:wpg="http://schemas.microsoft.com/office/word/2010/wordprocessingGroup" xmlns:w14="http://schemas.microsoft.com/office/word/2010/wordml" xmlns:w="http://schemas.openxmlformats.org/wordprocessingml/2006/main" xmlns:w10="urn:schemas-microsoft-com:office:word" xmlns:wp14="http://schemas.microsoft.com/office/word/2010/wordprocessingDrawing" xmlns:v="urn:schemas-microsoft-com:vml" xmlns:o="urn:schemas-microsoft-com:office:office" xmlns:mc="http://schemas.openxmlformats.org/markup-compatibility/2006" xmlns:wpc="http://schemas.microsoft.com/office/word/2010/wordprocessingCanvas" xmlns="" val="0"/>
                         </a:ext>
                       </a:extLst>
                     </a:blip>
@@ -1915,7 +2235,7 @@
           <w:lang w:eastAsia="es-MX"/>
         </w:rPr>
         <w:drawing>
-          <wp:inline distT="0" distB="0" distL="0" distR="0" wp14:anchorId="30A5EBB5" wp14:editId="68503C31">
+          <wp:inline distT="0" distB="0" distL="0" distR="0">
             <wp:extent cx="4693201" cy="3514584"/>
             <wp:effectExtent l="0" t="0" r="0" b="0"/>
             <wp:docPr id="10" name="Imagen 10"/>
@@ -1932,10 +2252,10 @@
                     </pic:cNvPicPr>
                   </pic:nvPicPr>
                   <pic:blipFill>
-                    <a:blip r:embed="rId19">
+                    <a:blip r:embed="rId18">
                       <a:extLst>
                         <a:ext uri="{28A0092B-C50C-407E-A947-70E740481C1C}">
-                          <a14:useLocalDpi xmlns:a14="http://schemas.microsoft.com/office/drawing/2010/main" val="0"/>
+                          <a14:useLocalDpi xmlns:a14="http://schemas.microsoft.com/office/drawing/2010/main" xmlns:wps="http://schemas.microsoft.com/office/word/2010/wordprocessingShape" xmlns:wpi="http://schemas.microsoft.com/office/word/2010/wordprocessingInk" xmlns:wpg="http://schemas.microsoft.com/office/word/2010/wordprocessingGroup" xmlns:w14="http://schemas.microsoft.com/office/word/2010/wordml" xmlns:w="http://schemas.openxmlformats.org/wordprocessingml/2006/main" xmlns:w10="urn:schemas-microsoft-com:office:word" xmlns:wp14="http://schemas.microsoft.com/office/word/2010/wordprocessingDrawing" xmlns:v="urn:schemas-microsoft-com:vml" xmlns:o="urn:schemas-microsoft-com:office:office" xmlns:mc="http://schemas.openxmlformats.org/markup-compatibility/2006" xmlns:wpc="http://schemas.microsoft.com/office/word/2010/wordprocessingCanvas" xmlns="" val="0"/>
                         </a:ext>
                       </a:extLst>
                     </a:blip>
@@ -2001,7 +2321,7 @@
           <w:lang w:eastAsia="es-MX"/>
         </w:rPr>
         <w:drawing>
-          <wp:inline distT="0" distB="0" distL="0" distR="0" wp14:anchorId="692221E7" wp14:editId="5D7B8FA8">
+          <wp:inline distT="0" distB="0" distL="0" distR="0">
             <wp:extent cx="5605780" cy="4612005"/>
             <wp:effectExtent l="0" t="0" r="0" b="0"/>
             <wp:docPr id="11" name="Imagen 11"/>
@@ -2018,10 +2338,10 @@
                     </pic:cNvPicPr>
                   </pic:nvPicPr>
                   <pic:blipFill>
-                    <a:blip r:embed="rId20">
+                    <a:blip r:embed="rId19">
                       <a:extLst>
                         <a:ext uri="{28A0092B-C50C-407E-A947-70E740481C1C}">
-                          <a14:useLocalDpi xmlns:a14="http://schemas.microsoft.com/office/drawing/2010/main" val="0"/>
+                          <a14:useLocalDpi xmlns:a14="http://schemas.microsoft.com/office/drawing/2010/main" xmlns:wps="http://schemas.microsoft.com/office/word/2010/wordprocessingShape" xmlns:wpi="http://schemas.microsoft.com/office/word/2010/wordprocessingInk" xmlns:wpg="http://schemas.microsoft.com/office/word/2010/wordprocessingGroup" xmlns:w14="http://schemas.microsoft.com/office/word/2010/wordml" xmlns:w="http://schemas.openxmlformats.org/wordprocessingml/2006/main" xmlns:w10="urn:schemas-microsoft-com:office:word" xmlns:wp14="http://schemas.microsoft.com/office/word/2010/wordprocessingDrawing" xmlns:v="urn:schemas-microsoft-com:vml" xmlns:o="urn:schemas-microsoft-com:office:office" xmlns:mc="http://schemas.openxmlformats.org/markup-compatibility/2006" xmlns:wpc="http://schemas.microsoft.com/office/word/2010/wordprocessingCanvas" xmlns="" val="0"/>
                         </a:ext>
                       </a:extLst>
                     </a:blip>
@@ -2121,10 +2441,10 @@
                     </pic:cNvPicPr>
                   </pic:nvPicPr>
                   <pic:blipFill>
-                    <a:blip r:embed="rId21">
+                    <a:blip r:embed="rId20">
                       <a:extLst>
                         <a:ext uri="{28A0092B-C50C-407E-A947-70E740481C1C}">
-                          <a14:useLocalDpi xmlns:a14="http://schemas.microsoft.com/office/drawing/2010/main" val="0"/>
+                          <a14:useLocalDpi xmlns:a14="http://schemas.microsoft.com/office/drawing/2010/main" xmlns:wps="http://schemas.microsoft.com/office/word/2010/wordprocessingShape" xmlns:wpi="http://schemas.microsoft.com/office/word/2010/wordprocessingInk" xmlns:wpg="http://schemas.microsoft.com/office/word/2010/wordprocessingGroup" xmlns:w14="http://schemas.microsoft.com/office/word/2010/wordml" xmlns:w="http://schemas.openxmlformats.org/wordprocessingml/2006/main" xmlns:w10="urn:schemas-microsoft-com:office:word" xmlns:wp14="http://schemas.microsoft.com/office/word/2010/wordprocessingDrawing" xmlns:v="urn:schemas-microsoft-com:vml" xmlns:o="urn:schemas-microsoft-com:office:office" xmlns:mc="http://schemas.openxmlformats.org/markup-compatibility/2006" xmlns:wpc="http://schemas.microsoft.com/office/word/2010/wordprocessingCanvas" xmlns="" val="0"/>
                         </a:ext>
                       </a:extLst>
                     </a:blip>
@@ -2196,29 +2516,19 @@
           <w:rFonts w:ascii="Tahoma" w:hAnsi="Tahoma" w:cs="Tahoma"/>
           <w:caps/>
           <w:color w:val="C00000"/>
-          <w14:reflection w14:blurRad="12700" w14:stA="28000" w14:stPos="0" w14:endA="0" w14:endPos="45000" w14:dist="1003" w14:dir="5400000" w14:fadeDir="5400000" w14:sx="100000" w14:sy="-100000" w14:kx="0" w14:ky="0" w14:algn="bl"/>
-          <w14:textOutline w14:w="4495" w14:cap="flat" w14:cmpd="sng" w14:algn="ctr">
-            <w14:noFill/>
-            <w14:prstDash w14:val="solid"/>
-            <w14:round/>
-          </w14:textOutline>
-        </w:rPr>
-      </w:pPr>
+        </w:rPr>
+      </w:pPr>
+      <w:bookmarkStart w:id="7" w:name="_Toc430678858"/>
       <w:r>
         <w:rPr>
           <w:rFonts w:ascii="Tahoma" w:hAnsi="Tahoma" w:cs="Tahoma"/>
           <w:caps/>
           <w:color w:val="C00000"/>
-          <w14:reflection w14:blurRad="12700" w14:stA="28000" w14:stPos="0" w14:endA="0" w14:endPos="45000" w14:dist="1003" w14:dir="5400000" w14:fadeDir="5400000" w14:sx="100000" w14:sy="-100000" w14:kx="0" w14:ky="0" w14:algn="bl"/>
-          <w14:textOutline w14:w="4495" w14:cap="flat" w14:cmpd="sng" w14:algn="ctr">
-            <w14:noFill/>
-            <w14:prstDash w14:val="solid"/>
-            <w14:round/>
-          </w14:textOutline>
         </w:rPr>
         <w:lastRenderedPageBreak/>
         <w:t>Cárnicos</w:t>
       </w:r>
+      <w:bookmarkEnd w:id="7"/>
     </w:p>
     <w:p>
       <w:pPr>
@@ -2229,6 +2539,7 @@
           <w:color w:val="C00000"/>
         </w:rPr>
       </w:pPr>
+      <w:bookmarkStart w:id="8" w:name="_Toc430678859"/>
       <w:r>
         <w:rPr>
           <w:rFonts w:ascii="Tahoma" w:hAnsi="Tahoma" w:cs="Tahoma"/>
@@ -2237,6 +2548,7 @@
         </w:rPr>
         <w:t>Configuración.</w:t>
       </w:r>
+      <w:bookmarkEnd w:id="8"/>
     </w:p>
     <w:p>
       <w:pPr>
@@ -2281,75 +2593,9 @@
           <w:szCs w:val="20"/>
           <w:lang w:eastAsia="es-MX"/>
         </w:rPr>
-        <mc:AlternateContent>
-          <mc:Choice Requires="wps">
-            <w:drawing>
-              <wp:anchor distT="0" distB="0" distL="114300" distR="114300" simplePos="0" relativeHeight="251659264" behindDoc="0" locked="0" layoutInCell="1" allowOverlap="1">
-                <wp:simplePos x="0" y="0"/>
-                <wp:positionH relativeFrom="column">
-                  <wp:posOffset>508635</wp:posOffset>
-                </wp:positionH>
-                <wp:positionV relativeFrom="paragraph">
-                  <wp:posOffset>111291</wp:posOffset>
-                </wp:positionV>
-                <wp:extent cx="516835" cy="445273"/>
-                <wp:effectExtent l="0" t="0" r="17145" b="12065"/>
-                <wp:wrapNone/>
-                <wp:docPr id="18" name="18 Elipse"/>
-                <wp:cNvGraphicFramePr/>
-                <a:graphic xmlns:a="http://schemas.openxmlformats.org/drawingml/2006/main">
-                  <a:graphicData uri="http://schemas.microsoft.com/office/word/2010/wordprocessingShape">
-                    <wps:wsp>
-                      <wps:cNvSpPr/>
-                      <wps:spPr>
-                        <a:xfrm>
-                          <a:off x="0" y="0"/>
-                          <a:ext cx="516835" cy="445273"/>
-                        </a:xfrm>
-                        <a:prstGeom prst="ellipse">
-                          <a:avLst/>
-                        </a:prstGeom>
-                        <a:noFill/>
-                        <a:ln>
-                          <a:solidFill>
-                            <a:srgbClr val="FF0000"/>
-                          </a:solidFill>
-                        </a:ln>
-                      </wps:spPr>
-                      <wps:style>
-                        <a:lnRef idx="2">
-                          <a:schemeClr val="accent1">
-                            <a:shade val="50000"/>
-                          </a:schemeClr>
-                        </a:lnRef>
-                        <a:fillRef idx="1">
-                          <a:schemeClr val="accent1"/>
-                        </a:fillRef>
-                        <a:effectRef idx="0">
-                          <a:schemeClr val="accent1"/>
-                        </a:effectRef>
-                        <a:fontRef idx="minor">
-                          <a:schemeClr val="lt1"/>
-                        </a:fontRef>
-                      </wps:style>
-                      <wps:bodyPr rot="0" spcFirstLastPara="0" vertOverflow="overflow" horzOverflow="overflow" vert="horz" wrap="square" lIns="91440" tIns="45720" rIns="91440" bIns="45720" numCol="1" spcCol="0" rtlCol="0" fromWordArt="0" anchor="ctr" anchorCtr="0" forceAA="0" compatLnSpc="1">
-                        <a:prstTxWarp prst="textNoShape">
-                          <a:avLst/>
-                        </a:prstTxWarp>
-                        <a:noAutofit/>
-                      </wps:bodyPr>
-                    </wps:wsp>
-                  </a:graphicData>
-                </a:graphic>
-              </wp:anchor>
-            </w:drawing>
-          </mc:Choice>
-          <mc:Fallback>
-            <w:pict>
-              <v:oval id="18 Elipse" o:spid="_x0000_s1026" style="position:absolute;margin-left:40.05pt;margin-top:8.75pt;width:40.7pt;height:35.05pt;z-index:251659264;visibility:visible;mso-wrap-style:square;mso-wrap-distance-left:9pt;mso-wrap-distance-top:0;mso-wrap-distance-right:9pt;mso-wrap-distance-bottom:0;mso-position-horizontal:absolute;mso-position-horizontal-relative:text;mso-position-vertical:absolute;mso-position-vertical-relative:text;v-text-anchor:middle" o:gfxdata="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" filled="f" strokecolor="red" strokeweight="2pt"/>
-            </w:pict>
-          </mc:Fallback>
-        </mc:AlternateContent>
+        <w:pict>
+          <v:oval id="18 Elipse" o:spid="_x0000_s1026" style="position:absolute;left:0;text-align:left;margin-left:40.05pt;margin-top:8.75pt;width:40.7pt;height:35.05pt;z-index:251659264;visibility:visible;v-text-anchor:middle" o:gfxdata="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" filled="f" strokecolor="red" strokeweight="2pt"/>
+        </w:pict>
       </w:r>
       <w:r>
         <w:rPr>
@@ -2377,10 +2623,10 @@
                     </pic:cNvPicPr>
                   </pic:nvPicPr>
                   <pic:blipFill>
-                    <a:blip r:embed="rId22">
+                    <a:blip r:embed="rId21">
                       <a:extLst>
                         <a:ext uri="{28A0092B-C50C-407E-A947-70E740481C1C}">
-                          <a14:useLocalDpi xmlns:a14="http://schemas.microsoft.com/office/drawing/2010/main" val="0"/>
+                          <a14:useLocalDpi xmlns:a14="http://schemas.microsoft.com/office/drawing/2010/main" xmlns:wps="http://schemas.microsoft.com/office/word/2010/wordprocessingShape" xmlns:wpi="http://schemas.microsoft.com/office/word/2010/wordprocessingInk" xmlns:wpg="http://schemas.microsoft.com/office/word/2010/wordprocessingGroup" xmlns:w14="http://schemas.microsoft.com/office/word/2010/wordml" xmlns:w="http://schemas.openxmlformats.org/wordprocessingml/2006/main" xmlns:w10="urn:schemas-microsoft-com:office:word" xmlns:wp14="http://schemas.microsoft.com/office/word/2010/wordprocessingDrawing" xmlns:v="urn:schemas-microsoft-com:vml" xmlns:o="urn:schemas-microsoft-com:office:office" xmlns:mc="http://schemas.openxmlformats.org/markup-compatibility/2006" xmlns:wpc="http://schemas.microsoft.com/office/word/2010/wordprocessingCanvas" xmlns="" val="0"/>
                         </a:ext>
                       </a:extLst>
                     </a:blip>
@@ -2446,9 +2692,9 @@
         </w:rPr>
         <w:drawing>
           <wp:inline distT="0" distB="0" distL="0" distR="0">
-            <wp:extent cx="3729162" cy="3460021"/>
-            <wp:effectExtent l="0" t="0" r="5080" b="7620"/>
-            <wp:docPr id="16" name="Imagen 16"/>
+            <wp:extent cx="3431174" cy="3387256"/>
+            <wp:effectExtent l="19050" t="0" r="0" b="0"/>
+            <wp:docPr id="18" name="Imagen 1"/>
             <wp:cNvGraphicFramePr>
               <a:graphicFrameLocks xmlns:a="http://schemas.openxmlformats.org/drawingml/2006/main" noChangeAspect="1"/>
             </wp:cNvGraphicFramePr>
@@ -2456,19 +2702,13 @@
               <a:graphicData uri="http://schemas.openxmlformats.org/drawingml/2006/picture">
                 <pic:pic xmlns:pic="http://schemas.openxmlformats.org/drawingml/2006/picture">
                   <pic:nvPicPr>
-                    <pic:cNvPr id="0" name="Picture 4"/>
+                    <pic:cNvPr id="0" name="Picture 1"/>
                     <pic:cNvPicPr>
                       <a:picLocks noChangeAspect="1" noChangeArrowheads="1"/>
                     </pic:cNvPicPr>
                   </pic:nvPicPr>
                   <pic:blipFill>
-                    <a:blip r:embed="rId23">
-                      <a:extLst>
-                        <a:ext uri="{28A0092B-C50C-407E-A947-70E740481C1C}">
-                          <a14:useLocalDpi xmlns:a14="http://schemas.microsoft.com/office/drawing/2010/main" val="0"/>
-                        </a:ext>
-                      </a:extLst>
-                    </a:blip>
+                    <a:blip r:embed="rId22"/>
                     <a:srcRect/>
                     <a:stretch>
                       <a:fillRect/>
@@ -2477,14 +2717,17 @@
                   <pic:spPr bwMode="auto">
                     <a:xfrm>
                       <a:off x="0" y="0"/>
-                      <a:ext cx="3731668" cy="3462346"/>
+                      <a:ext cx="3436512" cy="3392525"/>
                     </a:xfrm>
                     <a:prstGeom prst="rect">
                       <a:avLst/>
                     </a:prstGeom>
                     <a:noFill/>
-                    <a:ln>
+                    <a:ln w="9525">
                       <a:noFill/>
+                      <a:miter lim="800000"/>
+                      <a:headEnd/>
+                      <a:tailEnd/>
                     </a:ln>
                   </pic:spPr>
                 </pic:pic>
@@ -2538,7 +2781,7 @@
           <w:szCs w:val="20"/>
         </w:rPr>
       </w:pPr>
-      <w:hyperlink r:id="rId24" w:history="1">
+      <w:hyperlink r:id="rId23" w:history="1">
         <w:r>
           <w:rPr>
             <w:rStyle w:val="Hipervnculo"/>
@@ -2572,8 +2815,9 @@
         <w:jc w:val="center"/>
         <w:rPr>
           <w:rFonts w:ascii="Tahoma" w:hAnsi="Tahoma" w:cs="Tahoma"/>
-          <w:sz w:val="20"/>
-          <w:szCs w:val="20"/>
+          <w:b/>
+          <w:sz w:val="16"/>
+          <w:szCs w:val="16"/>
         </w:rPr>
       </w:pPr>
       <w:r>
@@ -2586,9 +2830,9 @@
         </w:rPr>
         <w:drawing>
           <wp:inline distT="0" distB="0" distL="0" distR="0">
-            <wp:extent cx="4428877" cy="3988899"/>
-            <wp:effectExtent l="0" t="0" r="0" b="0"/>
-            <wp:docPr id="19" name="Imagen 19"/>
+            <wp:extent cx="2763906" cy="2497158"/>
+            <wp:effectExtent l="19050" t="0" r="0" b="0"/>
+            <wp:docPr id="21" name="Imagen 2"/>
             <wp:cNvGraphicFramePr>
               <a:graphicFrameLocks xmlns:a="http://schemas.openxmlformats.org/drawingml/2006/main" noChangeAspect="1"/>
             </wp:cNvGraphicFramePr>
@@ -2596,19 +2840,13 @@
               <a:graphicData uri="http://schemas.openxmlformats.org/drawingml/2006/picture">
                 <pic:pic xmlns:pic="http://schemas.openxmlformats.org/drawingml/2006/picture">
                   <pic:nvPicPr>
-                    <pic:cNvPr id="0" name="Picture 6"/>
+                    <pic:cNvPr id="0" name="Picture 2"/>
                     <pic:cNvPicPr>
                       <a:picLocks noChangeAspect="1" noChangeArrowheads="1"/>
                     </pic:cNvPicPr>
                   </pic:nvPicPr>
                   <pic:blipFill>
-                    <a:blip r:embed="rId25">
-                      <a:extLst>
-                        <a:ext uri="{28A0092B-C50C-407E-A947-70E740481C1C}">
-                          <a14:useLocalDpi xmlns:a14="http://schemas.microsoft.com/office/drawing/2010/main" val="0"/>
-                        </a:ext>
-                      </a:extLst>
-                    </a:blip>
+                    <a:blip r:embed="rId24"/>
                     <a:srcRect/>
                     <a:stretch>
                       <a:fillRect/>
@@ -2617,14 +2855,17 @@
                   <pic:spPr bwMode="auto">
                     <a:xfrm>
                       <a:off x="0" y="0"/>
-                      <a:ext cx="4428964" cy="3988977"/>
+                      <a:ext cx="2774312" cy="2506560"/>
                     </a:xfrm>
                     <a:prstGeom prst="rect">
                       <a:avLst/>
                     </a:prstGeom>
                     <a:noFill/>
-                    <a:ln>
+                    <a:ln w="9525">
                       <a:noFill/>
+                      <a:miter lim="800000"/>
+                      <a:headEnd/>
+                      <a:tailEnd/>
                     </a:ln>
                   </pic:spPr>
                 </pic:pic>
@@ -2633,6 +2874,209 @@
           </wp:inline>
         </w:drawing>
       </w:r>
+      <w:r>
+        <w:rPr>
+          <w:rFonts w:ascii="Tahoma" w:hAnsi="Tahoma" w:cs="Tahoma"/>
+          <w:sz w:val="20"/>
+          <w:szCs w:val="20"/>
+        </w:rPr>
+        <w:t xml:space="preserve"> </w:t>
+      </w:r>
+      <w:r>
+        <w:rPr>
+          <w:rFonts w:ascii="Tahoma" w:hAnsi="Tahoma" w:cs="Tahoma"/>
+          <w:noProof/>
+          <w:sz w:val="20"/>
+          <w:szCs w:val="20"/>
+          <w:lang w:eastAsia="es-MX"/>
+        </w:rPr>
+        <w:drawing>
+          <wp:inline distT="0" distB="0" distL="0" distR="0">
+            <wp:extent cx="2763411" cy="2496710"/>
+            <wp:effectExtent l="19050" t="0" r="0" b="0"/>
+            <wp:docPr id="23" name="Imagen 3"/>
+            <wp:cNvGraphicFramePr>
+              <a:graphicFrameLocks xmlns:a="http://schemas.openxmlformats.org/drawingml/2006/main" noChangeAspect="1"/>
+            </wp:cNvGraphicFramePr>
+            <a:graphic xmlns:a="http://schemas.openxmlformats.org/drawingml/2006/main">
+              <a:graphicData uri="http://schemas.openxmlformats.org/drawingml/2006/picture">
+                <pic:pic xmlns:pic="http://schemas.openxmlformats.org/drawingml/2006/picture">
+                  <pic:nvPicPr>
+                    <pic:cNvPr id="0" name="Picture 3"/>
+                    <pic:cNvPicPr>
+                      <a:picLocks noChangeAspect="1" noChangeArrowheads="1"/>
+                    </pic:cNvPicPr>
+                  </pic:nvPicPr>
+                  <pic:blipFill>
+                    <a:blip r:embed="rId25"/>
+                    <a:srcRect/>
+                    <a:stretch>
+                      <a:fillRect/>
+                    </a:stretch>
+                  </pic:blipFill>
+                  <pic:spPr bwMode="auto">
+                    <a:xfrm>
+                      <a:off x="0" y="0"/>
+                      <a:ext cx="2779713" cy="2511439"/>
+                    </a:xfrm>
+                    <a:prstGeom prst="rect">
+                      <a:avLst/>
+                    </a:prstGeom>
+                    <a:noFill/>
+                    <a:ln w="9525">
+                      <a:noFill/>
+                      <a:miter lim="800000"/>
+                      <a:headEnd/>
+                      <a:tailEnd/>
+                    </a:ln>
+                  </pic:spPr>
+                </pic:pic>
+              </a:graphicData>
+            </a:graphic>
+          </wp:inline>
+        </w:drawing>
+      </w:r>
+      <w:r>
+        <w:rPr>
+          <w:rFonts w:ascii="Tahoma" w:hAnsi="Tahoma" w:cs="Tahoma"/>
+          <w:sz w:val="20"/>
+          <w:szCs w:val="20"/>
+        </w:rPr>
+        <w:br/>
+        <w:t xml:space="preserve">       </w:t>
+      </w:r>
+      <w:r>
+        <w:rPr>
+          <w:rFonts w:ascii="Tahoma" w:hAnsi="Tahoma" w:cs="Tahoma"/>
+          <w:b/>
+          <w:sz w:val="16"/>
+          <w:szCs w:val="16"/>
+        </w:rPr>
+        <w:t>Servicio web en ACC</w:t>
+      </w:r>
+      <w:r>
+        <w:rPr>
+          <w:rFonts w:ascii="Tahoma" w:hAnsi="Tahoma" w:cs="Tahoma"/>
+          <w:b/>
+          <w:sz w:val="16"/>
+          <w:szCs w:val="16"/>
+        </w:rPr>
+        <w:tab/>
+      </w:r>
+      <w:r>
+        <w:rPr>
+          <w:rFonts w:ascii="Tahoma" w:hAnsi="Tahoma" w:cs="Tahoma"/>
+          <w:b/>
+          <w:sz w:val="16"/>
+          <w:szCs w:val="16"/>
+        </w:rPr>
+        <w:tab/>
+      </w:r>
+      <w:r>
+        <w:rPr>
+          <w:rFonts w:ascii="Tahoma" w:hAnsi="Tahoma" w:cs="Tahoma"/>
+          <w:b/>
+          <w:sz w:val="16"/>
+          <w:szCs w:val="16"/>
+        </w:rPr>
+        <w:tab/>
+      </w:r>
+      <w:r>
+        <w:rPr>
+          <w:rFonts w:ascii="Tahoma" w:hAnsi="Tahoma" w:cs="Tahoma"/>
+          <w:b/>
+          <w:sz w:val="16"/>
+          <w:szCs w:val="16"/>
+        </w:rPr>
+        <w:tab/>
+        <w:t xml:space="preserve">        </w:t>
+      </w:r>
+      <w:r>
+        <w:rPr>
+          <w:rFonts w:ascii="Tahoma" w:hAnsi="Tahoma" w:cs="Tahoma"/>
+          <w:b/>
+          <w:sz w:val="16"/>
+          <w:szCs w:val="16"/>
+        </w:rPr>
+        <w:t xml:space="preserve">Servicio web en </w:t>
+      </w:r>
+      <w:proofErr w:type="spellStart"/>
+      <w:r>
+        <w:rPr>
+          <w:rFonts w:ascii="Tahoma" w:hAnsi="Tahoma" w:cs="Tahoma"/>
+          <w:b/>
+          <w:sz w:val="16"/>
+          <w:szCs w:val="16"/>
+        </w:rPr>
+        <w:t>Friolala</w:t>
+      </w:r>
+      <w:proofErr w:type="spellEnd"/>
+    </w:p>
+    <w:p>
+      <w:pPr>
+        <w:rPr>
+          <w:rFonts w:ascii="Tahoma" w:hAnsi="Tahoma" w:cs="Tahoma"/>
+          <w:sz w:val="20"/>
+          <w:szCs w:val="20"/>
+        </w:rPr>
+      </w:pPr>
+      <w:r>
+        <w:rPr>
+          <w:rFonts w:ascii="Tahoma" w:hAnsi="Tahoma" w:cs="Tahoma"/>
+          <w:sz w:val="20"/>
+          <w:szCs w:val="20"/>
+        </w:rPr>
+        <w:t xml:space="preserve">Del mismo modo para la URL para el </w:t>
+      </w:r>
+      <w:proofErr w:type="spellStart"/>
+      <w:r>
+        <w:rPr>
+          <w:rFonts w:ascii="Tahoma" w:hAnsi="Tahoma" w:cs="Tahoma"/>
+          <w:sz w:val="20"/>
+          <w:szCs w:val="20"/>
+        </w:rPr>
+        <w:t>Webservice</w:t>
+      </w:r>
+      <w:proofErr w:type="spellEnd"/>
+      <w:r>
+        <w:rPr>
+          <w:rFonts w:ascii="Tahoma" w:hAnsi="Tahoma" w:cs="Tahoma"/>
+          <w:sz w:val="20"/>
+          <w:szCs w:val="20"/>
+        </w:rPr>
+        <w:t xml:space="preserve"> en </w:t>
+      </w:r>
+      <w:proofErr w:type="spellStart"/>
+      <w:r>
+        <w:rPr>
+          <w:rFonts w:ascii="Tahoma" w:hAnsi="Tahoma" w:cs="Tahoma"/>
+          <w:sz w:val="20"/>
+          <w:szCs w:val="20"/>
+        </w:rPr>
+        <w:t>Friolala</w:t>
+      </w:r>
+      <w:proofErr w:type="spellEnd"/>
+      <w:r>
+        <w:rPr>
+          <w:rFonts w:ascii="Tahoma" w:hAnsi="Tahoma" w:cs="Tahoma"/>
+          <w:sz w:val="20"/>
+          <w:szCs w:val="20"/>
+        </w:rPr>
+        <w:t>, al momento de escribir este manual la dirección era:</w:t>
+      </w:r>
+    </w:p>
+    <w:p>
+      <w:pPr>
+        <w:rPr>
+          <w:rStyle w:val="Hipervnculo"/>
+        </w:rPr>
+      </w:pPr>
+      <w:r>
+        <w:rPr>
+          <w:rStyle w:val="Hipervnculo"/>
+        </w:rPr>
+        <w:t>http://friolalamatriz.redesdurango.com:84/SegConFriolala/ServicioWeb.asmx</w:t>
+      </w:r>
     </w:p>
     <w:p>
       <w:pPr>
@@ -2677,6 +3121,7 @@
           <w:color w:val="C00000"/>
         </w:rPr>
       </w:pPr>
+      <w:bookmarkStart w:id="9" w:name="_Toc430678860"/>
       <w:r>
         <w:rPr>
           <w:rFonts w:ascii="Tahoma" w:hAnsi="Tahoma" w:cs="Tahoma"/>
@@ -2686,6 +3131,7 @@
         <w:lastRenderedPageBreak/>
         <w:t>Capturando la selectiva</w:t>
       </w:r>
+      <w:bookmarkEnd w:id="9"/>
     </w:p>
     <w:p>
       <w:pPr>
@@ -2746,7 +3192,7 @@
           <w:lang w:eastAsia="es-MX"/>
         </w:rPr>
         <w:drawing>
-          <wp:inline distT="0" distB="0" distL="0" distR="0" wp14:anchorId="3CE1AD48" wp14:editId="38C185EA">
+          <wp:inline distT="0" distB="0" distL="0" distR="0">
             <wp:extent cx="2584174" cy="2590056"/>
             <wp:effectExtent l="0" t="0" r="6985" b="1270"/>
             <wp:docPr id="12" name="Imagen 12"/>
@@ -2766,7 +3212,7 @@
                     <a:blip r:embed="rId26">
                       <a:extLst>
                         <a:ext uri="{28A0092B-C50C-407E-A947-70E740481C1C}">
-                          <a14:useLocalDpi xmlns:a14="http://schemas.microsoft.com/office/drawing/2010/main" val="0"/>
+                          <a14:useLocalDpi xmlns:a14="http://schemas.microsoft.com/office/drawing/2010/main" xmlns:wps="http://schemas.microsoft.com/office/word/2010/wordprocessingShape" xmlns:wpi="http://schemas.microsoft.com/office/word/2010/wordprocessingInk" xmlns:wpg="http://schemas.microsoft.com/office/word/2010/wordprocessingGroup" xmlns:w14="http://schemas.microsoft.com/office/word/2010/wordml" xmlns:w="http://schemas.openxmlformats.org/wordprocessingml/2006/main" xmlns:w10="urn:schemas-microsoft-com:office:word" xmlns:wp14="http://schemas.microsoft.com/office/word/2010/wordprocessingDrawing" xmlns:v="urn:schemas-microsoft-com:vml" xmlns:o="urn:schemas-microsoft-com:office:office" xmlns:mc="http://schemas.openxmlformats.org/markup-compatibility/2006" xmlns:wpc="http://schemas.microsoft.com/office/word/2010/wordprocessingCanvas" xmlns="" val="0"/>
                         </a:ext>
                       </a:extLst>
                     </a:blip>
@@ -2905,81 +3351,9 @@
           <w:szCs w:val="20"/>
           <w:lang w:eastAsia="es-MX"/>
         </w:rPr>
-        <mc:AlternateContent>
-          <mc:Choice Requires="wps">
-            <w:drawing>
-              <wp:anchor distT="0" distB="0" distL="114300" distR="114300" simplePos="0" relativeHeight="251660288" behindDoc="0" locked="0" layoutInCell="1" allowOverlap="1">
-                <wp:simplePos x="0" y="0"/>
-                <wp:positionH relativeFrom="column">
-                  <wp:posOffset>4437380</wp:posOffset>
-                </wp:positionH>
-                <wp:positionV relativeFrom="paragraph">
-                  <wp:posOffset>468934</wp:posOffset>
-                </wp:positionV>
-                <wp:extent cx="365649" cy="309770"/>
-                <wp:effectExtent l="0" t="0" r="15875" b="14605"/>
-                <wp:wrapNone/>
-                <wp:docPr id="21" name="21 Elipse"/>
-                <wp:cNvGraphicFramePr/>
-                <a:graphic xmlns:a="http://schemas.openxmlformats.org/drawingml/2006/main">
-                  <a:graphicData uri="http://schemas.microsoft.com/office/word/2010/wordprocessingShape">
-                    <wps:wsp>
-                      <wps:cNvSpPr/>
-                      <wps:spPr>
-                        <a:xfrm>
-                          <a:off x="0" y="0"/>
-                          <a:ext cx="365649" cy="309770"/>
-                        </a:xfrm>
-                        <a:prstGeom prst="ellipse">
-                          <a:avLst/>
-                        </a:prstGeom>
-                        <a:noFill/>
-                        <a:ln>
-                          <a:solidFill>
-                            <a:srgbClr val="FF0000"/>
-                          </a:solidFill>
-                        </a:ln>
-                      </wps:spPr>
-                      <wps:style>
-                        <a:lnRef idx="2">
-                          <a:schemeClr val="accent1">
-                            <a:shade val="50000"/>
-                          </a:schemeClr>
-                        </a:lnRef>
-                        <a:fillRef idx="1">
-                          <a:schemeClr val="accent1"/>
-                        </a:fillRef>
-                        <a:effectRef idx="0">
-                          <a:schemeClr val="accent1"/>
-                        </a:effectRef>
-                        <a:fontRef idx="minor">
-                          <a:schemeClr val="lt1"/>
-                        </a:fontRef>
-                      </wps:style>
-                      <wps:bodyPr rot="0" spcFirstLastPara="0" vertOverflow="overflow" horzOverflow="overflow" vert="horz" wrap="square" lIns="91440" tIns="45720" rIns="91440" bIns="45720" numCol="1" spcCol="0" rtlCol="0" fromWordArt="0" anchor="ctr" anchorCtr="0" forceAA="0" compatLnSpc="1">
-                        <a:prstTxWarp prst="textNoShape">
-                          <a:avLst/>
-                        </a:prstTxWarp>
-                        <a:noAutofit/>
-                      </wps:bodyPr>
-                    </wps:wsp>
-                  </a:graphicData>
-                </a:graphic>
-                <wp14:sizeRelH relativeFrom="margin">
-                  <wp14:pctWidth>0</wp14:pctWidth>
-                </wp14:sizeRelH>
-                <wp14:sizeRelV relativeFrom="margin">
-                  <wp14:pctHeight>0</wp14:pctHeight>
-                </wp14:sizeRelV>
-              </wp:anchor>
-            </w:drawing>
-          </mc:Choice>
-          <mc:Fallback>
-            <w:pict>
-              <v:oval id="21 Elipse" o:spid="_x0000_s1026" style="position:absolute;margin-left:349.4pt;margin-top:36.9pt;width:28.8pt;height:24.4pt;z-index:251660288;visibility:visible;mso-wrap-style:square;mso-width-percent:0;mso-height-percent:0;mso-wrap-distance-left:9pt;mso-wrap-distance-top:0;mso-wrap-distance-right:9pt;mso-wrap-distance-bottom:0;mso-position-horizontal:absolute;mso-position-horizontal-relative:text;mso-position-vertical:absolute;mso-position-vertical-relative:text;mso-width-percent:0;mso-height-percent:0;mso-width-relative:margin;mso-height-relative:margin;v-text-anchor:middle" o:gfxdata="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" filled="f" strokecolor="red" strokeweight="2pt"/>
-            </w:pict>
-          </mc:Fallback>
-        </mc:AlternateContent>
+        <w:pict>
+          <v:oval id="21 Elipse" o:spid="_x0000_s1031" style="position:absolute;left:0;text-align:left;margin-left:349.4pt;margin-top:36.9pt;width:28.8pt;height:24.4pt;z-index:251660288;visibility:visible;mso-width-relative:margin;mso-height-relative:margin;v-text-anchor:middle" o:gfxdata="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" filled="f" strokecolor="red" strokeweight="2pt"/>
+        </w:pict>
       </w:r>
       <w:r>
         <w:rPr>
@@ -3010,7 +3384,7 @@
                     <a:blip r:embed="rId27">
                       <a:extLst>
                         <a:ext uri="{28A0092B-C50C-407E-A947-70E740481C1C}">
-                          <a14:useLocalDpi xmlns:a14="http://schemas.microsoft.com/office/drawing/2010/main" val="0"/>
+                          <a14:useLocalDpi xmlns:a14="http://schemas.microsoft.com/office/drawing/2010/main" xmlns:wps="http://schemas.microsoft.com/office/word/2010/wordprocessingShape" xmlns:wpi="http://schemas.microsoft.com/office/word/2010/wordprocessingInk" xmlns:wpg="http://schemas.microsoft.com/office/word/2010/wordprocessingGroup" xmlns:w14="http://schemas.microsoft.com/office/word/2010/wordml" xmlns:w="http://schemas.openxmlformats.org/wordprocessingml/2006/main" xmlns:w10="urn:schemas-microsoft-com:office:word" xmlns:wp14="http://schemas.microsoft.com/office/word/2010/wordprocessingDrawing" xmlns:v="urn:schemas-microsoft-com:vml" xmlns:o="urn:schemas-microsoft-com:office:office" xmlns:mc="http://schemas.openxmlformats.org/markup-compatibility/2006" xmlns:wpc="http://schemas.microsoft.com/office/word/2010/wordprocessingCanvas" xmlns="" val="0"/>
                         </a:ext>
                       </a:extLst>
                     </a:blip>
@@ -3095,75 +3469,9 @@
           <w:szCs w:val="20"/>
           <w:lang w:eastAsia="es-MX"/>
         </w:rPr>
-        <mc:AlternateContent>
-          <mc:Choice Requires="wps">
-            <w:drawing>
-              <wp:anchor distT="0" distB="0" distL="114300" distR="114300" simplePos="0" relativeHeight="251661312" behindDoc="0" locked="0" layoutInCell="1" allowOverlap="1">
-                <wp:simplePos x="0" y="0"/>
-                <wp:positionH relativeFrom="column">
-                  <wp:posOffset>2529205</wp:posOffset>
-                </wp:positionH>
-                <wp:positionV relativeFrom="paragraph">
-                  <wp:posOffset>639141</wp:posOffset>
-                </wp:positionV>
-                <wp:extent cx="508884" cy="302149"/>
-                <wp:effectExtent l="0" t="0" r="24765" b="22225"/>
-                <wp:wrapNone/>
-                <wp:docPr id="23" name="23 Elipse"/>
-                <wp:cNvGraphicFramePr/>
-                <a:graphic xmlns:a="http://schemas.openxmlformats.org/drawingml/2006/main">
-                  <a:graphicData uri="http://schemas.microsoft.com/office/word/2010/wordprocessingShape">
-                    <wps:wsp>
-                      <wps:cNvSpPr/>
-                      <wps:spPr>
-                        <a:xfrm>
-                          <a:off x="0" y="0"/>
-                          <a:ext cx="508884" cy="302149"/>
-                        </a:xfrm>
-                        <a:prstGeom prst="ellipse">
-                          <a:avLst/>
-                        </a:prstGeom>
-                        <a:noFill/>
-                        <a:ln>
-                          <a:solidFill>
-                            <a:srgbClr val="FF0000"/>
-                          </a:solidFill>
-                        </a:ln>
-                      </wps:spPr>
-                      <wps:style>
-                        <a:lnRef idx="2">
-                          <a:schemeClr val="accent1">
-                            <a:shade val="50000"/>
-                          </a:schemeClr>
-                        </a:lnRef>
-                        <a:fillRef idx="1">
-                          <a:schemeClr val="accent1"/>
-                        </a:fillRef>
-                        <a:effectRef idx="0">
-                          <a:schemeClr val="accent1"/>
-                        </a:effectRef>
-                        <a:fontRef idx="minor">
-                          <a:schemeClr val="lt1"/>
-                        </a:fontRef>
-                      </wps:style>
-                      <wps:bodyPr rot="0" spcFirstLastPara="0" vertOverflow="overflow" horzOverflow="overflow" vert="horz" wrap="square" lIns="91440" tIns="45720" rIns="91440" bIns="45720" numCol="1" spcCol="0" rtlCol="0" fromWordArt="0" anchor="ctr" anchorCtr="0" forceAA="0" compatLnSpc="1">
-                        <a:prstTxWarp prst="textNoShape">
-                          <a:avLst/>
-                        </a:prstTxWarp>
-                        <a:noAutofit/>
-                      </wps:bodyPr>
-                    </wps:wsp>
-                  </a:graphicData>
-                </a:graphic>
-              </wp:anchor>
-            </w:drawing>
-          </mc:Choice>
-          <mc:Fallback>
-            <w:pict>
-              <v:oval id="23 Elipse" o:spid="_x0000_s1026" style="position:absolute;margin-left:199.15pt;margin-top:50.35pt;width:40.05pt;height:23.8pt;z-index:251661312;visibility:visible;mso-wrap-style:square;mso-wrap-distance-left:9pt;mso-wrap-distance-top:0;mso-wrap-distance-right:9pt;mso-wrap-distance-bottom:0;mso-position-horizontal:absolute;mso-position-horizontal-relative:text;mso-position-vertical:absolute;mso-position-vertical-relative:text;v-text-anchor:middle" o:gfxdata="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" filled="f" strokecolor="red" strokeweight="2pt"/>
-            </w:pict>
-          </mc:Fallback>
-        </mc:AlternateContent>
+        <w:pict>
+          <v:oval id="23 Elipse" o:spid="_x0000_s1030" style="position:absolute;left:0;text-align:left;margin-left:199.15pt;margin-top:50.35pt;width:40.05pt;height:23.8pt;z-index:251661312;visibility:visible;v-text-anchor:middle" o:gfxdata="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" filled="f" strokecolor="red" strokeweight="2pt"/>
+        </w:pict>
       </w:r>
       <w:r>
         <w:rPr>
@@ -3194,7 +3502,7 @@
                     <a:blip r:embed="rId28">
                       <a:extLst>
                         <a:ext uri="{28A0092B-C50C-407E-A947-70E740481C1C}">
-                          <a14:useLocalDpi xmlns:a14="http://schemas.microsoft.com/office/drawing/2010/main" val="0"/>
+                          <a14:useLocalDpi xmlns:a14="http://schemas.microsoft.com/office/drawing/2010/main" xmlns:wps="http://schemas.microsoft.com/office/word/2010/wordprocessingShape" xmlns:wpi="http://schemas.microsoft.com/office/word/2010/wordprocessingInk" xmlns:wpg="http://schemas.microsoft.com/office/word/2010/wordprocessingGroup" xmlns:w14="http://schemas.microsoft.com/office/word/2010/wordml" xmlns:w="http://schemas.openxmlformats.org/wordprocessingml/2006/main" xmlns:w10="urn:schemas-microsoft-com:office:word" xmlns:wp14="http://schemas.microsoft.com/office/word/2010/wordprocessingDrawing" xmlns:v="urn:schemas-microsoft-com:vml" xmlns:o="urn:schemas-microsoft-com:office:office" xmlns:mc="http://schemas.openxmlformats.org/markup-compatibility/2006" xmlns:wpc="http://schemas.microsoft.com/office/word/2010/wordprocessingCanvas" xmlns="" val="0"/>
                         </a:ext>
                       </a:extLst>
                     </a:blip>
@@ -3262,78 +3570,9 @@
           <w:szCs w:val="20"/>
           <w:lang w:eastAsia="es-MX"/>
         </w:rPr>
-        <mc:AlternateContent>
-          <mc:Choice Requires="wps">
-            <w:drawing>
-              <wp:anchor distT="0" distB="0" distL="114300" distR="114300" simplePos="0" relativeHeight="251663360" behindDoc="0" locked="0" layoutInCell="1" allowOverlap="1">
-                <wp:simplePos x="0" y="0"/>
-                <wp:positionH relativeFrom="column">
-                  <wp:posOffset>3746308</wp:posOffset>
-                </wp:positionH>
-                <wp:positionV relativeFrom="paragraph">
-                  <wp:posOffset>2840107</wp:posOffset>
-                </wp:positionV>
-                <wp:extent cx="834528" cy="238539"/>
-                <wp:effectExtent l="0" t="0" r="22860" b="28575"/>
-                <wp:wrapNone/>
-                <wp:docPr id="27" name="27 Elipse"/>
-                <wp:cNvGraphicFramePr/>
-                <a:graphic xmlns:a="http://schemas.openxmlformats.org/drawingml/2006/main">
-                  <a:graphicData uri="http://schemas.microsoft.com/office/word/2010/wordprocessingShape">
-                    <wps:wsp>
-                      <wps:cNvSpPr/>
-                      <wps:spPr>
-                        <a:xfrm>
-                          <a:off x="0" y="0"/>
-                          <a:ext cx="834528" cy="238539"/>
-                        </a:xfrm>
-                        <a:prstGeom prst="ellipse">
-                          <a:avLst/>
-                        </a:prstGeom>
-                        <a:noFill/>
-                        <a:ln>
-                          <a:solidFill>
-                            <a:srgbClr val="FF0000"/>
-                          </a:solidFill>
-                        </a:ln>
-                      </wps:spPr>
-                      <wps:style>
-                        <a:lnRef idx="2">
-                          <a:schemeClr val="accent1">
-                            <a:shade val="50000"/>
-                          </a:schemeClr>
-                        </a:lnRef>
-                        <a:fillRef idx="1">
-                          <a:schemeClr val="accent1"/>
-                        </a:fillRef>
-                        <a:effectRef idx="0">
-                          <a:schemeClr val="accent1"/>
-                        </a:effectRef>
-                        <a:fontRef idx="minor">
-                          <a:schemeClr val="lt1"/>
-                        </a:fontRef>
-                      </wps:style>
-                      <wps:bodyPr rot="0" spcFirstLastPara="0" vertOverflow="overflow" horzOverflow="overflow" vert="horz" wrap="square" lIns="91440" tIns="45720" rIns="91440" bIns="45720" numCol="1" spcCol="0" rtlCol="0" fromWordArt="0" anchor="ctr" anchorCtr="0" forceAA="0" compatLnSpc="1">
-                        <a:prstTxWarp prst="textNoShape">
-                          <a:avLst/>
-                        </a:prstTxWarp>
-                        <a:noAutofit/>
-                      </wps:bodyPr>
-                    </wps:wsp>
-                  </a:graphicData>
-                </a:graphic>
-                <wp14:sizeRelH relativeFrom="margin">
-                  <wp14:pctWidth>0</wp14:pctWidth>
-                </wp14:sizeRelH>
-              </wp:anchor>
-            </w:drawing>
-          </mc:Choice>
-          <mc:Fallback>
-            <w:pict>
-              <v:oval id="27 Elipse" o:spid="_x0000_s1026" style="position:absolute;margin-left:295pt;margin-top:223.65pt;width:65.7pt;height:18.8pt;z-index:251663360;visibility:visible;mso-wrap-style:square;mso-width-percent:0;mso-wrap-distance-left:9pt;mso-wrap-distance-top:0;mso-wrap-distance-right:9pt;mso-wrap-distance-bottom:0;mso-position-horizontal:absolute;mso-position-horizontal-relative:text;mso-position-vertical:absolute;mso-position-vertical-relative:text;mso-width-percent:0;mso-width-relative:margin;v-text-anchor:middle" o:gfxdata="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" filled="f" strokecolor="red" strokeweight="2pt"/>
-            </w:pict>
-          </mc:Fallback>
-        </mc:AlternateContent>
+        <w:pict>
+          <v:oval id="27 Elipse" o:spid="_x0000_s1029" style="position:absolute;left:0;text-align:left;margin-left:295pt;margin-top:223.65pt;width:65.7pt;height:18.8pt;z-index:251663360;visibility:visible;mso-width-relative:margin;v-text-anchor:middle" o:gfxdata="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" filled="f" strokecolor="red" strokeweight="2pt"/>
+        </w:pict>
       </w:r>
       <w:r>
         <w:rPr>
@@ -3343,78 +3582,9 @@
           <w:szCs w:val="20"/>
           <w:lang w:eastAsia="es-MX"/>
         </w:rPr>
-        <mc:AlternateContent>
-          <mc:Choice Requires="wps">
-            <w:drawing>
-              <wp:anchor distT="0" distB="0" distL="114300" distR="114300" simplePos="0" relativeHeight="251662336" behindDoc="0" locked="0" layoutInCell="1" allowOverlap="1">
-                <wp:simplePos x="0" y="0"/>
-                <wp:positionH relativeFrom="column">
-                  <wp:posOffset>613493</wp:posOffset>
-                </wp:positionH>
-                <wp:positionV relativeFrom="paragraph">
-                  <wp:posOffset>1321407</wp:posOffset>
-                </wp:positionV>
-                <wp:extent cx="2711395" cy="166536"/>
-                <wp:effectExtent l="0" t="0" r="13335" b="24130"/>
-                <wp:wrapNone/>
-                <wp:docPr id="26" name="26 Elipse"/>
-                <wp:cNvGraphicFramePr/>
-                <a:graphic xmlns:a="http://schemas.openxmlformats.org/drawingml/2006/main">
-                  <a:graphicData uri="http://schemas.microsoft.com/office/word/2010/wordprocessingShape">
-                    <wps:wsp>
-                      <wps:cNvSpPr/>
-                      <wps:spPr>
-                        <a:xfrm>
-                          <a:off x="0" y="0"/>
-                          <a:ext cx="2711395" cy="166536"/>
-                        </a:xfrm>
-                        <a:prstGeom prst="ellipse">
-                          <a:avLst/>
-                        </a:prstGeom>
-                        <a:noFill/>
-                        <a:ln>
-                          <a:solidFill>
-                            <a:srgbClr val="FF0000"/>
-                          </a:solidFill>
-                        </a:ln>
-                      </wps:spPr>
-                      <wps:style>
-                        <a:lnRef idx="2">
-                          <a:schemeClr val="accent1">
-                            <a:shade val="50000"/>
-                          </a:schemeClr>
-                        </a:lnRef>
-                        <a:fillRef idx="1">
-                          <a:schemeClr val="accent1"/>
-                        </a:fillRef>
-                        <a:effectRef idx="0">
-                          <a:schemeClr val="accent1"/>
-                        </a:effectRef>
-                        <a:fontRef idx="minor">
-                          <a:schemeClr val="lt1"/>
-                        </a:fontRef>
-                      </wps:style>
-                      <wps:bodyPr rot="0" spcFirstLastPara="0" vertOverflow="overflow" horzOverflow="overflow" vert="horz" wrap="square" lIns="91440" tIns="45720" rIns="91440" bIns="45720" numCol="1" spcCol="0" rtlCol="0" fromWordArt="0" anchor="ctr" anchorCtr="0" forceAA="0" compatLnSpc="1">
-                        <a:prstTxWarp prst="textNoShape">
-                          <a:avLst/>
-                        </a:prstTxWarp>
-                        <a:noAutofit/>
-                      </wps:bodyPr>
-                    </wps:wsp>
-                  </a:graphicData>
-                </a:graphic>
-                <wp14:sizeRelV relativeFrom="margin">
-                  <wp14:pctHeight>0</wp14:pctHeight>
-                </wp14:sizeRelV>
-              </wp:anchor>
-            </w:drawing>
-          </mc:Choice>
-          <mc:Fallback>
-            <w:pict>
-              <v:oval id="26 Elipse" o:spid="_x0000_s1026" style="position:absolute;margin-left:48.3pt;margin-top:104.05pt;width:213.5pt;height:13.1pt;z-index:251662336;visibility:visible;mso-wrap-style:square;mso-height-percent:0;mso-wrap-distance-left:9pt;mso-wrap-distance-top:0;mso-wrap-distance-right:9pt;mso-wrap-distance-bottom:0;mso-position-horizontal:absolute;mso-position-horizontal-relative:text;mso-position-vertical:absolute;mso-position-vertical-relative:text;mso-height-percent:0;mso-height-relative:margin;v-text-anchor:middle" o:gfxdata="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" filled="f" strokecolor="red" strokeweight="2pt"/>
-            </w:pict>
-          </mc:Fallback>
-        </mc:AlternateContent>
+        <w:pict>
+          <v:oval id="26 Elipse" o:spid="_x0000_s1028" style="position:absolute;left:0;text-align:left;margin-left:48.3pt;margin-top:104.05pt;width:213.5pt;height:13.1pt;z-index:251662336;visibility:visible;mso-height-relative:margin;v-text-anchor:middle" o:gfxdata="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" filled="f" strokecolor="red" strokeweight="2pt"/>
+        </w:pict>
       </w:r>
       <w:r>
         <w:rPr>
@@ -3445,7 +3615,7 @@
                     <a:blip r:embed="rId29">
                       <a:extLst>
                         <a:ext uri="{28A0092B-C50C-407E-A947-70E740481C1C}">
-                          <a14:useLocalDpi xmlns:a14="http://schemas.microsoft.com/office/drawing/2010/main" val="0"/>
+                          <a14:useLocalDpi xmlns:a14="http://schemas.microsoft.com/office/drawing/2010/main" xmlns:wps="http://schemas.microsoft.com/office/word/2010/wordprocessingShape" xmlns:wpi="http://schemas.microsoft.com/office/word/2010/wordprocessingInk" xmlns:wpg="http://schemas.microsoft.com/office/word/2010/wordprocessingGroup" xmlns:w14="http://schemas.microsoft.com/office/word/2010/wordml" xmlns:w="http://schemas.openxmlformats.org/wordprocessingml/2006/main" xmlns:w10="urn:schemas-microsoft-com:office:word" xmlns:wp14="http://schemas.microsoft.com/office/word/2010/wordprocessingDrawing" xmlns:v="urn:schemas-microsoft-com:vml" xmlns:o="urn:schemas-microsoft-com:office:office" xmlns:mc="http://schemas.openxmlformats.org/markup-compatibility/2006" xmlns:wpc="http://schemas.microsoft.com/office/word/2010/wordprocessingCanvas" xmlns="" val="0"/>
                         </a:ext>
                       </a:extLst>
                     </a:blip>
@@ -3526,17 +3696,7 @@
           <w:sz w:val="20"/>
           <w:szCs w:val="20"/>
         </w:rPr>
-        <w:t xml:space="preserve"> (</w:t>
-      </w:r>
-      <w:bookmarkStart w:id="4" w:name="_GoBack"/>
-      <w:bookmarkEnd w:id="4"/>
-      <w:r>
-        <w:rPr>
-          <w:rFonts w:ascii="Tahoma" w:hAnsi="Tahoma" w:cs="Tahoma"/>
-          <w:sz w:val="20"/>
-          <w:szCs w:val="20"/>
-        </w:rPr>
-        <w:t>de la misma forma que en la captura de abarrotes)</w:t>
+        <w:t xml:space="preserve"> (de la misma forma que en la captura de abarrotes)</w:t>
       </w:r>
       <w:r>
         <w:rPr>
@@ -3564,75 +3724,9 @@
           <w:szCs w:val="20"/>
           <w:lang w:eastAsia="es-MX"/>
         </w:rPr>
-        <mc:AlternateContent>
-          <mc:Choice Requires="wps">
-            <w:drawing>
-              <wp:anchor distT="0" distB="0" distL="114300" distR="114300" simplePos="0" relativeHeight="251664384" behindDoc="0" locked="0" layoutInCell="1" allowOverlap="1">
-                <wp:simplePos x="0" y="0"/>
-                <wp:positionH relativeFrom="column">
-                  <wp:posOffset>2473021</wp:posOffset>
-                </wp:positionH>
-                <wp:positionV relativeFrom="paragraph">
-                  <wp:posOffset>3231515</wp:posOffset>
-                </wp:positionV>
-                <wp:extent cx="683812" cy="270344"/>
-                <wp:effectExtent l="0" t="0" r="21590" b="15875"/>
-                <wp:wrapNone/>
-                <wp:docPr id="29" name="29 Elipse"/>
-                <wp:cNvGraphicFramePr/>
-                <a:graphic xmlns:a="http://schemas.openxmlformats.org/drawingml/2006/main">
-                  <a:graphicData uri="http://schemas.microsoft.com/office/word/2010/wordprocessingShape">
-                    <wps:wsp>
-                      <wps:cNvSpPr/>
-                      <wps:spPr>
-                        <a:xfrm>
-                          <a:off x="0" y="0"/>
-                          <a:ext cx="683812" cy="270344"/>
-                        </a:xfrm>
-                        <a:prstGeom prst="ellipse">
-                          <a:avLst/>
-                        </a:prstGeom>
-                        <a:noFill/>
-                        <a:ln>
-                          <a:solidFill>
-                            <a:srgbClr val="FF0000"/>
-                          </a:solidFill>
-                        </a:ln>
-                      </wps:spPr>
-                      <wps:style>
-                        <a:lnRef idx="2">
-                          <a:schemeClr val="accent1">
-                            <a:shade val="50000"/>
-                          </a:schemeClr>
-                        </a:lnRef>
-                        <a:fillRef idx="1">
-                          <a:schemeClr val="accent1"/>
-                        </a:fillRef>
-                        <a:effectRef idx="0">
-                          <a:schemeClr val="accent1"/>
-                        </a:effectRef>
-                        <a:fontRef idx="minor">
-                          <a:schemeClr val="lt1"/>
-                        </a:fontRef>
-                      </wps:style>
-                      <wps:bodyPr rot="0" spcFirstLastPara="0" vertOverflow="overflow" horzOverflow="overflow" vert="horz" wrap="square" lIns="91440" tIns="45720" rIns="91440" bIns="45720" numCol="1" spcCol="0" rtlCol="0" fromWordArt="0" anchor="ctr" anchorCtr="0" forceAA="0" compatLnSpc="1">
-                        <a:prstTxWarp prst="textNoShape">
-                          <a:avLst/>
-                        </a:prstTxWarp>
-                        <a:noAutofit/>
-                      </wps:bodyPr>
-                    </wps:wsp>
-                  </a:graphicData>
-                </a:graphic>
-              </wp:anchor>
-            </w:drawing>
-          </mc:Choice>
-          <mc:Fallback>
-            <w:pict>
-              <v:oval id="29 Elipse" o:spid="_x0000_s1026" style="position:absolute;margin-left:194.75pt;margin-top:254.45pt;width:53.85pt;height:21.3pt;z-index:251664384;visibility:visible;mso-wrap-style:square;mso-wrap-distance-left:9pt;mso-wrap-distance-top:0;mso-wrap-distance-right:9pt;mso-wrap-distance-bottom:0;mso-position-horizontal:absolute;mso-position-horizontal-relative:text;mso-position-vertical:absolute;mso-position-vertical-relative:text;v-text-anchor:middle" o:gfxdata="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" filled="f" strokecolor="red" strokeweight="2pt"/>
-            </w:pict>
-          </mc:Fallback>
-        </mc:AlternateContent>
+        <w:pict>
+          <v:oval id="29 Elipse" o:spid="_x0000_s1027" style="position:absolute;left:0;text-align:left;margin-left:194.75pt;margin-top:254.45pt;width:53.85pt;height:21.3pt;z-index:251664384;visibility:visible;v-text-anchor:middle" o:gfxdata="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" filled="f" strokecolor="red" strokeweight="2pt"/>
+        </w:pict>
       </w:r>
       <w:r>
         <w:rPr>
@@ -3643,7 +3737,7 @@
           <w:lang w:eastAsia="es-MX"/>
         </w:rPr>
         <w:drawing>
-          <wp:inline distT="0" distB="0" distL="0" distR="0" wp14:anchorId="20AF2FA9" wp14:editId="7BC42242">
+          <wp:inline distT="0" distB="0" distL="0" distR="0">
             <wp:extent cx="4595854" cy="3526543"/>
             <wp:effectExtent l="0" t="0" r="0" b="0"/>
             <wp:docPr id="28" name="Imagen 28"/>
@@ -3663,7 +3757,7 @@
                     <a:blip r:embed="rId29">
                       <a:extLst>
                         <a:ext uri="{28A0092B-C50C-407E-A947-70E740481C1C}">
-                          <a14:useLocalDpi xmlns:a14="http://schemas.microsoft.com/office/drawing/2010/main" val="0"/>
+                          <a14:useLocalDpi xmlns:a14="http://schemas.microsoft.com/office/drawing/2010/main" xmlns:wps="http://schemas.microsoft.com/office/word/2010/wordprocessingShape" xmlns:wpi="http://schemas.microsoft.com/office/word/2010/wordprocessingInk" xmlns:wpg="http://schemas.microsoft.com/office/word/2010/wordprocessingGroup" xmlns:w14="http://schemas.microsoft.com/office/word/2010/wordml" xmlns:w="http://schemas.openxmlformats.org/wordprocessingml/2006/main" xmlns:w10="urn:schemas-microsoft-com:office:word" xmlns:wp14="http://schemas.microsoft.com/office/word/2010/wordprocessingDrawing" xmlns:v="urn:schemas-microsoft-com:vml" xmlns:o="urn:schemas-microsoft-com:office:office" xmlns:mc="http://schemas.openxmlformats.org/markup-compatibility/2006" xmlns:wpc="http://schemas.microsoft.com/office/word/2010/wordprocessingCanvas" xmlns="" val="0"/>
                         </a:ext>
                       </a:extLst>
                     </a:blip>
@@ -3730,7 +3824,7 @@
                     <a:blip r:embed="rId30">
                       <a:extLst>
                         <a:ext uri="{28A0092B-C50C-407E-A947-70E740481C1C}">
-                          <a14:useLocalDpi xmlns:a14="http://schemas.microsoft.com/office/drawing/2010/main" val="0"/>
+                          <a14:useLocalDpi xmlns:a14="http://schemas.microsoft.com/office/drawing/2010/main" xmlns:wps="http://schemas.microsoft.com/office/word/2010/wordprocessingShape" xmlns:wpi="http://schemas.microsoft.com/office/word/2010/wordprocessingInk" xmlns:wpg="http://schemas.microsoft.com/office/word/2010/wordprocessingGroup" xmlns:w14="http://schemas.microsoft.com/office/word/2010/wordml" xmlns:w="http://schemas.openxmlformats.org/wordprocessingml/2006/main" xmlns:w10="urn:schemas-microsoft-com:office:word" xmlns:wp14="http://schemas.microsoft.com/office/word/2010/wordprocessingDrawing" xmlns:v="urn:schemas-microsoft-com:vml" xmlns:o="urn:schemas-microsoft-com:office:office" xmlns:mc="http://schemas.openxmlformats.org/markup-compatibility/2006" xmlns:wpc="http://schemas.microsoft.com/office/word/2010/wordprocessingCanvas" xmlns="" val="0"/>
                         </a:ext>
                       </a:extLst>
                     </a:blip>
@@ -3772,7 +3866,7 @@
 </file>
 
 <file path=word/numbering.xml><?xml version="1.0" encoding="utf-8"?>
-<w:numbering xmlns:wpc="http://schemas.microsoft.com/office/word/2010/wordprocessingCanvas" xmlns:mc="http://schemas.openxmlformats.org/markup-compatibility/2006" xmlns:o="urn:schemas-microsoft-com:office:office" xmlns:r="http://schemas.openxmlformats.org/officeDocument/2006/relationships" xmlns:m="http://schemas.openxmlformats.org/officeDocument/2006/math" xmlns:v="urn:schemas-microsoft-com:vml" xmlns:wp14="http://schemas.microsoft.com/office/word/2010/wordprocessingDrawing" xmlns:wp="http://schemas.openxmlformats.org/drawingml/2006/wordprocessingDrawing" xmlns:w10="urn:schemas-microsoft-com:office:word" xmlns:w="http://schemas.openxmlformats.org/wordprocessingml/2006/main" xmlns:w14="http://schemas.microsoft.com/office/word/2010/wordml" xmlns:wpg="http://schemas.microsoft.com/office/word/2010/wordprocessingGroup" xmlns:wpi="http://schemas.microsoft.com/office/word/2010/wordprocessingInk" xmlns:wne="http://schemas.microsoft.com/office/word/2006/wordml" xmlns:wps="http://schemas.microsoft.com/office/word/2010/wordprocessingShape" mc:Ignorable="w14 wp14">
+<w:numbering xmlns:ve="http://schemas.openxmlformats.org/markup-compatibility/2006" xmlns:o="urn:schemas-microsoft-com:office:office" xmlns:r="http://schemas.openxmlformats.org/officeDocument/2006/relationships" xmlns:m="http://schemas.openxmlformats.org/officeDocument/2006/math" xmlns:v="urn:schemas-microsoft-com:vml" xmlns:wp="http://schemas.openxmlformats.org/drawingml/2006/wordprocessingDrawing" xmlns:w10="urn:schemas-microsoft-com:office:word" xmlns:w="http://schemas.openxmlformats.org/wordprocessingml/2006/main" xmlns:wne="http://schemas.microsoft.com/office/word/2006/wordml">
   <w:abstractNum w:abstractNumId="0">
     <w:nsid w:val="0731039B"/>
     <w:multiLevelType w:val="hybridMultilevel"/>
@@ -3866,7 +3960,394 @@
 </file>
 
 <file path=word/styles.xml><?xml version="1.0" encoding="utf-8"?>
-<w:styles xmlns:mc="http://schemas.openxmlformats.org/markup-compatibility/2006" xmlns:r="http://schemas.openxmlformats.org/officeDocument/2006/relationships" xmlns:w="http://schemas.openxmlformats.org/wordprocessingml/2006/main" xmlns:w14="http://schemas.microsoft.com/office/word/2010/wordml" mc:Ignorable="w14">
+<w:styles xmlns:r="http://schemas.openxmlformats.org/officeDocument/2006/relationships" xmlns:w="http://schemas.openxmlformats.org/wordprocessingml/2006/main">
+  <w:docDefaults>
+    <w:rPrDefault>
+      <w:rPr>
+        <w:rFonts w:asciiTheme="minorHAnsi" w:eastAsiaTheme="minorHAnsi" w:hAnsiTheme="minorHAnsi" w:cstheme="minorBidi"/>
+        <w:sz w:val="22"/>
+        <w:szCs w:val="22"/>
+        <w:lang w:val="es-MX" w:eastAsia="en-US" w:bidi="ar-SA"/>
+      </w:rPr>
+    </w:rPrDefault>
+    <w:pPrDefault>
+      <w:pPr>
+        <w:spacing w:after="200" w:line="276" w:lineRule="auto"/>
+      </w:pPr>
+    </w:pPrDefault>
+  </w:docDefaults>
+  <w:latentStyles w:defLockedState="0" w:defUIPriority="99" w:defSemiHidden="1" w:defUnhideWhenUsed="1" w:defQFormat="0" w:count="267">
+    <w:lsdException w:name="Normal" w:semiHidden="0" w:uiPriority="0" w:unhideWhenUsed="0" w:qFormat="1"/>
+    <w:lsdException w:name="heading 1" w:semiHidden="0" w:uiPriority="9" w:unhideWhenUsed="0" w:qFormat="1"/>
+    <w:lsdException w:name="heading 2" w:uiPriority="9" w:qFormat="1"/>
+    <w:lsdException w:name="heading 3" w:uiPriority="9" w:qFormat="1"/>
+    <w:lsdException w:name="heading 4" w:uiPriority="9" w:qFormat="1"/>
+    <w:lsdException w:name="heading 5" w:uiPriority="9" w:qFormat="1"/>
+    <w:lsdException w:name="heading 6" w:uiPriority="9" w:qFormat="1"/>
+    <w:lsdException w:name="heading 7" w:uiPriority="9" w:qFormat="1"/>
+    <w:lsdException w:name="heading 8" w:uiPriority="9" w:qFormat="1"/>
+    <w:lsdException w:name="heading 9" w:uiPriority="9" w:qFormat="1"/>
+    <w:lsdException w:name="toc 1" w:uiPriority="39"/>
+    <w:lsdException w:name="toc 2" w:uiPriority="39"/>
+    <w:lsdException w:name="toc 3" w:uiPriority="39"/>
+    <w:lsdException w:name="toc 4" w:uiPriority="39"/>
+    <w:lsdException w:name="toc 5" w:uiPriority="39"/>
+    <w:lsdException w:name="toc 6" w:uiPriority="39"/>
+    <w:lsdException w:name="toc 7" w:uiPriority="39"/>
+    <w:lsdException w:name="toc 8" w:uiPriority="39"/>
+    <w:lsdException w:name="toc 9" w:uiPriority="39"/>
+    <w:lsdException w:name="caption" w:uiPriority="35" w:qFormat="1"/>
+    <w:lsdException w:name="Title" w:semiHidden="0" w:uiPriority="10" w:unhideWhenUsed="0" w:qFormat="1"/>
+    <w:lsdException w:name="Default Paragraph Font" w:uiPriority="1"/>
+    <w:lsdException w:name="Subtitle" w:semiHidden="0" w:uiPriority="11" w:unhideWhenUsed="0" w:qFormat="1"/>
+    <w:lsdException w:name="Strong" w:semiHidden="0" w:uiPriority="22" w:unhideWhenUsed="0" w:qFormat="1"/>
+    <w:lsdException w:name="Emphasis" w:semiHidden="0" w:uiPriority="20" w:unhideWhenUsed="0" w:qFormat="1"/>
+    <w:lsdException w:name="Table Grid" w:semiHidden="0" w:uiPriority="59" w:unhideWhenUsed="0"/>
+    <w:lsdException w:name="Placeholder Text" w:unhideWhenUsed="0"/>
+    <w:lsdException w:name="No Spacing" w:semiHidden="0" w:uiPriority="1" w:unhideWhenUsed="0" w:qFormat="1"/>
+    <w:lsdException w:name="Light Shading" w:semiHidden="0" w:uiPriority="60" w:unhideWhenUsed="0"/>
+    <w:lsdException w:name="Light List" w:semiHidden="0" w:uiPriority="61" w:unhideWhenUsed="0"/>
+    <w:lsdException w:name="Light Grid" w:semiHidden="0" w:uiPriority="62" w:unhideWhenUsed="0"/>
+    <w:lsdException w:name="Medium Shading 1" w:semiHidden="0" w:uiPriority="63" w:unhideWhenUsed="0"/>
+    <w:lsdException w:name="Medium Shading 2" w:semiHidden="0" w:uiPriority="64" w:unhideWhenUsed="0"/>
+    <w:lsdException w:name="Medium List 1" w:semiHidden="0" w:uiPriority="65" w:unhideWhenUsed="0"/>
+    <w:lsdException w:name="Medium List 2" w:semiHidden="0" w:uiPriority="66" w:unhideWhenUsed="0"/>
+    <w:lsdException w:name="Medium Grid 1" w:semiHidden="0" w:uiPriority="67" w:unhideWhenUsed="0"/>
+    <w:lsdException w:name="Medium Grid 2" w:semiHidden="0" w:uiPriority="68" w:unhideWhenUsed="0"/>
+    <w:lsdException w:name="Medium Grid 3" w:semiHidden="0" w:uiPriority="69" w:unhideWhenUsed="0"/>
+    <w:lsdException w:name="Dark List" w:semiHidden="0" w:uiPriority="70" w:unhideWhenUsed="0"/>
+    <w:lsdException w:name="Colorful Shading" w:semiHidden="0" w:uiPriority="71" w:unhideWhenUsed="0"/>
+    <w:lsdException w:name="Colorful List" w:semiHidden="0" w:uiPriority="72" w:unhideWhenUsed="0"/>
+    <w:lsdException w:name="Colorful Grid" w:semiHidden="0" w:uiPriority="73" w:unhideWhenUsed="0"/>
+    <w:lsdException w:name="Light Shading Accent 1" w:semiHidden="0" w:uiPriority="60" w:unhideWhenUsed="0"/>
+    <w:lsdException w:name="Light List Accent 1" w:semiHidden="0" w:uiPriority="61" w:unhideWhenUsed="0"/>
+    <w:lsdException w:name="Light Grid Accent 1" w:semiHidden="0" w:uiPriority="62" w:unhideWhenUsed="0"/>
+    <w:lsdException w:name="Medium Shading 1 Accent 1" w:semiHidden="0" w:uiPriority="63" w:unhideWhenUsed="0"/>
+    <w:lsdException w:name="Medium Shading 2 Accent 1" w:semiHidden="0" w:uiPriority="64" w:unhideWhenUsed="0"/>
+    <w:lsdException w:name="Medium List 1 Accent 1" w:semiHidden="0" w:uiPriority="65" w:unhideWhenUsed="0"/>
+    <w:lsdException w:name="Revision" w:unhideWhenUsed="0"/>
+    <w:lsdException w:name="List Paragraph" w:semiHidden="0" w:uiPriority="34" w:unhideWhenUsed="0" w:qFormat="1"/>
+    <w:lsdException w:name="Quote" w:semiHidden="0" w:uiPriority="29" w:unhideWhenUsed="0" w:qFormat="1"/>
+    <w:lsdException w:name="Intense Quote" w:semiHidden="0" w:uiPriority="30" w:unhideWhenUsed="0" w:qFormat="1"/>
+    <w:lsdException w:name="Medium List 2 Accent 1" w:semiHidden="0" w:uiPriority="66" w:unhideWhenUsed="0"/>
+    <w:lsdException w:name="Medium Grid 1 Accent 1" w:semiHidden="0" w:uiPriority="67" w:unhideWhenUsed="0"/>
+    <w:lsdException w:name="Medium Grid 2 Accent 1" w:semiHidden="0" w:uiPriority="68" w:unhideWhenUsed="0"/>
+    <w:lsdException w:name="Medium Grid 3 Accent 1" w:semiHidden="0" w:uiPriority="69" w:unhideWhenUsed="0"/>
+    <w:lsdException w:name="Dark List Accent 1" w:semiHidden="0" w:uiPriority="70" w:unhideWhenUsed="0"/>
+    <w:lsdException w:name="Colorful Shading Accent 1" w:semiHidden="0" w:uiPriority="71" w:unhideWhenUsed="0"/>
+    <w:lsdException w:name="Colorful List Accent 1" w:semiHidden="0" w:uiPriority="72" w:unhideWhenUsed="0"/>
+    <w:lsdException w:name="Colorful Grid Accent 1" w:semiHidden="0" w:uiPriority="73" w:unhideWhenUsed="0"/>
+    <w:lsdException w:name="Light Shading Accent 2" w:semiHidden="0" w:uiPriority="60" w:unhideWhenUsed="0"/>
+    <w:lsdException w:name="Light List Accent 2" w:semiHidden="0" w:uiPriority="61" w:unhideWhenUsed="0"/>
+    <w:lsdException w:name="Light Grid Accent 2" w:semiHidden="0" w:uiPriority="62" w:unhideWhenUsed="0"/>
+    <w:lsdException w:name="Medium Shading 1 Accent 2" w:semiHidden="0" w:uiPriority="63" w:unhideWhenUsed="0"/>
+    <w:lsdException w:name="Medium Shading 2 Accent 2" w:semiHidden="0" w:uiPriority="64" w:unhideWhenUsed="0"/>
+    <w:lsdException w:name="Medium List 1 Accent 2" w:semiHidden="0" w:uiPriority="65" w:unhideWhenUsed="0"/>
+    <w:lsdException w:name="Medium List 2 Accent 2" w:semiHidden="0" w:uiPriority="66" w:unhideWhenUsed="0"/>
+    <w:lsdException w:name="Medium Grid 1 Accent 2" w:semiHidden="0" w:uiPriority="67" w:unhideWhenUsed="0"/>
+    <w:lsdException w:name="Medium Grid 2 Accent 2" w:semiHidden="0" w:uiPriority="68" w:unhideWhenUsed="0"/>
+    <w:lsdException w:name="Medium Grid 3 Accent 2" w:semiHidden="0" w:uiPriority="69" w:unhideWhenUsed="0"/>
+    <w:lsdException w:name="Dark List Accent 2" w:semiHidden="0" w:uiPriority="70" w:unhideWhenUsed="0"/>
+    <w:lsdException w:name="Colorful Shading Accent 2" w:semiHidden="0" w:uiPriority="71" w:unhideWhenUsed="0"/>
+    <w:lsdException w:name="Colorful List Accent 2" w:semiHidden="0" w:uiPriority="72" w:unhideWhenUsed="0"/>
+    <w:lsdException w:name="Colorful Grid Accent 2" w:semiHidden="0" w:uiPriority="73" w:unhideWhenUsed="0"/>
+    <w:lsdException w:name="Light Shading Accent 3" w:semiHidden="0" w:uiPriority="60" w:unhideWhenUsed="0"/>
+    <w:lsdException w:name="Light List Accent 3" w:semiHidden="0" w:uiPriority="61" w:unhideWhenUsed="0"/>
+    <w:lsdException w:name="Light Grid Accent 3" w:semiHidden="0" w:uiPriority="62" w:unhideWhenUsed="0"/>
+    <w:lsdException w:name="Medium Shading 1 Accent 3" w:semiHidden="0" w:uiPriority="63" w:unhideWhenUsed="0"/>
+    <w:lsdException w:name="Medium Shading 2 Accent 3" w:semiHidden="0" w:uiPriority="64" w:unhideWhenUsed="0"/>
+    <w:lsdException w:name="Medium List 1 Accent 3" w:semiHidden="0" w:uiPriority="65" w:unhideWhenUsed="0"/>
+    <w:lsdException w:name="Medium List 2 Accent 3" w:semiHidden="0" w:uiPriority="66" w:unhideWhenUsed="0"/>
+    <w:lsdException w:name="Medium Grid 1 Accent 3" w:semiHidden="0" w:uiPriority="67" w:unhideWhenUsed="0"/>
+    <w:lsdException w:name="Medium Grid 2 Accent 3" w:semiHidden="0" w:uiPriority="68" w:unhideWhenUsed="0"/>
+    <w:lsdException w:name="Medium Grid 3 Accent 3" w:semiHidden="0" w:uiPriority="69" w:unhideWhenUsed="0"/>
+    <w:lsdException w:name="Dark List Accent 3" w:semiHidden="0" w:uiPriority="70" w:unhideWhenUsed="0"/>
+    <w:lsdException w:name="Colorful Shading Accent 3" w:semiHidden="0" w:uiPriority="71" w:unhideWhenUsed="0"/>
+    <w:lsdException w:name="Colorful List Accent 3" w:semiHidden="0" w:uiPriority="72" w:unhideWhenUsed="0"/>
+    <w:lsdException w:name="Colorful Grid Accent 3" w:semiHidden="0" w:uiPriority="73" w:unhideWhenUsed="0"/>
+    <w:lsdException w:name="Light Shading Accent 4" w:semiHidden="0" w:uiPriority="60" w:unhideWhenUsed="0"/>
+    <w:lsdException w:name="Light List Accent 4" w:semiHidden="0" w:uiPriority="61" w:unhideWhenUsed="0"/>
+    <w:lsdException w:name="Light Grid Accent 4" w:semiHidden="0" w:uiPriority="62" w:unhideWhenUsed="0"/>
+    <w:lsdException w:name="Medium Shading 1 Accent 4" w:semiHidden="0" w:uiPriority="63" w:unhideWhenUsed="0"/>
+    <w:lsdException w:name="Medium Shading 2 Accent 4" w:semiHidden="0" w:uiPriority="64" w:unhideWhenUsed="0"/>
+    <w:lsdException w:name="Medium List 1 Accent 4" w:semiHidden="0" w:uiPriority="65" w:unhideWhenUsed="0"/>
+    <w:lsdException w:name="Medium List 2 Accent 4" w:semiHidden="0" w:uiPriority="66" w:unhideWhenUsed="0"/>
+    <w:lsdException w:name="Medium Grid 1 Accent 4" w:semiHidden="0" w:uiPriority="67" w:unhideWhenUsed="0"/>
+    <w:lsdException w:name="Medium Grid 2 Accent 4" w:semiHidden="0" w:uiPriority="68" w:unhideWhenUsed="0"/>
+    <w:lsdException w:name="Medium Grid 3 Accent 4" w:semiHidden="0" w:uiPriority="69" w:unhideWhenUsed="0"/>
+    <w:lsdException w:name="Dark List Accent 4" w:semiHidden="0" w:uiPriority="70" w:unhideWhenUsed="0"/>
+    <w:lsdException w:name="Colorful Shading Accent 4" w:semiHidden="0" w:uiPriority="71" w:unhideWhenUsed="0"/>
+    <w:lsdException w:name="Colorful List Accent 4" w:semiHidden="0" w:uiPriority="72" w:unhideWhenUsed="0"/>
+    <w:lsdException w:name="Colorful Grid Accent 4" w:semiHidden="0" w:uiPriority="73" w:unhideWhenUsed="0"/>
+    <w:lsdException w:name="Light Shading Accent 5" w:semiHidden="0" w:uiPriority="60" w:unhideWhenUsed="0"/>
+    <w:lsdException w:name="Light List Accent 5" w:semiHidden="0" w:uiPriority="61" w:unhideWhenUsed="0"/>
+    <w:lsdException w:name="Light Grid Accent 5" w:semiHidden="0" w:uiPriority="62" w:unhideWhenUsed="0"/>
+    <w:lsdException w:name="Medium Shading 1 Accent 5" w:semiHidden="0" w:uiPriority="63" w:unhideWhenUsed="0"/>
+    <w:lsdException w:name="Medium Shading 2 Accent 5" w:semiHidden="0" w:uiPriority="64" w:unhideWhenUsed="0"/>
+    <w:lsdException w:name="Medium List 1 Accent 5" w:semiHidden="0" w:uiPriority="65" w:unhideWhenUsed="0"/>
+    <w:lsdException w:name="Medium List 2 Accent 5" w:semiHidden="0" w:uiPriority="66" w:unhideWhenUsed="0"/>
+    <w:lsdException w:name="Medium Grid 1 Accent 5" w:semiHidden="0" w:uiPriority="67" w:unhideWhenUsed="0"/>
+    <w:lsdException w:name="Medium Grid 2 Accent 5" w:semiHidden="0" w:uiPriority="68" w:unhideWhenUsed="0"/>
+    <w:lsdException w:name="Medium Grid 3 Accent 5" w:semiHidden="0" w:uiPriority="69" w:unhideWhenUsed="0"/>
+    <w:lsdException w:name="Dark List Accent 5" w:semiHidden="0" w:uiPriority="70" w:unhideWhenUsed="0"/>
+    <w:lsdException w:name="Colorful Shading Accent 5" w:semiHidden="0" w:uiPriority="71" w:unhideWhenUsed="0"/>
+    <w:lsdException w:name="Colorful List Accent 5" w:semiHidden="0" w:uiPriority="72" w:unhideWhenUsed="0"/>
+    <w:lsdException w:name="Colorful Grid Accent 5" w:semiHidden="0" w:uiPriority="73" w:unhideWhenUsed="0"/>
+    <w:lsdException w:name="Light Shading Accent 6" w:semiHidden="0" w:uiPriority="60" w:unhideWhenUsed="0"/>
+    <w:lsdException w:name="Light List Accent 6" w:semiHidden="0" w:uiPriority="61" w:unhideWhenUsed="0"/>
+    <w:lsdException w:name="Light Grid Accent 6" w:semiHidden="0" w:uiPriority="62" w:unhideWhenUsed="0"/>
+    <w:lsdException w:name="Medium Shading 1 Accent 6" w:semiHidden="0" w:uiPriority="63" w:unhideWhenUsed="0"/>
+    <w:lsdException w:name="Medium Shading 2 Accent 6" w:semiHidden="0" w:uiPriority="64" w:unhideWhenUsed="0"/>
+    <w:lsdException w:name="Medium List 1 Accent 6" w:semiHidden="0" w:uiPriority="65" w:unhideWhenUsed="0"/>
+    <w:lsdException w:name="Medium List 2 Accent 6" w:semiHidden="0" w:uiPriority="66" w:unhideWhenUsed="0"/>
+    <w:lsdException w:name="Medium Grid 1 Accent 6" w:semiHidden="0" w:uiPriority="67" w:unhideWhenUsed="0"/>
+    <w:lsdException w:name="Medium Grid 2 Accent 6" w:semiHidden="0" w:uiPriority="68" w:unhideWhenUsed="0"/>
+    <w:lsdException w:name="Medium Grid 3 Accent 6" w:semiHidden="0" w:uiPriority="69" w:unhideWhenUsed="0"/>
+    <w:lsdException w:name="Dark List Accent 6" w:semiHidden="0" w:uiPriority="70" w:unhideWhenUsed="0"/>
+    <w:lsdException w:name="Colorful Shading Accent 6" w:semiHidden="0" w:uiPriority="71" w:unhideWhenUsed="0"/>
+    <w:lsdException w:name="Colorful List Accent 6" w:semiHidden="0" w:uiPriority="72" w:unhideWhenUsed="0"/>
+    <w:lsdException w:name="Colorful Grid Accent 6" w:semiHidden="0" w:uiPriority="73" w:unhideWhenUsed="0"/>
+    <w:lsdException w:name="Subtle Emphasis" w:semiHidden="0" w:uiPriority="19" w:unhideWhenUsed="0" w:qFormat="1"/>
+    <w:lsdException w:name="Intense Emphasis" w:semiHidden="0" w:uiPriority="21" w:unhideWhenUsed="0" w:qFormat="1"/>
+    <w:lsdException w:name="Subtle Reference" w:semiHidden="0" w:uiPriority="31" w:unhideWhenUsed="0" w:qFormat="1"/>
+    <w:lsdException w:name="Intense Reference" w:semiHidden="0" w:uiPriority="32" w:unhideWhenUsed="0" w:qFormat="1"/>
+    <w:lsdException w:name="Book Title" w:semiHidden="0" w:uiPriority="33" w:unhideWhenUsed="0" w:qFormat="1"/>
+    <w:lsdException w:name="Bibliography" w:uiPriority="37"/>
+    <w:lsdException w:name="TOC Heading" w:uiPriority="39" w:qFormat="1"/>
+  </w:latentStyles>
+  <w:style w:type="paragraph" w:default="1" w:styleId="Normal">
+    <w:name w:val="Normal"/>
+    <w:qFormat/>
+    <w:rsid w:val="00716574"/>
+  </w:style>
+  <w:style w:type="paragraph" w:styleId="Ttulo1">
+    <w:name w:val="heading 1"/>
+    <w:basedOn w:val="Normal"/>
+    <w:next w:val="Normal"/>
+    <w:link w:val="Ttulo1Car"/>
+    <w:uiPriority w:val="9"/>
+    <w:qFormat/>
+    <w:rsid w:val="008855BC"/>
+    <w:pPr>
+      <w:keepNext/>
+      <w:keepLines/>
+      <w:spacing w:before="480" w:after="0"/>
+      <w:outlineLvl w:val="0"/>
+    </w:pPr>
+    <w:rPr>
+      <w:rFonts w:asciiTheme="majorHAnsi" w:eastAsiaTheme="majorEastAsia" w:hAnsiTheme="majorHAnsi" w:cstheme="majorBidi"/>
+      <w:b/>
+      <w:bCs/>
+      <w:color w:val="365F91" w:themeColor="accent1" w:themeShade="BF"/>
+      <w:sz w:val="28"/>
+      <w:szCs w:val="28"/>
+    </w:rPr>
+  </w:style>
+  <w:style w:type="paragraph" w:styleId="Ttulo2">
+    <w:name w:val="heading 2"/>
+    <w:basedOn w:val="Normal"/>
+    <w:next w:val="Normal"/>
+    <w:link w:val="Ttulo2Car"/>
+    <w:uiPriority w:val="9"/>
+    <w:unhideWhenUsed/>
+    <w:qFormat/>
+    <w:rsid w:val="00237119"/>
+    <w:pPr>
+      <w:keepNext/>
+      <w:keepLines/>
+      <w:spacing w:before="200" w:after="0"/>
+      <w:outlineLvl w:val="1"/>
+    </w:pPr>
+    <w:rPr>
+      <w:rFonts w:asciiTheme="majorHAnsi" w:eastAsiaTheme="majorEastAsia" w:hAnsiTheme="majorHAnsi" w:cstheme="majorBidi"/>
+      <w:b/>
+      <w:bCs/>
+      <w:color w:val="4F81BD" w:themeColor="accent1"/>
+      <w:sz w:val="26"/>
+      <w:szCs w:val="26"/>
+    </w:rPr>
+  </w:style>
+  <w:style w:type="character" w:default="1" w:styleId="Fuentedeprrafopredeter">
+    <w:name w:val="Default Paragraph Font"/>
+    <w:uiPriority w:val="1"/>
+    <w:semiHidden/>
+    <w:unhideWhenUsed/>
+  </w:style>
+  <w:style w:type="table" w:default="1" w:styleId="Tablanormal">
+    <w:name w:val="Normal Table"/>
+    <w:uiPriority w:val="99"/>
+    <w:semiHidden/>
+    <w:unhideWhenUsed/>
+    <w:qFormat/>
+    <w:tblPr>
+      <w:tblInd w:w="0" w:type="dxa"/>
+      <w:tblCellMar>
+        <w:top w:w="0" w:type="dxa"/>
+        <w:left w:w="108" w:type="dxa"/>
+        <w:bottom w:w="0" w:type="dxa"/>
+        <w:right w:w="108" w:type="dxa"/>
+      </w:tblCellMar>
+    </w:tblPr>
+  </w:style>
+  <w:style w:type="numbering" w:default="1" w:styleId="Sinlista">
+    <w:name w:val="No List"/>
+    <w:uiPriority w:val="99"/>
+    <w:semiHidden/>
+    <w:unhideWhenUsed/>
+  </w:style>
+  <w:style w:type="paragraph" w:styleId="Sinespaciado">
+    <w:name w:val="No Spacing"/>
+    <w:link w:val="SinespaciadoCar"/>
+    <w:uiPriority w:val="1"/>
+    <w:qFormat/>
+    <w:rsid w:val="008855BC"/>
+    <w:pPr>
+      <w:spacing w:after="0" w:line="240" w:lineRule="auto"/>
+    </w:pPr>
+    <w:rPr>
+      <w:rFonts w:eastAsiaTheme="minorEastAsia"/>
+      <w:lang w:eastAsia="es-MX"/>
+    </w:rPr>
+  </w:style>
+  <w:style w:type="character" w:customStyle="1" w:styleId="SinespaciadoCar">
+    <w:name w:val="Sin espaciado Car"/>
+    <w:basedOn w:val="Fuentedeprrafopredeter"/>
+    <w:link w:val="Sinespaciado"/>
+    <w:uiPriority w:val="1"/>
+    <w:rsid w:val="008855BC"/>
+    <w:rPr>
+      <w:rFonts w:eastAsiaTheme="minorEastAsia"/>
+      <w:lang w:eastAsia="es-MX"/>
+    </w:rPr>
+  </w:style>
+  <w:style w:type="paragraph" w:styleId="Textodeglobo">
+    <w:name w:val="Balloon Text"/>
+    <w:basedOn w:val="Normal"/>
+    <w:link w:val="TextodegloboCar"/>
+    <w:uiPriority w:val="99"/>
+    <w:semiHidden/>
+    <w:unhideWhenUsed/>
+    <w:rsid w:val="008855BC"/>
+    <w:pPr>
+      <w:spacing w:after="0" w:line="240" w:lineRule="auto"/>
+    </w:pPr>
+    <w:rPr>
+      <w:rFonts w:ascii="Tahoma" w:hAnsi="Tahoma" w:cs="Tahoma"/>
+      <w:sz w:val="16"/>
+      <w:szCs w:val="16"/>
+    </w:rPr>
+  </w:style>
+  <w:style w:type="character" w:customStyle="1" w:styleId="TextodegloboCar">
+    <w:name w:val="Texto de globo Car"/>
+    <w:basedOn w:val="Fuentedeprrafopredeter"/>
+    <w:link w:val="Textodeglobo"/>
+    <w:uiPriority w:val="99"/>
+    <w:semiHidden/>
+    <w:rsid w:val="008855BC"/>
+    <w:rPr>
+      <w:rFonts w:ascii="Tahoma" w:hAnsi="Tahoma" w:cs="Tahoma"/>
+      <w:sz w:val="16"/>
+      <w:szCs w:val="16"/>
+    </w:rPr>
+  </w:style>
+  <w:style w:type="character" w:customStyle="1" w:styleId="Ttulo1Car">
+    <w:name w:val="Título 1 Car"/>
+    <w:basedOn w:val="Fuentedeprrafopredeter"/>
+    <w:link w:val="Ttulo1"/>
+    <w:uiPriority w:val="9"/>
+    <w:rsid w:val="008855BC"/>
+    <w:rPr>
+      <w:rFonts w:asciiTheme="majorHAnsi" w:eastAsiaTheme="majorEastAsia" w:hAnsiTheme="majorHAnsi" w:cstheme="majorBidi"/>
+      <w:b/>
+      <w:bCs/>
+      <w:color w:val="365F91" w:themeColor="accent1" w:themeShade="BF"/>
+      <w:sz w:val="28"/>
+      <w:szCs w:val="28"/>
+    </w:rPr>
+  </w:style>
+  <w:style w:type="paragraph" w:styleId="TtulodeTDC">
+    <w:name w:val="TOC Heading"/>
+    <w:basedOn w:val="Ttulo1"/>
+    <w:next w:val="Normal"/>
+    <w:uiPriority w:val="39"/>
+    <w:semiHidden/>
+    <w:unhideWhenUsed/>
+    <w:qFormat/>
+    <w:rsid w:val="00FD2A61"/>
+    <w:pPr>
+      <w:outlineLvl w:val="9"/>
+    </w:pPr>
+    <w:rPr>
+      <w:lang w:eastAsia="es-MX"/>
+    </w:rPr>
+  </w:style>
+  <w:style w:type="paragraph" w:styleId="TDC1">
+    <w:name w:val="toc 1"/>
+    <w:basedOn w:val="Normal"/>
+    <w:next w:val="Normal"/>
+    <w:autoRedefine/>
+    <w:uiPriority w:val="39"/>
+    <w:unhideWhenUsed/>
+    <w:rsid w:val="00FD2A61"/>
+    <w:pPr>
+      <w:spacing w:after="100"/>
+    </w:pPr>
+  </w:style>
+  <w:style w:type="character" w:styleId="Hipervnculo">
+    <w:name w:val="Hyperlink"/>
+    <w:basedOn w:val="Fuentedeprrafopredeter"/>
+    <w:uiPriority w:val="99"/>
+    <w:unhideWhenUsed/>
+    <w:rsid w:val="00FD2A61"/>
+    <w:rPr>
+      <w:color w:val="0000FF" w:themeColor="hyperlink"/>
+      <w:u w:val="single"/>
+    </w:rPr>
+  </w:style>
+  <w:style w:type="character" w:customStyle="1" w:styleId="Ttulo2Car">
+    <w:name w:val="Título 2 Car"/>
+    <w:basedOn w:val="Fuentedeprrafopredeter"/>
+    <w:link w:val="Ttulo2"/>
+    <w:uiPriority w:val="9"/>
+    <w:rsid w:val="00237119"/>
+    <w:rPr>
+      <w:rFonts w:asciiTheme="majorHAnsi" w:eastAsiaTheme="majorEastAsia" w:hAnsiTheme="majorHAnsi" w:cstheme="majorBidi"/>
+      <w:b/>
+      <w:bCs/>
+      <w:color w:val="4F81BD" w:themeColor="accent1"/>
+      <w:sz w:val="26"/>
+      <w:szCs w:val="26"/>
+    </w:rPr>
+  </w:style>
+  <w:style w:type="paragraph" w:styleId="Prrafodelista">
+    <w:name w:val="List Paragraph"/>
+    <w:basedOn w:val="Normal"/>
+    <w:uiPriority w:val="34"/>
+    <w:qFormat/>
+    <w:rsid w:val="00E4576F"/>
+    <w:pPr>
+      <w:ind w:left="720"/>
+      <w:contextualSpacing/>
+    </w:pPr>
+  </w:style>
+  <w:style w:type="paragraph" w:styleId="TDC2">
+    <w:name w:val="toc 2"/>
+    <w:basedOn w:val="Normal"/>
+    <w:next w:val="Normal"/>
+    <w:autoRedefine/>
+    <w:uiPriority w:val="39"/>
+    <w:unhideWhenUsed/>
+    <w:rsid w:val="007C51B5"/>
+    <w:pPr>
+      <w:spacing w:after="100"/>
+      <w:ind w:left="220"/>
+    </w:pPr>
+  </w:style>
+</w:styles>
+</file>
+
+<file path=word/stylesWithEffects.xml><?xml version="1.0" encoding="utf-8"?>
+<w:styles xmlns:wpc="http://schemas.microsoft.com/office/word/2010/wordprocessingCanvas" xmlns:mc="http://schemas.openxmlformats.org/markup-compatibility/2006" xmlns:o="urn:schemas-microsoft-com:office:office" xmlns:r="http://schemas.openxmlformats.org/officeDocument/2006/relationships" xmlns:m="http://schemas.openxmlformats.org/officeDocument/2006/math" xmlns:v="urn:schemas-microsoft-com:vml" xmlns:wp14="http://schemas.microsoft.com/office/word/2010/wordprocessingDrawing" xmlns:wp="http://schemas.openxmlformats.org/drawingml/2006/wordprocessingDrawing" xmlns:w10="urn:schemas-microsoft-com:office:word" xmlns:w="http://schemas.openxmlformats.org/wordprocessingml/2006/main" xmlns:w14="http://schemas.microsoft.com/office/word/2010/wordml" xmlns:wpg="http://schemas.microsoft.com/office/word/2010/wordprocessingGroup" xmlns:wpi="http://schemas.microsoft.com/office/word/2010/wordprocessingInk" xmlns:wne="http://schemas.microsoft.com/office/word/2006/wordml" xmlns:wps="http://schemas.microsoft.com/office/word/2010/wordprocessingShape" mc:Ignorable="w14 wp14">
   <w:docDefaults>
     <w:rPrDefault>
       <w:rPr>
@@ -4234,376 +4715,17 @@
       <w:contextualSpacing/>
     </w:pPr>
   </w:style>
-</w:styles>
-</file>
-
-<file path=word/stylesWithEffects.xml><?xml version="1.0" encoding="utf-8"?>
-<w:styles xmlns:wpc="http://schemas.microsoft.com/office/word/2010/wordprocessingCanvas" xmlns:mc="http://schemas.openxmlformats.org/markup-compatibility/2006" xmlns:o="urn:schemas-microsoft-com:office:office" xmlns:r="http://schemas.openxmlformats.org/officeDocument/2006/relationships" xmlns:m="http://schemas.openxmlformats.org/officeDocument/2006/math" xmlns:v="urn:schemas-microsoft-com:vml" xmlns:wp14="http://schemas.microsoft.com/office/word/2010/wordprocessingDrawing" xmlns:wp="http://schemas.openxmlformats.org/drawingml/2006/wordprocessingDrawing" xmlns:w10="urn:schemas-microsoft-com:office:word" xmlns:w="http://schemas.openxmlformats.org/wordprocessingml/2006/main" xmlns:w14="http://schemas.microsoft.com/office/word/2010/wordml" xmlns:wpg="http://schemas.microsoft.com/office/word/2010/wordprocessingGroup" xmlns:wpi="http://schemas.microsoft.com/office/word/2010/wordprocessingInk" xmlns:wne="http://schemas.microsoft.com/office/word/2006/wordml" xmlns:wps="http://schemas.microsoft.com/office/word/2010/wordprocessingShape" mc:Ignorable="w14 wp14">
-  <w:docDefaults>
-    <w:rPrDefault>
-      <w:rPr>
-        <w:rFonts w:asciiTheme="minorHAnsi" w:eastAsiaTheme="minorHAnsi" w:hAnsiTheme="minorHAnsi" w:cstheme="minorBidi"/>
-        <w:sz w:val="22"/>
-        <w:szCs w:val="22"/>
-        <w:lang w:val="es-MX" w:eastAsia="en-US" w:bidi="ar-SA"/>
-      </w:rPr>
-    </w:rPrDefault>
-    <w:pPrDefault>
-      <w:pPr>
-        <w:spacing w:after="200" w:line="276" w:lineRule="auto"/>
-      </w:pPr>
-    </w:pPrDefault>
-  </w:docDefaults>
-  <w:latentStyles w:defLockedState="0" w:defUIPriority="99" w:defSemiHidden="1" w:defUnhideWhenUsed="1" w:defQFormat="0" w:count="267">
-    <w:lsdException w:name="Normal" w:semiHidden="0" w:uiPriority="0" w:unhideWhenUsed="0" w:qFormat="1"/>
-    <w:lsdException w:name="heading 1" w:semiHidden="0" w:uiPriority="9" w:unhideWhenUsed="0" w:qFormat="1"/>
-    <w:lsdException w:name="heading 2" w:uiPriority="9" w:qFormat="1"/>
-    <w:lsdException w:name="heading 3" w:uiPriority="9" w:qFormat="1"/>
-    <w:lsdException w:name="heading 4" w:uiPriority="9" w:qFormat="1"/>
-    <w:lsdException w:name="heading 5" w:uiPriority="9" w:qFormat="1"/>
-    <w:lsdException w:name="heading 6" w:uiPriority="9" w:qFormat="1"/>
-    <w:lsdException w:name="heading 7" w:uiPriority="9" w:qFormat="1"/>
-    <w:lsdException w:name="heading 8" w:uiPriority="9" w:qFormat="1"/>
-    <w:lsdException w:name="heading 9" w:uiPriority="9" w:qFormat="1"/>
-    <w:lsdException w:name="toc 1" w:uiPriority="39"/>
-    <w:lsdException w:name="toc 2" w:uiPriority="39"/>
-    <w:lsdException w:name="toc 3" w:uiPriority="39"/>
-    <w:lsdException w:name="toc 4" w:uiPriority="39"/>
-    <w:lsdException w:name="toc 5" w:uiPriority="39"/>
-    <w:lsdException w:name="toc 6" w:uiPriority="39"/>
-    <w:lsdException w:name="toc 7" w:uiPriority="39"/>
-    <w:lsdException w:name="toc 8" w:uiPriority="39"/>
-    <w:lsdException w:name="toc 9" w:uiPriority="39"/>
-    <w:lsdException w:name="caption" w:uiPriority="35" w:qFormat="1"/>
-    <w:lsdException w:name="Title" w:semiHidden="0" w:uiPriority="10" w:unhideWhenUsed="0" w:qFormat="1"/>
-    <w:lsdException w:name="Default Paragraph Font" w:uiPriority="1"/>
-    <w:lsdException w:name="Subtitle" w:semiHidden="0" w:uiPriority="11" w:unhideWhenUsed="0" w:qFormat="1"/>
-    <w:lsdException w:name="Strong" w:semiHidden="0" w:uiPriority="22" w:unhideWhenUsed="0" w:qFormat="1"/>
-    <w:lsdException w:name="Emphasis" w:semiHidden="0" w:uiPriority="20" w:unhideWhenUsed="0" w:qFormat="1"/>
-    <w:lsdException w:name="Table Grid" w:semiHidden="0" w:uiPriority="59" w:unhideWhenUsed="0"/>
-    <w:lsdException w:name="Placeholder Text" w:unhideWhenUsed="0"/>
-    <w:lsdException w:name="No Spacing" w:semiHidden="0" w:uiPriority="1" w:unhideWhenUsed="0" w:qFormat="1"/>
-    <w:lsdException w:name="Light Shading" w:semiHidden="0" w:uiPriority="60" w:unhideWhenUsed="0"/>
-    <w:lsdException w:name="Light List" w:semiHidden="0" w:uiPriority="61" w:unhideWhenUsed="0"/>
-    <w:lsdException w:name="Light Grid" w:semiHidden="0" w:uiPriority="62" w:unhideWhenUsed="0"/>
-    <w:lsdException w:name="Medium Shading 1" w:semiHidden="0" w:uiPriority="63" w:unhideWhenUsed="0"/>
-    <w:lsdException w:name="Medium Shading 2" w:semiHidden="0" w:uiPriority="64" w:unhideWhenUsed="0"/>
-    <w:lsdException w:name="Medium List 1" w:semiHidden="0" w:uiPriority="65" w:unhideWhenUsed="0"/>
-    <w:lsdException w:name="Medium List 2" w:semiHidden="0" w:uiPriority="66" w:unhideWhenUsed="0"/>
-    <w:lsdException w:name="Medium Grid 1" w:semiHidden="0" w:uiPriority="67" w:unhideWhenUsed="0"/>
-    <w:lsdException w:name="Medium Grid 2" w:semiHidden="0" w:uiPriority="68" w:unhideWhenUsed="0"/>
-    <w:lsdException w:name="Medium Grid 3" w:semiHidden="0" w:uiPriority="69" w:unhideWhenUsed="0"/>
-    <w:lsdException w:name="Dark List" w:semiHidden="0" w:uiPriority="70" w:unhideWhenUsed="0"/>
-    <w:lsdException w:name="Colorful Shading" w:semiHidden="0" w:uiPriority="71" w:unhideWhenUsed="0"/>
-    <w:lsdException w:name="Colorful List" w:semiHidden="0" w:uiPriority="72" w:unhideWhenUsed="0"/>
-    <w:lsdException w:name="Colorful Grid" w:semiHidden="0" w:uiPriority="73" w:unhideWhenUsed="0"/>
-    <w:lsdException w:name="Light Shading Accent 1" w:semiHidden="0" w:uiPriority="60" w:unhideWhenUsed="0"/>
-    <w:lsdException w:name="Light List Accent 1" w:semiHidden="0" w:uiPriority="61" w:unhideWhenUsed="0"/>
-    <w:lsdException w:name="Light Grid Accent 1" w:semiHidden="0" w:uiPriority="62" w:unhideWhenUsed="0"/>
-    <w:lsdException w:name="Medium Shading 1 Accent 1" w:semiHidden="0" w:uiPriority="63" w:unhideWhenUsed="0"/>
-    <w:lsdException w:name="Medium Shading 2 Accent 1" w:semiHidden="0" w:uiPriority="64" w:unhideWhenUsed="0"/>
-    <w:lsdException w:name="Medium List 1 Accent 1" w:semiHidden="0" w:uiPriority="65" w:unhideWhenUsed="0"/>
-    <w:lsdException w:name="Revision" w:unhideWhenUsed="0"/>
-    <w:lsdException w:name="List Paragraph" w:semiHidden="0" w:uiPriority="34" w:unhideWhenUsed="0" w:qFormat="1"/>
-    <w:lsdException w:name="Quote" w:semiHidden="0" w:uiPriority="29" w:unhideWhenUsed="0" w:qFormat="1"/>
-    <w:lsdException w:name="Intense Quote" w:semiHidden="0" w:uiPriority="30" w:unhideWhenUsed="0" w:qFormat="1"/>
-    <w:lsdException w:name="Medium List 2 Accent 1" w:semiHidden="0" w:uiPriority="66" w:unhideWhenUsed="0"/>
-    <w:lsdException w:name="Medium Grid 1 Accent 1" w:semiHidden="0" w:uiPriority="67" w:unhideWhenUsed="0"/>
-    <w:lsdException w:name="Medium Grid 2 Accent 1" w:semiHidden="0" w:uiPriority="68" w:unhideWhenUsed="0"/>
-    <w:lsdException w:name="Medium Grid 3 Accent 1" w:semiHidden="0" w:uiPriority="69" w:unhideWhenUsed="0"/>
-    <w:lsdException w:name="Dark List Accent 1" w:semiHidden="0" w:uiPriority="70" w:unhideWhenUsed="0"/>
-    <w:lsdException w:name="Colorful Shading Accent 1" w:semiHidden="0" w:uiPriority="71" w:unhideWhenUsed="0"/>
-    <w:lsdException w:name="Colorful List Accent 1" w:semiHidden="0" w:uiPriority="72" w:unhideWhenUsed="0"/>
-    <w:lsdException w:name="Colorful Grid Accent 1" w:semiHidden="0" w:uiPriority="73" w:unhideWhenUsed="0"/>
-    <w:lsdException w:name="Light Shading Accent 2" w:semiHidden="0" w:uiPriority="60" w:unhideWhenUsed="0"/>
-    <w:lsdException w:name="Light List Accent 2" w:semiHidden="0" w:uiPriority="61" w:unhideWhenUsed="0"/>
-    <w:lsdException w:name="Light Grid Accent 2" w:semiHidden="0" w:uiPriority="62" w:unhideWhenUsed="0"/>
-    <w:lsdException w:name="Medium Shading 1 Accent 2" w:semiHidden="0" w:uiPriority="63" w:unhideWhenUsed="0"/>
-    <w:lsdException w:name="Medium Shading 2 Accent 2" w:semiHidden="0" w:uiPriority="64" w:unhideWhenUsed="0"/>
-    <w:lsdException w:name="Medium List 1 Accent 2" w:semiHidden="0" w:uiPriority="65" w:unhideWhenUsed="0"/>
-    <w:lsdException w:name="Medium List 2 Accent 2" w:semiHidden="0" w:uiPriority="66" w:unhideWhenUsed="0"/>
-    <w:lsdException w:name="Medium Grid 1 Accent 2" w:semiHidden="0" w:uiPriority="67" w:unhideWhenUsed="0"/>
-    <w:lsdException w:name="Medium Grid 2 Accent 2" w:semiHidden="0" w:uiPriority="68" w:unhideWhenUsed="0"/>
-    <w:lsdException w:name="Medium Grid 3 Accent 2" w:semiHidden="0" w:uiPriority="69" w:unhideWhenUsed="0"/>
-    <w:lsdException w:name="Dark List Accent 2" w:semiHidden="0" w:uiPriority="70" w:unhideWhenUsed="0"/>
-    <w:lsdException w:name="Colorful Shading Accent 2" w:semiHidden="0" w:uiPriority="71" w:unhideWhenUsed="0"/>
-    <w:lsdException w:name="Colorful List Accent 2" w:semiHidden="0" w:uiPriority="72" w:unhideWhenUsed="0"/>
-    <w:lsdException w:name="Colorful Grid Accent 2" w:semiHidden="0" w:uiPriority="73" w:unhideWhenUsed="0"/>
-    <w:lsdException w:name="Light Shading Accent 3" w:semiHidden="0" w:uiPriority="60" w:unhideWhenUsed="0"/>
-    <w:lsdException w:name="Light List Accent 3" w:semiHidden="0" w:uiPriority="61" w:unhideWhenUsed="0"/>
-    <w:lsdException w:name="Light Grid Accent 3" w:semiHidden="0" w:uiPriority="62" w:unhideWhenUsed="0"/>
-    <w:lsdException w:name="Medium Shading 1 Accent 3" w:semiHidden="0" w:uiPriority="63" w:unhideWhenUsed="0"/>
-    <w:lsdException w:name="Medium Shading 2 Accent 3" w:semiHidden="0" w:uiPriority="64" w:unhideWhenUsed="0"/>
-    <w:lsdException w:name="Medium List 1 Accent 3" w:semiHidden="0" w:uiPriority="65" w:unhideWhenUsed="0"/>
-    <w:lsdException w:name="Medium List 2 Accent 3" w:semiHidden="0" w:uiPriority="66" w:unhideWhenUsed="0"/>
-    <w:lsdException w:name="Medium Grid 1 Accent 3" w:semiHidden="0" w:uiPriority="67" w:unhideWhenUsed="0"/>
-    <w:lsdException w:name="Medium Grid 2 Accent 3" w:semiHidden="0" w:uiPriority="68" w:unhideWhenUsed="0"/>
-    <w:lsdException w:name="Medium Grid 3 Accent 3" w:semiHidden="0" w:uiPriority="69" w:unhideWhenUsed="0"/>
-    <w:lsdException w:name="Dark List Accent 3" w:semiHidden="0" w:uiPriority="70" w:unhideWhenUsed="0"/>
-    <w:lsdException w:name="Colorful Shading Accent 3" w:semiHidden="0" w:uiPriority="71" w:unhideWhenUsed="0"/>
-    <w:lsdException w:name="Colorful List Accent 3" w:semiHidden="0" w:uiPriority="72" w:unhideWhenUsed="0"/>
-    <w:lsdException w:name="Colorful Grid Accent 3" w:semiHidden="0" w:uiPriority="73" w:unhideWhenUsed="0"/>
-    <w:lsdException w:name="Light Shading Accent 4" w:semiHidden="0" w:uiPriority="60" w:unhideWhenUsed="0"/>
-    <w:lsdException w:name="Light List Accent 4" w:semiHidden="0" w:uiPriority="61" w:unhideWhenUsed="0"/>
-    <w:lsdException w:name="Light Grid Accent 4" w:semiHidden="0" w:uiPriority="62" w:unhideWhenUsed="0"/>
-    <w:lsdException w:name="Medium Shading 1 Accent 4" w:semiHidden="0" w:uiPriority="63" w:unhideWhenUsed="0"/>
-    <w:lsdException w:name="Medium Shading 2 Accent 4" w:semiHidden="0" w:uiPriority="64" w:unhideWhenUsed="0"/>
-    <w:lsdException w:name="Medium List 1 Accent 4" w:semiHidden="0" w:uiPriority="65" w:unhideWhenUsed="0"/>
-    <w:lsdException w:name="Medium List 2 Accent 4" w:semiHidden="0" w:uiPriority="66" w:unhideWhenUsed="0"/>
-    <w:lsdException w:name="Medium Grid 1 Accent 4" w:semiHidden="0" w:uiPriority="67" w:unhideWhenUsed="0"/>
-    <w:lsdException w:name="Medium Grid 2 Accent 4" w:semiHidden="0" w:uiPriority="68" w:unhideWhenUsed="0"/>
-    <w:lsdException w:name="Medium Grid 3 Accent 4" w:semiHidden="0" w:uiPriority="69" w:unhideWhenUsed="0"/>
-    <w:lsdException w:name="Dark List Accent 4" w:semiHidden="0" w:uiPriority="70" w:unhideWhenUsed="0"/>
-    <w:lsdException w:name="Colorful Shading Accent 4" w:semiHidden="0" w:uiPriority="71" w:unhideWhenUsed="0"/>
-    <w:lsdException w:name="Colorful List Accent 4" w:semiHidden="0" w:uiPriority="72" w:unhideWhenUsed="0"/>
-    <w:lsdException w:name="Colorful Grid Accent 4" w:semiHidden="0" w:uiPriority="73" w:unhideWhenUsed="0"/>
-    <w:lsdException w:name="Light Shading Accent 5" w:semiHidden="0" w:uiPriority="60" w:unhideWhenUsed="0"/>
-    <w:lsdException w:name="Light List Accent 5" w:semiHidden="0" w:uiPriority="61" w:unhideWhenUsed="0"/>
-    <w:lsdException w:name="Light Grid Accent 5" w:semiHidden="0" w:uiPriority="62" w:unhideWhenUsed="0"/>
-    <w:lsdException w:name="Medium Shading 1 Accent 5" w:semiHidden="0" w:uiPriority="63" w:unhideWhenUsed="0"/>
-    <w:lsdException w:name="Medium Shading 2 Accent 5" w:semiHidden="0" w:uiPriority="64" w:unhideWhenUsed="0"/>
-    <w:lsdException w:name="Medium List 1 Accent 5" w:semiHidden="0" w:uiPriority="65" w:unhideWhenUsed="0"/>
-    <w:lsdException w:name="Medium List 2 Accent 5" w:semiHidden="0" w:uiPriority="66" w:unhideWhenUsed="0"/>
-    <w:lsdException w:name="Medium Grid 1 Accent 5" w:semiHidden="0" w:uiPriority="67" w:unhideWhenUsed="0"/>
-    <w:lsdException w:name="Medium Grid 2 Accent 5" w:semiHidden="0" w:uiPriority="68" w:unhideWhenUsed="0"/>
-    <w:lsdException w:name="Medium Grid 3 Accent 5" w:semiHidden="0" w:uiPriority="69" w:unhideWhenUsed="0"/>
-    <w:lsdException w:name="Dark List Accent 5" w:semiHidden="0" w:uiPriority="70" w:unhideWhenUsed="0"/>
-    <w:lsdException w:name="Colorful Shading Accent 5" w:semiHidden="0" w:uiPriority="71" w:unhideWhenUsed="0"/>
-    <w:lsdException w:name="Colorful List Accent 5" w:semiHidden="0" w:uiPriority="72" w:unhideWhenUsed="0"/>
-    <w:lsdException w:name="Colorful Grid Accent 5" w:semiHidden="0" w:uiPriority="73" w:unhideWhenUsed="0"/>
-    <w:lsdException w:name="Light Shading Accent 6" w:semiHidden="0" w:uiPriority="60" w:unhideWhenUsed="0"/>
-    <w:lsdException w:name="Light List Accent 6" w:semiHidden="0" w:uiPriority="61" w:unhideWhenUsed="0"/>
-    <w:lsdException w:name="Light Grid Accent 6" w:semiHidden="0" w:uiPriority="62" w:unhideWhenUsed="0"/>
-    <w:lsdException w:name="Medium Shading 1 Accent 6" w:semiHidden="0" w:uiPriority="63" w:unhideWhenUsed="0"/>
-    <w:lsdException w:name="Medium Shading 2 Accent 6" w:semiHidden="0" w:uiPriority="64" w:unhideWhenUsed="0"/>
-    <w:lsdException w:name="Medium List 1 Accent 6" w:semiHidden="0" w:uiPriority="65" w:unhideWhenUsed="0"/>
-    <w:lsdException w:name="Medium List 2 Accent 6" w:semiHidden="0" w:uiPriority="66" w:unhideWhenUsed="0"/>
-    <w:lsdException w:name="Medium Grid 1 Accent 6" w:semiHidden="0" w:uiPriority="67" w:unhideWhenUsed="0"/>
-    <w:lsdException w:name="Medium Grid 2 Accent 6" w:semiHidden="0" w:uiPriority="68" w:unhideWhenUsed="0"/>
-    <w:lsdException w:name="Medium Grid 3 Accent 6" w:semiHidden="0" w:uiPriority="69" w:unhideWhenUsed="0"/>
-    <w:lsdException w:name="Dark List Accent 6" w:semiHidden="0" w:uiPriority="70" w:unhideWhenUsed="0"/>
-    <w:lsdException w:name="Colorful Shading Accent 6" w:semiHidden="0" w:uiPriority="71" w:unhideWhenUsed="0"/>
-    <w:lsdException w:name="Colorful List Accent 6" w:semiHidden="0" w:uiPriority="72" w:unhideWhenUsed="0"/>
-    <w:lsdException w:name="Colorful Grid Accent 6" w:semiHidden="0" w:uiPriority="73" w:unhideWhenUsed="0"/>
-    <w:lsdException w:name="Subtle Emphasis" w:semiHidden="0" w:uiPriority="19" w:unhideWhenUsed="0" w:qFormat="1"/>
-    <w:lsdException w:name="Intense Emphasis" w:semiHidden="0" w:uiPriority="21" w:unhideWhenUsed="0" w:qFormat="1"/>
-    <w:lsdException w:name="Subtle Reference" w:semiHidden="0" w:uiPriority="31" w:unhideWhenUsed="0" w:qFormat="1"/>
-    <w:lsdException w:name="Intense Reference" w:semiHidden="0" w:uiPriority="32" w:unhideWhenUsed="0" w:qFormat="1"/>
-    <w:lsdException w:name="Book Title" w:semiHidden="0" w:uiPriority="33" w:unhideWhenUsed="0" w:qFormat="1"/>
-    <w:lsdException w:name="Bibliography" w:uiPriority="37"/>
-    <w:lsdException w:name="TOC Heading" w:uiPriority="39" w:qFormat="1"/>
-  </w:latentStyles>
-  <w:style w:type="paragraph" w:default="1" w:styleId="Normal">
-    <w:name w:val="Normal"/>
-    <w:qFormat/>
-  </w:style>
-  <w:style w:type="paragraph" w:styleId="Ttulo1">
-    <w:name w:val="heading 1"/>
-    <w:basedOn w:val="Normal"/>
-    <w:next w:val="Normal"/>
-    <w:link w:val="Ttulo1Car"/>
-    <w:uiPriority w:val="9"/>
-    <w:qFormat/>
-    <w:rsid w:val="008855BC"/>
-    <w:pPr>
-      <w:keepNext/>
-      <w:keepLines/>
-      <w:spacing w:before="480" w:after="0"/>
-      <w:outlineLvl w:val="0"/>
-    </w:pPr>
-    <w:rPr>
-      <w:rFonts w:asciiTheme="majorHAnsi" w:eastAsiaTheme="majorEastAsia" w:hAnsiTheme="majorHAnsi" w:cstheme="majorBidi"/>
-      <w:b/>
-      <w:bCs/>
-      <w:color w:val="365F91" w:themeColor="accent1" w:themeShade="BF"/>
-      <w:sz w:val="28"/>
-      <w:szCs w:val="28"/>
-    </w:rPr>
-  </w:style>
-  <w:style w:type="paragraph" w:styleId="Ttulo2">
-    <w:name w:val="heading 2"/>
-    <w:basedOn w:val="Normal"/>
-    <w:next w:val="Normal"/>
-    <w:link w:val="Ttulo2Car"/>
-    <w:uiPriority w:val="9"/>
-    <w:unhideWhenUsed/>
-    <w:qFormat/>
-    <w:rsid w:val="00237119"/>
-    <w:pPr>
-      <w:keepNext/>
-      <w:keepLines/>
-      <w:spacing w:before="200" w:after="0"/>
-      <w:outlineLvl w:val="1"/>
-    </w:pPr>
-    <w:rPr>
-      <w:rFonts w:asciiTheme="majorHAnsi" w:eastAsiaTheme="majorEastAsia" w:hAnsiTheme="majorHAnsi" w:cstheme="majorBidi"/>
-      <w:b/>
-      <w:bCs/>
-      <w:color w:val="4F81BD" w:themeColor="accent1"/>
-      <w:sz w:val="26"/>
-      <w:szCs w:val="26"/>
-    </w:rPr>
-  </w:style>
-  <w:style w:type="character" w:default="1" w:styleId="Fuentedeprrafopredeter">
-    <w:name w:val="Default Paragraph Font"/>
-    <w:uiPriority w:val="1"/>
-    <w:semiHidden/>
-    <w:unhideWhenUsed/>
-  </w:style>
-  <w:style w:type="table" w:default="1" w:styleId="Tablanormal">
-    <w:name w:val="Normal Table"/>
-    <w:uiPriority w:val="99"/>
-    <w:semiHidden/>
-    <w:unhideWhenUsed/>
-    <w:tblPr>
-      <w:tblInd w:w="0" w:type="dxa"/>
-      <w:tblCellMar>
-        <w:top w:w="0" w:type="dxa"/>
-        <w:left w:w="108" w:type="dxa"/>
-        <w:bottom w:w="0" w:type="dxa"/>
-        <w:right w:w="108" w:type="dxa"/>
-      </w:tblCellMar>
-    </w:tblPr>
-  </w:style>
-  <w:style w:type="numbering" w:default="1" w:styleId="Sinlista">
-    <w:name w:val="No List"/>
-    <w:uiPriority w:val="99"/>
-    <w:semiHidden/>
-    <w:unhideWhenUsed/>
-  </w:style>
-  <w:style w:type="paragraph" w:styleId="Sinespaciado">
-    <w:name w:val="No Spacing"/>
-    <w:link w:val="SinespaciadoCar"/>
-    <w:uiPriority w:val="1"/>
-    <w:qFormat/>
-    <w:rsid w:val="008855BC"/>
-    <w:pPr>
-      <w:spacing w:after="0" w:line="240" w:lineRule="auto"/>
-    </w:pPr>
-    <w:rPr>
-      <w:rFonts w:eastAsiaTheme="minorEastAsia"/>
-      <w:lang w:eastAsia="es-MX"/>
-    </w:rPr>
-  </w:style>
-  <w:style w:type="character" w:customStyle="1" w:styleId="SinespaciadoCar">
-    <w:name w:val="Sin espaciado Car"/>
-    <w:basedOn w:val="Fuentedeprrafopredeter"/>
-    <w:link w:val="Sinespaciado"/>
-    <w:uiPriority w:val="1"/>
-    <w:rsid w:val="008855BC"/>
-    <w:rPr>
-      <w:rFonts w:eastAsiaTheme="minorEastAsia"/>
-      <w:lang w:eastAsia="es-MX"/>
-    </w:rPr>
-  </w:style>
-  <w:style w:type="paragraph" w:styleId="Textodeglobo">
-    <w:name w:val="Balloon Text"/>
-    <w:basedOn w:val="Normal"/>
-    <w:link w:val="TextodegloboCar"/>
-    <w:uiPriority w:val="99"/>
-    <w:semiHidden/>
-    <w:unhideWhenUsed/>
-    <w:rsid w:val="008855BC"/>
-    <w:pPr>
-      <w:spacing w:after="0" w:line="240" w:lineRule="auto"/>
-    </w:pPr>
-    <w:rPr>
-      <w:rFonts w:ascii="Tahoma" w:hAnsi="Tahoma" w:cs="Tahoma"/>
-      <w:sz w:val="16"/>
-      <w:szCs w:val="16"/>
-    </w:rPr>
-  </w:style>
-  <w:style w:type="character" w:customStyle="1" w:styleId="TextodegloboCar">
-    <w:name w:val="Texto de globo Car"/>
-    <w:basedOn w:val="Fuentedeprrafopredeter"/>
-    <w:link w:val="Textodeglobo"/>
-    <w:uiPriority w:val="99"/>
-    <w:semiHidden/>
-    <w:rsid w:val="008855BC"/>
-    <w:rPr>
-      <w:rFonts w:ascii="Tahoma" w:hAnsi="Tahoma" w:cs="Tahoma"/>
-      <w:sz w:val="16"/>
-      <w:szCs w:val="16"/>
-    </w:rPr>
-  </w:style>
-  <w:style w:type="character" w:customStyle="1" w:styleId="Ttulo1Car">
-    <w:name w:val="Título 1 Car"/>
-    <w:basedOn w:val="Fuentedeprrafopredeter"/>
-    <w:link w:val="Ttulo1"/>
-    <w:uiPriority w:val="9"/>
-    <w:rsid w:val="008855BC"/>
-    <w:rPr>
-      <w:rFonts w:asciiTheme="majorHAnsi" w:eastAsiaTheme="majorEastAsia" w:hAnsiTheme="majorHAnsi" w:cstheme="majorBidi"/>
-      <w:b/>
-      <w:bCs/>
-      <w:color w:val="365F91" w:themeColor="accent1" w:themeShade="BF"/>
-      <w:sz w:val="28"/>
-      <w:szCs w:val="28"/>
-    </w:rPr>
-  </w:style>
-  <w:style w:type="paragraph" w:styleId="TtulodeTDC">
-    <w:name w:val="TOC Heading"/>
-    <w:basedOn w:val="Ttulo1"/>
-    <w:next w:val="Normal"/>
-    <w:uiPriority w:val="39"/>
-    <w:semiHidden/>
-    <w:unhideWhenUsed/>
-    <w:qFormat/>
-    <w:rsid w:val="00FD2A61"/>
-    <w:pPr>
-      <w:outlineLvl w:val="9"/>
-    </w:pPr>
-    <w:rPr>
-      <w:lang w:eastAsia="es-MX"/>
-    </w:rPr>
-  </w:style>
-  <w:style w:type="paragraph" w:styleId="TDC1">
-    <w:name w:val="toc 1"/>
+  <w:style w:type="paragraph" w:styleId="TDC2">
+    <w:name w:val="toc 2"/>
     <w:basedOn w:val="Normal"/>
     <w:next w:val="Normal"/>
     <w:autoRedefine/>
     <w:uiPriority w:val="39"/>
     <w:unhideWhenUsed/>
-    <w:rsid w:val="00FD2A61"/>
+    <w:rsid w:val="007C51B5"/>
     <w:pPr>
       <w:spacing w:after="100"/>
-    </w:pPr>
-  </w:style>
-  <w:style w:type="character" w:styleId="Hipervnculo">
-    <w:name w:val="Hyperlink"/>
-    <w:basedOn w:val="Fuentedeprrafopredeter"/>
-    <w:uiPriority w:val="99"/>
-    <w:unhideWhenUsed/>
-    <w:rsid w:val="00FD2A61"/>
-    <w:rPr>
-      <w:color w:val="0000FF" w:themeColor="hyperlink"/>
-      <w:u w:val="single"/>
-    </w:rPr>
-  </w:style>
-  <w:style w:type="character" w:customStyle="1" w:styleId="Ttulo2Car">
-    <w:name w:val="Título 2 Car"/>
-    <w:basedOn w:val="Fuentedeprrafopredeter"/>
-    <w:link w:val="Ttulo2"/>
-    <w:uiPriority w:val="9"/>
-    <w:rsid w:val="00237119"/>
-    <w:rPr>
-      <w:rFonts w:asciiTheme="majorHAnsi" w:eastAsiaTheme="majorEastAsia" w:hAnsiTheme="majorHAnsi" w:cstheme="majorBidi"/>
-      <w:b/>
-      <w:bCs/>
-      <w:color w:val="4F81BD" w:themeColor="accent1"/>
-      <w:sz w:val="26"/>
-      <w:szCs w:val="26"/>
-    </w:rPr>
-  </w:style>
-  <w:style w:type="paragraph" w:styleId="Prrafodelista">
-    <w:name w:val="List Paragraph"/>
-    <w:basedOn w:val="Normal"/>
-    <w:uiPriority w:val="34"/>
-    <w:qFormat/>
-    <w:rsid w:val="00E4576F"/>
-    <w:pPr>
-      <w:ind w:left="720"/>
-      <w:contextualSpacing/>
+      <w:ind w:left="220"/>
     </w:pPr>
   </w:style>
 </w:styles>
@@ -4918,7 +5040,7 @@
 </file>
 
 <file path=customXml/itemProps2.xml><?xml version="1.0" encoding="utf-8"?>
-<ds:datastoreItem xmlns:ds="http://schemas.openxmlformats.org/officeDocument/2006/customXml" ds:itemID="{3676E8F9-69B1-489E-AAEC-019739137586}">
+<ds:datastoreItem xmlns:ds="http://schemas.openxmlformats.org/officeDocument/2006/customXml" ds:itemID="{E8B3C80A-5AA2-4E9B-9020-5FF2FF530047}">
   <ds:schemaRefs>
     <ds:schemaRef ds:uri="http://schemas.openxmlformats.org/officeDocument/2006/bibliography"/>
   </ds:schemaRefs>

</xml_diff>